<commit_message>
Part 2 -Dry Done
</commit_message>
<xml_diff>
--- a/HW2/תרגיל_בית_2_-_מבוא_לבינה_מלאכותית.docx
+++ b/HW2/תרגיל_בית_2_-_מבוא_לבינה_מלאכותית.docx
@@ -20284,12 +20284,14 @@
         <w:jc w:val="right"/>
         <w:rPr>
           <w:rFonts w:asciiTheme="minorBidi" w:eastAsia="Assistant" w:hAnsiTheme="minorBidi" w:cstheme="minorBidi"/>
+          <w:color w:val="1F497D" w:themeColor="text2"/>
           <w:lang w:val="en-US"/>
         </w:rPr>
       </w:pPr>
       <w:r>
         <w:rPr>
           <w:rFonts w:asciiTheme="minorBidi" w:eastAsia="Assistant" w:hAnsiTheme="minorBidi" w:cstheme="minorBidi"/>
+          <w:color w:val="1F497D" w:themeColor="text2"/>
           <w:lang w:val="en-US"/>
         </w:rPr>
         <w:t xml:space="preserve">State space - </w:t>
@@ -20297,6 +20299,7 @@
       <w:r>
         <w:rPr>
           <w:rFonts w:asciiTheme="minorBidi" w:eastAsia="Assistant" w:hAnsiTheme="minorBidi" w:cstheme="minorBidi"/>
+          <w:color w:val="1F497D" w:themeColor="text2"/>
           <w:lang w:val="en-US"/>
         </w:rPr>
         <w:t xml:space="preserve">S = </w:t>
@@ -20304,6 +20307,7 @@
       <w:r>
         <w:rPr>
           <w:rFonts w:asciiTheme="minorBidi" w:eastAsia="Assistant" w:hAnsiTheme="minorBidi" w:cstheme="minorBidi"/>
+          <w:color w:val="1F497D" w:themeColor="text2"/>
           <w:lang w:val="en-US"/>
         </w:rPr>
         <w:t>it consists of all possible combinations of the robots with their position, credit scores, battery and remaining moves, packages, package destinations and charging stations on a board. We have a board of 5x5:</w:t>
@@ -20316,12 +20320,14 @@
         <w:jc w:val="right"/>
         <w:rPr>
           <w:rFonts w:asciiTheme="minorBidi" w:eastAsia="Assistant" w:hAnsiTheme="minorBidi" w:cstheme="minorBidi"/>
+          <w:color w:val="1F497D" w:themeColor="text2"/>
           <w:lang w:val="en-US"/>
         </w:rPr>
       </w:pPr>
       <w:r>
         <w:rPr>
           <w:rFonts w:asciiTheme="minorBidi" w:eastAsia="Assistant" w:hAnsiTheme="minorBidi" w:cstheme="minorBidi"/>
+          <w:color w:val="1F497D" w:themeColor="text2"/>
           <w:lang w:val="en-US"/>
         </w:rPr>
         <w:t>-R0, R1 with values [0,24]</w:t>
@@ -20334,12 +20340,14 @@
         <w:jc w:val="right"/>
         <w:rPr>
           <w:rFonts w:asciiTheme="minorBidi" w:eastAsia="Assistant" w:hAnsiTheme="minorBidi" w:cstheme="minorBidi"/>
+          <w:color w:val="1F497D" w:themeColor="text2"/>
           <w:lang w:val="en-US"/>
         </w:rPr>
       </w:pPr>
       <w:r>
         <w:rPr>
           <w:rFonts w:asciiTheme="minorBidi" w:eastAsia="Assistant" w:hAnsiTheme="minorBidi" w:cstheme="minorBidi"/>
+          <w:color w:val="1F497D" w:themeColor="text2"/>
           <w:lang w:val="en-US"/>
         </w:rPr>
         <w:t>-R0-Battery, R1-Battery with values N U {0}</w:t>
@@ -20352,50 +20360,17 @@
         <w:jc w:val="right"/>
         <w:rPr>
           <w:rFonts w:asciiTheme="minorBidi" w:eastAsia="Assistant" w:hAnsiTheme="minorBidi" w:cstheme="minorBidi"/>
+          <w:color w:val="1F497D" w:themeColor="text2"/>
           <w:lang w:val="en-US"/>
         </w:rPr>
       </w:pPr>
       <w:r>
         <w:rPr>
           <w:rFonts w:asciiTheme="minorBidi" w:eastAsia="Assistant" w:hAnsiTheme="minorBidi" w:cstheme="minorBidi"/>
+          <w:color w:val="1F497D" w:themeColor="text2"/>
           <w:lang w:val="en-US"/>
         </w:rPr>
-        <w:t>-</w:t>
-      </w:r>
-      <w:r>
-        <w:rPr>
-          <w:rFonts w:asciiTheme="minorBidi" w:eastAsia="Assistant" w:hAnsiTheme="minorBidi" w:cstheme="minorBidi"/>
-          <w:lang w:val="en-US"/>
-        </w:rPr>
-        <w:t>R0-</w:t>
-      </w:r>
-      <w:r>
-        <w:rPr>
-          <w:rFonts w:asciiTheme="minorBidi" w:eastAsia="Assistant" w:hAnsiTheme="minorBidi" w:cstheme="minorBidi"/>
-          <w:lang w:val="en-US"/>
-        </w:rPr>
-        <w:t>Credits</w:t>
-      </w:r>
-      <w:r>
-        <w:rPr>
-          <w:rFonts w:asciiTheme="minorBidi" w:eastAsia="Assistant" w:hAnsiTheme="minorBidi" w:cstheme="minorBidi"/>
-          <w:lang w:val="en-US"/>
-        </w:rPr>
-        <w:t>, R1-</w:t>
-      </w:r>
-      <w:r>
-        <w:rPr>
-          <w:rFonts w:asciiTheme="minorBidi" w:eastAsia="Assistant" w:hAnsiTheme="minorBidi" w:cstheme="minorBidi"/>
-          <w:lang w:val="en-US"/>
-        </w:rPr>
-        <w:t>Credits</w:t>
-      </w:r>
-      <w:r>
-        <w:rPr>
-          <w:rFonts w:asciiTheme="minorBidi" w:eastAsia="Assistant" w:hAnsiTheme="minorBidi" w:cstheme="minorBidi"/>
-          <w:lang w:val="en-US"/>
-        </w:rPr>
-        <w:t xml:space="preserve"> with values N U {0}</w:t>
+        <w:t>-R0-Credits, R1-Credits with values N U {0}</w:t>
       </w:r>
     </w:p>
     <w:p>
@@ -20405,12 +20380,14 @@
         <w:jc w:val="right"/>
         <w:rPr>
           <w:rFonts w:asciiTheme="minorBidi" w:eastAsia="Assistant" w:hAnsiTheme="minorBidi" w:cstheme="minorBidi"/>
+          <w:color w:val="1F497D" w:themeColor="text2"/>
           <w:lang w:val="en-US"/>
         </w:rPr>
       </w:pPr>
       <w:r>
         <w:rPr>
           <w:rFonts w:asciiTheme="minorBidi" w:eastAsia="Assistant" w:hAnsiTheme="minorBidi" w:cstheme="minorBidi"/>
+          <w:color w:val="1F497D" w:themeColor="text2"/>
           <w:lang w:val="en-US"/>
         </w:rPr>
         <w:t>-R0-</w:t>
@@ -20418,6 +20395,7 @@
       <w:r>
         <w:rPr>
           <w:rFonts w:asciiTheme="minorBidi" w:eastAsia="Assistant" w:hAnsiTheme="minorBidi" w:cstheme="minorBidi"/>
+          <w:color w:val="1F497D" w:themeColor="text2"/>
           <w:lang w:val="en-US"/>
         </w:rPr>
         <w:t>Package</w:t>
@@ -20425,6 +20403,7 @@
       <w:r>
         <w:rPr>
           <w:rFonts w:asciiTheme="minorBidi" w:eastAsia="Assistant" w:hAnsiTheme="minorBidi" w:cstheme="minorBidi"/>
+          <w:color w:val="1F497D" w:themeColor="text2"/>
           <w:lang w:val="en-US"/>
         </w:rPr>
         <w:t>, R1-</w:t>
@@ -20432,6 +20411,7 @@
       <w:r>
         <w:rPr>
           <w:rFonts w:asciiTheme="minorBidi" w:eastAsia="Assistant" w:hAnsiTheme="minorBidi" w:cstheme="minorBidi"/>
+          <w:color w:val="1F497D" w:themeColor="text2"/>
           <w:lang w:val="en-US"/>
         </w:rPr>
         <w:t>Package</w:t>
@@ -20439,6 +20419,7 @@
       <w:r>
         <w:rPr>
           <w:rFonts w:asciiTheme="minorBidi" w:eastAsia="Assistant" w:hAnsiTheme="minorBidi" w:cstheme="minorBidi"/>
+          <w:color w:val="1F497D" w:themeColor="text2"/>
           <w:lang w:val="en-US"/>
         </w:rPr>
         <w:t xml:space="preserve"> </w:t>
@@ -20446,6 +20427,7 @@
       <w:r>
         <w:rPr>
           <w:rFonts w:asciiTheme="minorBidi" w:eastAsia="Assistant" w:hAnsiTheme="minorBidi" w:cstheme="minorBidi"/>
+          <w:color w:val="1F497D" w:themeColor="text2"/>
           <w:lang w:val="en-US"/>
         </w:rPr>
         <w:t xml:space="preserve">if each robot has a package on him </w:t>
@@ -20453,6 +20435,7 @@
       <w:r>
         <w:rPr>
           <w:rFonts w:asciiTheme="minorBidi" w:eastAsia="Assistant" w:hAnsiTheme="minorBidi" w:cstheme="minorBidi"/>
+          <w:color w:val="1F497D" w:themeColor="text2"/>
           <w:lang w:val="en-US"/>
         </w:rPr>
         <w:t>with values</w:t>
@@ -20460,6 +20443,7 @@
       <w:r>
         <w:rPr>
           <w:rFonts w:asciiTheme="minorBidi" w:eastAsia="Assistant" w:hAnsiTheme="minorBidi" w:cstheme="minorBidi"/>
+          <w:color w:val="1F497D" w:themeColor="text2"/>
           <w:lang w:val="en-US"/>
         </w:rPr>
         <w:t xml:space="preserve"> {P0, P1, None}</w:t>
@@ -20472,12 +20456,14 @@
         <w:jc w:val="right"/>
         <w:rPr>
           <w:rFonts w:asciiTheme="minorBidi" w:eastAsia="Assistant" w:hAnsiTheme="minorBidi" w:cstheme="minorBidi"/>
+          <w:color w:val="1F497D" w:themeColor="text2"/>
           <w:lang w:val="en-US"/>
         </w:rPr>
       </w:pPr>
       <w:r>
         <w:rPr>
           <w:rFonts w:asciiTheme="minorBidi" w:eastAsia="Assistant" w:hAnsiTheme="minorBidi" w:cstheme="minorBidi"/>
+          <w:color w:val="1F497D" w:themeColor="text2"/>
           <w:lang w:val="en-US"/>
         </w:rPr>
         <w:t>-</w:t>
@@ -20485,6 +20471,7 @@
       <w:r>
         <w:rPr>
           <w:rFonts w:asciiTheme="minorBidi" w:eastAsia="Assistant" w:hAnsiTheme="minorBidi" w:cstheme="minorBidi"/>
+          <w:color w:val="1F497D" w:themeColor="text2"/>
           <w:lang w:val="en-US"/>
         </w:rPr>
         <w:t>P0, P1 with values [0,24]</w:t>
@@ -20497,12 +20484,14 @@
         <w:jc w:val="right"/>
         <w:rPr>
           <w:rFonts w:asciiTheme="minorBidi" w:eastAsia="Assistant" w:hAnsiTheme="minorBidi" w:cstheme="minorBidi"/>
+          <w:color w:val="1F497D" w:themeColor="text2"/>
           <w:lang w:val="en-US"/>
         </w:rPr>
       </w:pPr>
       <w:r>
         <w:rPr>
           <w:rFonts w:asciiTheme="minorBidi" w:eastAsia="Assistant" w:hAnsiTheme="minorBidi" w:cstheme="minorBidi"/>
+          <w:color w:val="1F497D" w:themeColor="text2"/>
           <w:lang w:val="en-US"/>
         </w:rPr>
         <w:t>-D0, D1 destination with respect to packages with values [0,24]</w:t>
@@ -20515,12 +20504,14 @@
         <w:jc w:val="right"/>
         <w:rPr>
           <w:rFonts w:asciiTheme="minorBidi" w:eastAsia="Assistant" w:hAnsiTheme="minorBidi" w:cstheme="minorBidi"/>
+          <w:color w:val="1F497D" w:themeColor="text2"/>
           <w:lang w:val="en-US"/>
         </w:rPr>
       </w:pPr>
       <w:r>
         <w:rPr>
           <w:rFonts w:asciiTheme="minorBidi" w:eastAsia="Assistant" w:hAnsiTheme="minorBidi" w:cstheme="minorBidi"/>
+          <w:color w:val="1F497D" w:themeColor="text2"/>
           <w:lang w:val="en-US"/>
         </w:rPr>
         <w:t>-Remaining Moves with values N U {0}</w:t>
@@ -20533,6 +20524,7 @@
         <w:jc w:val="right"/>
         <w:rPr>
           <w:rFonts w:asciiTheme="minorBidi" w:eastAsia="Assistant" w:hAnsiTheme="minorBidi" w:cstheme="minorBidi"/>
+          <w:color w:val="1F497D" w:themeColor="text2"/>
           <w:lang w:val="en-US"/>
         </w:rPr>
       </w:pPr>
@@ -20544,12 +20536,14 @@
         <w:jc w:val="right"/>
         <w:rPr>
           <w:rFonts w:asciiTheme="minorBidi" w:eastAsia="Assistant" w:hAnsiTheme="minorBidi" w:cstheme="minorBidi"/>
+          <w:color w:val="1F497D" w:themeColor="text2"/>
           <w:lang w:val="en-US"/>
         </w:rPr>
       </w:pPr>
       <w:r>
         <w:rPr>
           <w:rFonts w:asciiTheme="minorBidi" w:eastAsia="Assistant" w:hAnsiTheme="minorBidi" w:cstheme="minorBidi"/>
+          <w:color w:val="1F497D" w:themeColor="text2"/>
           <w:lang w:val="en-US"/>
         </w:rPr>
         <w:t>O</w:t>
@@ -20557,6 +20551,7 @@
       <w:r>
         <w:rPr>
           <w:rFonts w:asciiTheme="minorBidi" w:eastAsia="Assistant" w:hAnsiTheme="minorBidi" w:cstheme="minorBidi"/>
+          <w:color w:val="1F497D" w:themeColor="text2"/>
           <w:lang w:val="en-US"/>
         </w:rPr>
         <w:t>perators - O</w:t>
@@ -20564,6 +20559,7 @@
       <w:r>
         <w:rPr>
           <w:rFonts w:asciiTheme="minorBidi" w:eastAsia="Assistant" w:hAnsiTheme="minorBidi" w:cstheme="minorBidi"/>
+          <w:color w:val="1F497D" w:themeColor="text2"/>
           <w:lang w:val="en-US"/>
         </w:rPr>
         <w:t xml:space="preserve"> = </w:t>
@@ -20571,6 +20567,7 @@
       <w:r>
         <w:rPr>
           <w:rFonts w:asciiTheme="minorBidi" w:eastAsia="Assistant" w:hAnsiTheme="minorBidi" w:cstheme="minorBidi"/>
+          <w:color w:val="1F497D" w:themeColor="text2"/>
           <w:lang w:val="en-US"/>
         </w:rPr>
         <w:t xml:space="preserve">{move North, move South, move East, move West, </w:t>
@@ -20579,6 +20576,7 @@
       <w:r>
         <w:rPr>
           <w:rFonts w:asciiTheme="minorBidi" w:eastAsia="Assistant" w:hAnsiTheme="minorBidi" w:cstheme="minorBidi"/>
+          <w:color w:val="1F497D" w:themeColor="text2"/>
           <w:lang w:val="en-US"/>
         </w:rPr>
         <w:t>Pick</w:t>
@@ -20587,6 +20585,7 @@
       <w:r>
         <w:rPr>
           <w:rFonts w:asciiTheme="minorBidi" w:eastAsia="Assistant" w:hAnsiTheme="minorBidi" w:cstheme="minorBidi"/>
+          <w:color w:val="1F497D" w:themeColor="text2"/>
           <w:lang w:val="en-US"/>
         </w:rPr>
         <w:t xml:space="preserve"> up, Drop off, Charge} – available moves</w:t>
@@ -20594,6 +20593,7 @@
       <w:r>
         <w:rPr>
           <w:rFonts w:asciiTheme="minorBidi" w:eastAsia="Assistant" w:hAnsiTheme="minorBidi" w:cstheme="minorBidi"/>
+          <w:color w:val="1F497D" w:themeColor="text2"/>
           <w:lang w:val="en-US"/>
         </w:rPr>
         <w:t>/actions</w:t>
@@ -20601,6 +20601,7 @@
       <w:r>
         <w:rPr>
           <w:rFonts w:asciiTheme="minorBidi" w:eastAsia="Assistant" w:hAnsiTheme="minorBidi" w:cstheme="minorBidi"/>
+          <w:color w:val="1F497D" w:themeColor="text2"/>
           <w:lang w:val="en-US"/>
         </w:rPr>
         <w:t xml:space="preserve"> for every agent</w:t>
@@ -20608,6 +20609,7 @@
       <w:r>
         <w:rPr>
           <w:rFonts w:asciiTheme="minorBidi" w:eastAsia="Assistant" w:hAnsiTheme="minorBidi" w:cstheme="minorBidi"/>
+          <w:color w:val="1F497D" w:themeColor="text2"/>
           <w:lang w:val="en-US"/>
         </w:rPr>
         <w:t xml:space="preserve"> to do the tasks at hand</w:t>
@@ -20615,6 +20617,7 @@
       <w:r>
         <w:rPr>
           <w:rFonts w:asciiTheme="minorBidi" w:eastAsia="Assistant" w:hAnsiTheme="minorBidi" w:cstheme="minorBidi"/>
+          <w:color w:val="1F497D" w:themeColor="text2"/>
           <w:lang w:val="en-US"/>
         </w:rPr>
         <w:t>.</w:t>
@@ -20627,6 +20630,7 @@
         <w:jc w:val="right"/>
         <w:rPr>
           <w:rFonts w:asciiTheme="minorBidi" w:eastAsia="Assistant" w:hAnsiTheme="minorBidi" w:cstheme="minorBidi"/>
+          <w:color w:val="1F497D" w:themeColor="text2"/>
           <w:lang w:val="en-US"/>
         </w:rPr>
       </w:pPr>
@@ -20638,12 +20642,14 @@
         <w:jc w:val="right"/>
         <w:rPr>
           <w:rFonts w:asciiTheme="minorBidi" w:eastAsia="Assistant" w:hAnsiTheme="minorBidi" w:cstheme="minorBidi"/>
+          <w:color w:val="1F497D" w:themeColor="text2"/>
           <w:lang w:val="en-US"/>
         </w:rPr>
       </w:pPr>
       <w:r>
         <w:rPr>
           <w:rFonts w:asciiTheme="minorBidi" w:eastAsia="Assistant" w:hAnsiTheme="minorBidi" w:cstheme="minorBidi"/>
+          <w:color w:val="1F497D" w:themeColor="text2"/>
           <w:lang w:val="en-US"/>
         </w:rPr>
         <w:t>I</w:t>
@@ -20651,6 +20657,7 @@
       <w:r>
         <w:rPr>
           <w:rFonts w:asciiTheme="minorBidi" w:eastAsia="Assistant" w:hAnsiTheme="minorBidi" w:cstheme="minorBidi"/>
+          <w:color w:val="1F497D" w:themeColor="text2"/>
           <w:lang w:val="en-US"/>
         </w:rPr>
         <w:t>nitial state - I</w:t>
@@ -20658,6 +20665,7 @@
       <w:r>
         <w:rPr>
           <w:rFonts w:asciiTheme="minorBidi" w:eastAsia="Assistant" w:hAnsiTheme="minorBidi" w:cstheme="minorBidi"/>
+          <w:color w:val="1F497D" w:themeColor="text2"/>
           <w:lang w:val="en-US"/>
         </w:rPr>
         <w:t xml:space="preserve"> =</w:t>
@@ -20665,6 +20673,7 @@
       <w:r>
         <w:rPr>
           <w:rFonts w:asciiTheme="minorBidi" w:eastAsia="Assistant" w:hAnsiTheme="minorBidi" w:cstheme="minorBidi"/>
+          <w:color w:val="1F497D" w:themeColor="text2"/>
           <w:lang w:val="en-US"/>
         </w:rPr>
         <w:t xml:space="preserve"> the initial state </w:t>
@@ -20672,6 +20681,7 @@
       <w:r>
         <w:rPr>
           <w:rFonts w:asciiTheme="minorBidi" w:eastAsia="Assistant" w:hAnsiTheme="minorBidi" w:cstheme="minorBidi"/>
+          <w:color w:val="1F497D" w:themeColor="text2"/>
           <w:lang w:val="en-US"/>
         </w:rPr>
         <w:t xml:space="preserve">which represents </w:t>
@@ -20679,6 +20689,7 @@
       <w:r>
         <w:rPr>
           <w:rFonts w:asciiTheme="minorBidi" w:eastAsia="Assistant" w:hAnsiTheme="minorBidi" w:cstheme="minorBidi"/>
+          <w:color w:val="1F497D" w:themeColor="text2"/>
           <w:lang w:val="en-US"/>
         </w:rPr>
         <w:t xml:space="preserve">a </w:t>
@@ -20686,6 +20697,7 @@
       <w:r>
         <w:rPr>
           <w:rFonts w:asciiTheme="minorBidi" w:eastAsia="Assistant" w:hAnsiTheme="minorBidi" w:cstheme="minorBidi"/>
+          <w:color w:val="1F497D" w:themeColor="text2"/>
           <w:lang w:val="en-US"/>
         </w:rPr>
         <w:t>configuration</w:t>
@@ -20693,6 +20705,7 @@
       <w:r>
         <w:rPr>
           <w:rFonts w:asciiTheme="minorBidi" w:eastAsia="Assistant" w:hAnsiTheme="minorBidi" w:cstheme="minorBidi"/>
+          <w:color w:val="1F497D" w:themeColor="text2"/>
           <w:lang w:val="en-US"/>
         </w:rPr>
         <w:t xml:space="preserve"> of the game, by default the robots start without credits and with a battery in a random location on the board as well as the packages, destinations and charging stations.</w:t>
@@ -20705,6 +20718,7 @@
         <w:jc w:val="right"/>
         <w:rPr>
           <w:rFonts w:asciiTheme="minorBidi" w:eastAsia="Assistant" w:hAnsiTheme="minorBidi" w:cstheme="minorBidi"/>
+          <w:color w:val="1F497D" w:themeColor="text2"/>
           <w:lang w:val="en-US"/>
         </w:rPr>
       </w:pPr>
@@ -20716,12 +20730,14 @@
         <w:jc w:val="right"/>
         <w:rPr>
           <w:rFonts w:asciiTheme="minorBidi" w:eastAsia="Assistant" w:hAnsiTheme="minorBidi" w:cstheme="minorBidi"/>
+          <w:color w:val="1F497D" w:themeColor="text2"/>
           <w:lang w:val="en-US"/>
         </w:rPr>
       </w:pPr>
       <w:r>
         <w:rPr>
           <w:rFonts w:asciiTheme="minorBidi" w:eastAsia="Assistant" w:hAnsiTheme="minorBidi" w:cstheme="minorBidi"/>
+          <w:color w:val="1F497D" w:themeColor="text2"/>
           <w:lang w:val="en-US"/>
         </w:rPr>
         <w:t>G</w:t>
@@ -20729,6 +20745,7 @@
       <w:r>
         <w:rPr>
           <w:rFonts w:asciiTheme="minorBidi" w:eastAsia="Assistant" w:hAnsiTheme="minorBidi" w:cstheme="minorBidi"/>
+          <w:color w:val="1F497D" w:themeColor="text2"/>
           <w:lang w:val="en-US"/>
         </w:rPr>
         <w:t>oal state - G</w:t>
@@ -20736,6 +20753,7 @@
       <w:r>
         <w:rPr>
           <w:rFonts w:asciiTheme="minorBidi" w:eastAsia="Assistant" w:hAnsiTheme="minorBidi" w:cstheme="minorBidi"/>
+          <w:color w:val="1F497D" w:themeColor="text2"/>
           <w:lang w:val="en-US"/>
         </w:rPr>
         <w:t xml:space="preserve"> = </w:t>
@@ -20743,6 +20761,7 @@
       <w:r>
         <w:rPr>
           <w:rFonts w:asciiTheme="minorBidi" w:eastAsia="Assistant" w:hAnsiTheme="minorBidi" w:cstheme="minorBidi"/>
+          <w:color w:val="1F497D" w:themeColor="text2"/>
           <w:lang w:val="en-US"/>
         </w:rPr>
         <w:t>the goal states in this game is when the remaining moves are zero or one of the robots runs out of battery with the goal of reaching higher credit score than the opponent.</w:t>
@@ -21768,11 +21787,13 @@
         <w:bidi/>
         <w:jc w:val="right"/>
         <w:rPr>
+          <w:color w:val="1F497D" w:themeColor="text2"/>
           <w:lang w:val="en-US"/>
         </w:rPr>
       </w:pPr>
       <w:r>
         <w:rPr>
+          <w:color w:val="1F497D" w:themeColor="text2"/>
           <w:lang w:val="en-US"/>
         </w:rPr>
         <w:t xml:space="preserve">Using our heuristic, </w:t>
@@ -21780,6 +21801,7 @@
       <w:proofErr w:type="spellStart"/>
       <w:r>
         <w:rPr>
+          <w:color w:val="1F497D" w:themeColor="text2"/>
           <w:lang w:val="en-US"/>
         </w:rPr>
         <w:t>ImprovedGreedy</w:t>
@@ -21787,18 +21809,21 @@
       <w:proofErr w:type="spellEnd"/>
       <w:r>
         <w:rPr>
+          <w:color w:val="1F497D" w:themeColor="text2"/>
           <w:lang w:val="en-US"/>
         </w:rPr>
         <w:t xml:space="preserve"> d</w:t>
       </w:r>
       <w:r>
         <w:rPr>
+          <w:color w:val="1F497D" w:themeColor="text2"/>
           <w:lang w:val="en-US"/>
         </w:rPr>
         <w:t>oesn’t take into consideration the other agents available moves, current credit, battery, location</w:t>
       </w:r>
       <w:r>
         <w:rPr>
+          <w:color w:val="1F497D" w:themeColor="text2"/>
           <w:lang w:val="en-US"/>
         </w:rPr>
         <w:t>…</w:t>
@@ -21809,39 +21834,17 @@
         <w:bidi/>
         <w:jc w:val="right"/>
         <w:rPr>
+          <w:color w:val="1F497D" w:themeColor="text2"/>
           <w:lang w:val="en-US"/>
         </w:rPr>
       </w:pPr>
       <w:r>
         <w:rPr>
+          <w:color w:val="1F497D" w:themeColor="text2"/>
           <w:lang w:val="en-US"/>
         </w:rPr>
         <w:lastRenderedPageBreak/>
-        <w:t xml:space="preserve">In addition, </w:t>
-      </w:r>
-      <w:r>
-        <w:rPr>
-          <w:lang w:val="en-US"/>
-        </w:rPr>
-        <w:t>the Greedy algorithm, compared to Minima</w:t>
-      </w:r>
-      <w:r>
-        <w:rPr>
-          <w:lang w:val="en-US"/>
-        </w:rPr>
-        <w:t xml:space="preserve">x, </w:t>
-      </w:r>
-      <w:r>
-        <w:rPr>
-          <w:lang w:val="en-US"/>
-        </w:rPr>
-        <w:t>does not consider the long-term consequences of its actions</w:t>
-      </w:r>
-      <w:r>
-        <w:rPr>
-          <w:lang w:val="en-US"/>
-        </w:rPr>
-        <w:t xml:space="preserve"> and focuses on immediate gain, which might in some cases lead to a disadvantageous position late in the game or suboptimal results.</w:t>
+        <w:t>In addition, the Greedy algorithm, compared to Minimax, does not consider the long-term consequences of its actions and focuses on immediate gain, which might in some cases lead to a disadvantageous position late in the game or suboptimal results.</w:t>
       </w:r>
     </w:p>
     <w:p>
@@ -21854,6 +21857,7 @@
       </w:pPr>
       <w:r>
         <w:rPr>
+          <w:color w:val="1F497D" w:themeColor="text2"/>
           <w:lang w:val="en-US"/>
         </w:rPr>
         <w:t xml:space="preserve">Minimax covers that by exploring the decision tree and finding the possible best results outcome. </w:t>
@@ -22663,10 +22667,243 @@
     <w:p>
       <w:pPr>
         <w:bidi/>
-        <w:rPr>
-          <w:rFonts w:ascii="Assistant" w:eastAsia="Assistant" w:hAnsi="Assistant" w:cs="Assistant"/>
-          <w:sz w:val="28"/>
-          <w:szCs w:val="28"/>
+        <w:ind w:left="720"/>
+        <w:jc w:val="right"/>
+        <w:rPr>
+          <w:rFonts w:ascii="Assistant" w:eastAsia="Assistant" w:hAnsi="Assistant" w:cs="Assistant"/>
+          <w:b/>
+          <w:bCs/>
+          <w:color w:val="1F497D" w:themeColor="text2"/>
+          <w:sz w:val="28"/>
+          <w:szCs w:val="28"/>
+          <w:lang w:val="en-US"/>
+        </w:rPr>
+      </w:pPr>
+      <w:r>
+        <w:rPr>
+          <w:rFonts w:ascii="Assistant" w:eastAsia="Assistant" w:hAnsi="Assistant" w:cs="Assistant"/>
+          <w:b/>
+          <w:bCs/>
+          <w:color w:val="1F497D" w:themeColor="text2"/>
+          <w:sz w:val="28"/>
+          <w:szCs w:val="28"/>
+          <w:lang w:val="en-US"/>
+        </w:rPr>
+        <w:t>Advantages:</w:t>
+      </w:r>
+    </w:p>
+    <w:p>
+      <w:pPr>
+        <w:bidi/>
+        <w:ind w:left="720"/>
+        <w:jc w:val="right"/>
+        <w:rPr>
+          <w:rFonts w:ascii="Assistant" w:eastAsia="Assistant" w:hAnsi="Assistant" w:cs="Assistant"/>
+          <w:color w:val="1F497D" w:themeColor="text2"/>
+          <w:sz w:val="28"/>
+          <w:szCs w:val="28"/>
+          <w:lang w:val="en-US"/>
+        </w:rPr>
+      </w:pPr>
+      <w:r>
+        <w:rPr>
+          <w:rFonts w:ascii="Assistant" w:eastAsia="Assistant" w:hAnsi="Assistant" w:cs="Assistant"/>
+          <w:b/>
+          <w:bCs/>
+          <w:color w:val="1F497D" w:themeColor="text2"/>
+          <w:sz w:val="28"/>
+          <w:szCs w:val="28"/>
+          <w:lang w:val="en-US"/>
+        </w:rPr>
+        <w:t xml:space="preserve">-Fast to calculate: </w:t>
+      </w:r>
+      <w:r>
+        <w:rPr>
+          <w:rFonts w:ascii="Assistant" w:eastAsia="Assistant" w:hAnsi="Assistant" w:cs="Assistant"/>
+          <w:color w:val="1F497D" w:themeColor="text2"/>
+          <w:sz w:val="28"/>
+          <w:szCs w:val="28"/>
+          <w:lang w:val="en-US"/>
+        </w:rPr>
+        <w:t>Easy-to-calculate heuristics are computed quickly, which makes for faster decision making, helps mainly in real time scenarios, as in situations where time is a critical factor.</w:t>
+      </w:r>
+    </w:p>
+    <w:p>
+      <w:pPr>
+        <w:bidi/>
+        <w:ind w:left="720"/>
+        <w:jc w:val="right"/>
+        <w:rPr>
+          <w:rFonts w:ascii="Assistant" w:eastAsia="Assistant" w:hAnsi="Assistant" w:cs="Assistant"/>
+          <w:color w:val="1F497D" w:themeColor="text2"/>
+          <w:sz w:val="28"/>
+          <w:szCs w:val="28"/>
+          <w:lang w:val="en-US"/>
+        </w:rPr>
+      </w:pPr>
+    </w:p>
+    <w:p>
+      <w:pPr>
+        <w:bidi/>
+        <w:ind w:left="720"/>
+        <w:jc w:val="right"/>
+        <w:rPr>
+          <w:rFonts w:ascii="Assistant" w:eastAsia="Assistant" w:hAnsi="Assistant" w:cs="Assistant"/>
+          <w:color w:val="1F497D" w:themeColor="text2"/>
+          <w:sz w:val="28"/>
+          <w:szCs w:val="28"/>
+          <w:lang w:val="en-US"/>
+        </w:rPr>
+      </w:pPr>
+      <w:r>
+        <w:rPr>
+          <w:rFonts w:ascii="Assistant" w:eastAsia="Assistant" w:hAnsi="Assistant" w:cs="Assistant"/>
+          <w:b/>
+          <w:bCs/>
+          <w:color w:val="1F497D" w:themeColor="text2"/>
+          <w:sz w:val="28"/>
+          <w:szCs w:val="28"/>
+          <w:lang w:val="en-US"/>
+        </w:rPr>
+        <w:t>-Low resource requirements:</w:t>
+      </w:r>
+      <w:r>
+        <w:rPr>
+          <w:rFonts w:ascii="Assistant" w:eastAsia="Assistant" w:hAnsi="Assistant" w:cs="Assistant"/>
+          <w:color w:val="1F497D" w:themeColor="text2"/>
+          <w:sz w:val="28"/>
+          <w:szCs w:val="28"/>
+          <w:lang w:val="en-US"/>
+        </w:rPr>
+        <w:t xml:space="preserve"> </w:t>
+      </w:r>
+      <w:r>
+        <w:rPr>
+          <w:rFonts w:ascii="Assistant" w:eastAsia="Assistant" w:hAnsi="Assistant" w:cs="Assistant"/>
+          <w:color w:val="1F497D" w:themeColor="text2"/>
+          <w:sz w:val="28"/>
+          <w:szCs w:val="28"/>
+          <w:lang w:val="en-US"/>
+        </w:rPr>
+        <w:t>fewer computational resources such as memory and processing time, helps mainly in resource limited scenarios where minimizing usage is an important factor</w:t>
+      </w:r>
+      <w:r>
+        <w:rPr>
+          <w:rFonts w:ascii="Assistant" w:eastAsia="Assistant" w:hAnsi="Assistant" w:cs="Assistant"/>
+          <w:color w:val="1F497D" w:themeColor="text2"/>
+          <w:sz w:val="28"/>
+          <w:szCs w:val="28"/>
+          <w:lang w:val="en-US"/>
+        </w:rPr>
+        <w:t>.</w:t>
+      </w:r>
+    </w:p>
+    <w:p>
+      <w:pPr>
+        <w:bidi/>
+        <w:ind w:left="720"/>
+        <w:jc w:val="right"/>
+        <w:rPr>
+          <w:rFonts w:ascii="Assistant" w:eastAsia="Assistant" w:hAnsi="Assistant" w:cs="Assistant"/>
+          <w:color w:val="1F497D" w:themeColor="text2"/>
+          <w:sz w:val="28"/>
+          <w:szCs w:val="28"/>
+          <w:lang w:val="en-US"/>
+        </w:rPr>
+      </w:pPr>
+    </w:p>
+    <w:p>
+      <w:pPr>
+        <w:bidi/>
+        <w:ind w:left="720"/>
+        <w:jc w:val="right"/>
+        <w:rPr>
+          <w:rFonts w:ascii="Assistant" w:eastAsia="Assistant" w:hAnsi="Assistant" w:cs="Assistant"/>
+          <w:b/>
+          <w:bCs/>
+          <w:color w:val="1F497D" w:themeColor="text2"/>
+          <w:sz w:val="28"/>
+          <w:szCs w:val="28"/>
+          <w:lang w:val="en-US"/>
+        </w:rPr>
+      </w:pPr>
+      <w:r>
+        <w:rPr>
+          <w:rFonts w:ascii="Assistant" w:eastAsia="Assistant" w:hAnsi="Assistant" w:cs="Assistant"/>
+          <w:b/>
+          <w:bCs/>
+          <w:color w:val="1F497D" w:themeColor="text2"/>
+          <w:sz w:val="28"/>
+          <w:szCs w:val="28"/>
+          <w:lang w:val="en-US"/>
+        </w:rPr>
+        <w:t>Disadvantages:</w:t>
+      </w:r>
+    </w:p>
+    <w:p>
+      <w:pPr>
+        <w:bidi/>
+        <w:ind w:left="720"/>
+        <w:jc w:val="right"/>
+        <w:rPr>
+          <w:rFonts w:ascii="Assistant" w:eastAsia="Assistant" w:hAnsi="Assistant" w:cs="Assistant"/>
+          <w:color w:val="1F497D" w:themeColor="text2"/>
+          <w:sz w:val="28"/>
+          <w:szCs w:val="28"/>
+          <w:lang w:val="en-US"/>
+        </w:rPr>
+      </w:pPr>
+      <w:r>
+        <w:rPr>
+          <w:rFonts w:ascii="Assistant" w:eastAsia="Assistant" w:hAnsi="Assistant" w:cs="Assistant"/>
+          <w:b/>
+          <w:bCs/>
+          <w:color w:val="1F497D" w:themeColor="text2"/>
+          <w:sz w:val="28"/>
+          <w:szCs w:val="28"/>
+          <w:lang w:val="en-US"/>
+        </w:rPr>
+        <w:t xml:space="preserve">-Lack of precision: </w:t>
+      </w:r>
+      <w:r>
+        <w:rPr>
+          <w:rFonts w:ascii="Assistant" w:eastAsia="Assistant" w:hAnsi="Assistant" w:cs="Assistant"/>
+          <w:color w:val="1F497D" w:themeColor="text2"/>
+          <w:sz w:val="28"/>
+          <w:szCs w:val="28"/>
+          <w:lang w:val="en-US"/>
+        </w:rPr>
+        <w:t>Easy-to-calculate heuristics</w:t>
+      </w:r>
+      <w:r>
+        <w:rPr>
+          <w:rFonts w:ascii="Assistant" w:eastAsia="Assistant" w:hAnsi="Assistant" w:cs="Assistant"/>
+          <w:color w:val="1F497D" w:themeColor="text2"/>
+          <w:sz w:val="28"/>
+          <w:szCs w:val="28"/>
+          <w:lang w:val="en-US"/>
+        </w:rPr>
+        <w:t xml:space="preserve"> have limited information </w:t>
+      </w:r>
+      <w:r>
+        <w:rPr>
+          <w:rFonts w:ascii="Assistant" w:eastAsia="Assistant" w:hAnsi="Assistant" w:cs="Assistant"/>
+          <w:color w:val="1F497D" w:themeColor="text2"/>
+          <w:sz w:val="28"/>
+          <w:szCs w:val="28"/>
+          <w:lang w:val="en-US"/>
+        </w:rPr>
+        <w:t>meaning they usually consider only a part of the features in the problems domain, which often leads less accurate estimation of the value of the state ultimately leading to suboptimal decisions or missed opportunities, this can be problematic in scenarios that have high complexity, accuracy and strategic requirements.</w:t>
+      </w:r>
+    </w:p>
+    <w:p>
+      <w:pPr>
+        <w:bidi/>
+        <w:rPr>
+          <w:rFonts w:ascii="Assistant" w:eastAsia="Assistant" w:hAnsi="Assistant" w:cs="Assistant"/>
+          <w:sz w:val="28"/>
+          <w:szCs w:val="28"/>
+          <w:lang w:val="en-US"/>
         </w:rPr>
       </w:pPr>
     </w:p>
@@ -23534,10 +23771,84 @@
     <w:p>
       <w:pPr>
         <w:bidi/>
-        <w:rPr>
-          <w:rFonts w:ascii="Assistant" w:eastAsia="Assistant" w:hAnsi="Assistant" w:cs="Assistant"/>
-          <w:sz w:val="28"/>
-          <w:szCs w:val="28"/>
+        <w:jc w:val="right"/>
+        <w:rPr>
+          <w:rFonts w:ascii="Assistant" w:eastAsia="Assistant" w:hAnsi="Assistant" w:cs="Assistant"/>
+          <w:color w:val="1F497D" w:themeColor="text2"/>
+          <w:sz w:val="28"/>
+          <w:szCs w:val="28"/>
+          <w:lang w:val="en-US"/>
+        </w:rPr>
+      </w:pPr>
+      <w:r>
+        <w:rPr>
+          <w:rFonts w:ascii="Assistant" w:eastAsia="Assistant" w:hAnsi="Assistant" w:cs="Assistant"/>
+          <w:color w:val="1F497D" w:themeColor="text2"/>
+          <w:sz w:val="28"/>
+          <w:szCs w:val="28"/>
+          <w:lang w:val="en-US"/>
+        </w:rPr>
+        <w:t xml:space="preserve">There isn’t </w:t>
+      </w:r>
+      <w:r>
+        <w:rPr>
+          <w:rFonts w:ascii="Assistant" w:eastAsia="Assistant" w:hAnsi="Assistant" w:cs="Assistant"/>
+          <w:color w:val="1F497D" w:themeColor="text2"/>
+          <w:sz w:val="28"/>
+          <w:szCs w:val="28"/>
+          <w:lang w:val="en-US"/>
+        </w:rPr>
+        <w:t xml:space="preserve">necessarily </w:t>
+      </w:r>
+      <w:r>
+        <w:rPr>
+          <w:rFonts w:ascii="Assistant" w:eastAsia="Assistant" w:hAnsi="Assistant" w:cs="Assistant"/>
+          <w:color w:val="1F497D" w:themeColor="text2"/>
+          <w:sz w:val="28"/>
+          <w:szCs w:val="28"/>
+          <w:lang w:val="en-US"/>
+        </w:rPr>
+        <w:t>a bug, minimax works with the assumption of a perfect opponent</w:t>
+      </w:r>
+      <w:r>
+        <w:rPr>
+          <w:rFonts w:ascii="Assistant" w:eastAsia="Assistant" w:hAnsi="Assistant" w:cs="Assistant"/>
+          <w:color w:val="1F497D" w:themeColor="text2"/>
+          <w:sz w:val="28"/>
+          <w:szCs w:val="28"/>
+          <w:lang w:val="en-US"/>
+        </w:rPr>
+        <w:t xml:space="preserve"> whose only goal is to make us lose,</w:t>
+      </w:r>
+      <w:r>
+        <w:rPr>
+          <w:rFonts w:ascii="Assistant" w:eastAsia="Assistant" w:hAnsi="Assistant" w:cs="Assistant"/>
+          <w:color w:val="1F497D" w:themeColor="text2"/>
+          <w:sz w:val="28"/>
+          <w:szCs w:val="28"/>
+          <w:lang w:val="en-US"/>
+        </w:rPr>
+        <w:t xml:space="preserve"> all while trying to maximize the score </w:t>
+      </w:r>
+      <w:r>
+        <w:rPr>
+          <w:rFonts w:ascii="Assistant" w:eastAsia="Assistant" w:hAnsi="Assistant" w:cs="Assistant"/>
+          <w:color w:val="1F497D" w:themeColor="text2"/>
+          <w:sz w:val="28"/>
+          <w:szCs w:val="28"/>
+          <w:lang w:val="en-US"/>
+        </w:rPr>
+        <w:t>available against him, meaning it doesn’t guarantee optimal moves in all situations.</w:t>
+      </w:r>
+    </w:p>
+    <w:p>
+      <w:pPr>
+        <w:bidi/>
+        <w:rPr>
+          <w:rFonts w:ascii="Assistant" w:eastAsia="Assistant" w:hAnsi="Assistant" w:cs="Assistant"/>
+          <w:sz w:val="28"/>
+          <w:szCs w:val="28"/>
+          <w:lang w:val="en-US"/>
         </w:rPr>
       </w:pPr>
     </w:p>
@@ -23896,7 +24207,6 @@
           <w:rtl/>
           <w:lang w:bidi="he-IL"/>
         </w:rPr>
-        <w:lastRenderedPageBreak/>
         <w:t>מגביל</w:t>
       </w:r>
       <w:r>
@@ -25318,33 +25628,126 @@
     </w:p>
     <w:p>
       <w:pPr>
-        <w:bidi/>
-        <w:rPr>
-          <w:rFonts w:ascii="Assistant" w:eastAsia="Assistant" w:hAnsi="Assistant" w:cs="Assistant"/>
-          <w:sz w:val="28"/>
-          <w:szCs w:val="28"/>
-        </w:rPr>
-      </w:pPr>
+        <w:pStyle w:val="ListParagraph"/>
+        <w:numPr>
+          <w:ilvl w:val="0"/>
+          <w:numId w:val="13"/>
+        </w:numPr>
+        <w:rPr>
+          <w:rFonts w:ascii="Assistant" w:eastAsia="Assistant" w:hAnsi="Assistant" w:cs="Assistant"/>
+          <w:color w:val="1F497D" w:themeColor="text2"/>
+          <w:sz w:val="28"/>
+          <w:szCs w:val="28"/>
+          <w:lang w:val="en-US"/>
+        </w:rPr>
+      </w:pPr>
+      <w:r>
+        <w:rPr>
+          <w:rFonts w:ascii="Assistant" w:eastAsia="Assistant" w:hAnsi="Assistant" w:cs="Assistant"/>
+          <w:color w:val="1F497D" w:themeColor="text2"/>
+          <w:sz w:val="28"/>
+          <w:szCs w:val="28"/>
+          <w:lang w:val="en-US"/>
+        </w:rPr>
+        <w:t>In every turn each agent chooses the maximum score/utility for said agent, meaning that every agent wants to win and doesn’t care about us, so at every node in the minimax tree the choice will be max.</w:t>
+      </w:r>
     </w:p>
     <w:p>
       <w:pPr>
-        <w:bidi/>
-        <w:rPr>
-          <w:rFonts w:ascii="Assistant" w:eastAsia="Assistant" w:hAnsi="Assistant" w:cs="Assistant"/>
-          <w:sz w:val="28"/>
-          <w:szCs w:val="28"/>
-        </w:rPr>
-      </w:pPr>
+        <w:pStyle w:val="ListParagraph"/>
+        <w:numPr>
+          <w:ilvl w:val="0"/>
+          <w:numId w:val="13"/>
+        </w:numPr>
+        <w:rPr>
+          <w:rFonts w:ascii="Assistant" w:eastAsia="Assistant" w:hAnsi="Assistant" w:cs="Assistant"/>
+          <w:color w:val="1F497D" w:themeColor="text2"/>
+          <w:sz w:val="28"/>
+          <w:szCs w:val="28"/>
+          <w:lang w:val="en-US"/>
+        </w:rPr>
+      </w:pPr>
+      <w:r>
+        <w:rPr>
+          <w:rFonts w:ascii="Assistant" w:eastAsia="Assistant" w:hAnsi="Assistant" w:cs="Assistant"/>
+          <w:color w:val="1F497D" w:themeColor="text2"/>
+          <w:sz w:val="28"/>
+          <w:szCs w:val="28"/>
+          <w:lang w:val="en-US"/>
+        </w:rPr>
+        <w:lastRenderedPageBreak/>
+        <w:t>The other agents want us to lose, so in every node/turn that is not ours the agents will choose the minimum utility for us (min), and at our turn we will choose the node that maximizes our utility (max).</w:t>
+      </w:r>
     </w:p>
     <w:p>
       <w:pPr>
-        <w:bidi/>
-        <w:rPr>
-          <w:rFonts w:ascii="Assistant" w:eastAsia="Assistant" w:hAnsi="Assistant" w:cs="Assistant"/>
-          <w:sz w:val="28"/>
-          <w:szCs w:val="28"/>
-        </w:rPr>
-      </w:pPr>
+        <w:pStyle w:val="ListParagraph"/>
+        <w:numPr>
+          <w:ilvl w:val="0"/>
+          <w:numId w:val="13"/>
+        </w:numPr>
+        <w:rPr>
+          <w:rFonts w:ascii="Assistant" w:eastAsia="Assistant" w:hAnsi="Assistant" w:cs="Assistant"/>
+          <w:color w:val="1F497D" w:themeColor="text2"/>
+          <w:sz w:val="28"/>
+          <w:szCs w:val="28"/>
+          <w:lang w:val="en-US"/>
+        </w:rPr>
+      </w:pPr>
+      <w:r>
+        <w:rPr>
+          <w:rFonts w:ascii="Assistant" w:eastAsia="Assistant" w:hAnsi="Assistant" w:cs="Assistant"/>
+          <w:color w:val="1F497D" w:themeColor="text2"/>
+          <w:sz w:val="28"/>
+          <w:szCs w:val="28"/>
+          <w:lang w:val="en-US"/>
+        </w:rPr>
+        <w:t xml:space="preserve">Similar to </w:t>
+      </w:r>
+      <w:r>
+        <w:rPr>
+          <w:rFonts w:ascii="Assistant" w:eastAsia="Assistant" w:hAnsi="Assistant" w:cs="Assistant"/>
+          <w:b/>
+          <w:bCs/>
+          <w:color w:val="1F497D" w:themeColor="text2"/>
+          <w:sz w:val="28"/>
+          <w:szCs w:val="28"/>
+          <w:lang w:val="en-US"/>
+        </w:rPr>
+        <w:t>a</w:t>
+      </w:r>
+      <w:r>
+        <w:rPr>
+          <w:rFonts w:ascii="Assistant" w:eastAsia="Assistant" w:hAnsi="Assistant" w:cs="Assistant"/>
+          <w:color w:val="1F497D" w:themeColor="text2"/>
+          <w:sz w:val="28"/>
+          <w:szCs w:val="28"/>
+          <w:lang w:val="en-US"/>
+        </w:rPr>
+        <w:t xml:space="preserve"> but with slight changes, at each node we still choose the max out of all the children but not the max for the same agents </w:t>
+      </w:r>
+      <w:proofErr w:type="gramStart"/>
+      <w:r>
+        <w:rPr>
+          <w:rFonts w:ascii="Assistant" w:eastAsia="Assistant" w:hAnsi="Assistant" w:cs="Assistant"/>
+          <w:color w:val="1F497D" w:themeColor="text2"/>
+          <w:sz w:val="28"/>
+          <w:szCs w:val="28"/>
+          <w:lang w:val="en-US"/>
+        </w:rPr>
+        <w:t>turn</w:t>
+      </w:r>
+      <w:proofErr w:type="gramEnd"/>
+      <w:r>
+        <w:rPr>
+          <w:rFonts w:ascii="Assistant" w:eastAsia="Assistant" w:hAnsi="Assistant" w:cs="Assistant"/>
+          <w:color w:val="1F497D" w:themeColor="text2"/>
+          <w:sz w:val="28"/>
+          <w:szCs w:val="28"/>
+          <w:lang w:val="en-US"/>
+        </w:rPr>
+        <w:t>, we choose the max for the agent next in turn because each agent needs to maximize the next in line agents utility.</w:t>
+      </w:r>
     </w:p>
     <w:p>
       <w:pPr>
@@ -25353,6 +25756,7 @@
           <w:rFonts w:ascii="Assistant" w:eastAsia="Assistant" w:hAnsi="Assistant" w:cs="Assistant"/>
           <w:sz w:val="28"/>
           <w:szCs w:val="28"/>
+          <w:lang w:val="en-US"/>
         </w:rPr>
       </w:pPr>
     </w:p>
@@ -25363,6 +25767,7 @@
           <w:rFonts w:ascii="Assistant" w:eastAsia="Assistant" w:hAnsi="Assistant" w:cs="Assistant"/>
           <w:sz w:val="28"/>
           <w:szCs w:val="28"/>
+          <w:lang w:val="en-US"/>
         </w:rPr>
       </w:pPr>
     </w:p>
@@ -25373,6 +25778,7 @@
           <w:rFonts w:ascii="Assistant" w:eastAsia="Assistant" w:hAnsi="Assistant" w:cs="Assistant"/>
           <w:sz w:val="28"/>
           <w:szCs w:val="28"/>
+          <w:lang w:val="en-US"/>
         </w:rPr>
       </w:pPr>
     </w:p>
@@ -25383,6 +25789,7 @@
           <w:rFonts w:ascii="Assistant" w:eastAsia="Assistant" w:hAnsi="Assistant" w:cs="Assistant"/>
           <w:sz w:val="28"/>
           <w:szCs w:val="28"/>
+          <w:lang w:val="en-US"/>
         </w:rPr>
       </w:pPr>
     </w:p>
@@ -25393,6 +25800,7 @@
           <w:rFonts w:ascii="Assistant" w:eastAsia="Assistant" w:hAnsi="Assistant" w:cs="Assistant"/>
           <w:sz w:val="28"/>
           <w:szCs w:val="28"/>
+          <w:lang w:val="en-US"/>
         </w:rPr>
       </w:pPr>
     </w:p>
@@ -25403,6 +25811,7 @@
           <w:rFonts w:ascii="Assistant" w:eastAsia="Assistant" w:hAnsi="Assistant" w:cs="Assistant"/>
           <w:sz w:val="28"/>
           <w:szCs w:val="28"/>
+          <w:lang w:val="en-US"/>
         </w:rPr>
       </w:pPr>
     </w:p>
@@ -25413,6 +25822,7 @@
           <w:rFonts w:ascii="Assistant" w:eastAsia="Assistant" w:hAnsi="Assistant" w:cs="Assistant"/>
           <w:sz w:val="28"/>
           <w:szCs w:val="28"/>
+          <w:lang w:val="en-US"/>
         </w:rPr>
       </w:pPr>
     </w:p>
@@ -25423,6 +25833,7 @@
           <w:rFonts w:ascii="Assistant" w:eastAsia="Assistant" w:hAnsi="Assistant" w:cs="Assistant"/>
           <w:sz w:val="28"/>
           <w:szCs w:val="28"/>
+          <w:lang w:val="en-US"/>
         </w:rPr>
       </w:pPr>
     </w:p>
@@ -25433,6 +25844,29 @@
           <w:rFonts w:ascii="Assistant" w:eastAsia="Assistant" w:hAnsi="Assistant" w:cs="Assistant"/>
           <w:sz w:val="28"/>
           <w:szCs w:val="28"/>
+          <w:lang w:val="en-US"/>
+        </w:rPr>
+      </w:pPr>
+    </w:p>
+    <w:p>
+      <w:pPr>
+        <w:bidi/>
+        <w:rPr>
+          <w:rFonts w:ascii="Assistant" w:eastAsia="Assistant" w:hAnsi="Assistant" w:cs="Assistant"/>
+          <w:sz w:val="28"/>
+          <w:szCs w:val="28"/>
+          <w:lang w:val="en-US"/>
+        </w:rPr>
+      </w:pPr>
+    </w:p>
+    <w:p>
+      <w:pPr>
+        <w:bidi/>
+        <w:rPr>
+          <w:rFonts w:ascii="Assistant" w:eastAsia="Assistant" w:hAnsi="Assistant" w:cs="Assistant"/>
+          <w:sz w:val="28"/>
+          <w:szCs w:val="28"/>
+          <w:lang w:val="en-US"/>
         </w:rPr>
       </w:pPr>
     </w:p>
@@ -28242,7 +28676,6 @@
           <w:rtl/>
           <w:lang w:bidi="he-IL"/>
         </w:rPr>
-        <w:lastRenderedPageBreak/>
         <w:t>לדוגמה</w:t>
       </w:r>
       <w:r>
@@ -28786,6 +29219,7 @@
           <w:rtl/>
           <w:lang w:bidi="he-IL"/>
         </w:rPr>
+        <w:lastRenderedPageBreak/>
         <w:t>גילינו</w:t>
       </w:r>
       <w:r>
@@ -38955,6 +39389,96 @@
     </w:lvl>
   </w:abstractNum>
   <w:abstractNum w:abstractNumId="4" w15:restartNumberingAfterBreak="0">
+    <w:nsid w:val="12C3686F"/>
+    <w:multiLevelType w:val="hybridMultilevel"/>
+    <w:tmpl w:val="7B06FDD8"/>
+    <w:lvl w:ilvl="0" w:tplc="4532FA72">
+      <w:start w:val="1"/>
+      <w:numFmt w:val="lowerLetter"/>
+      <w:lvlText w:val="%1-"/>
+      <w:lvlJc w:val="left"/>
+      <w:pPr>
+        <w:ind w:left="720" w:hanging="360"/>
+      </w:pPr>
+      <w:rPr>
+        <w:rFonts w:hint="default"/>
+        <w:b/>
+      </w:rPr>
+    </w:lvl>
+    <w:lvl w:ilvl="1" w:tplc="20000019" w:tentative="1">
+      <w:start w:val="1"/>
+      <w:numFmt w:val="lowerLetter"/>
+      <w:lvlText w:val="%2."/>
+      <w:lvlJc w:val="left"/>
+      <w:pPr>
+        <w:ind w:left="1440" w:hanging="360"/>
+      </w:pPr>
+    </w:lvl>
+    <w:lvl w:ilvl="2" w:tplc="2000001B" w:tentative="1">
+      <w:start w:val="1"/>
+      <w:numFmt w:val="lowerRoman"/>
+      <w:lvlText w:val="%3."/>
+      <w:lvlJc w:val="right"/>
+      <w:pPr>
+        <w:ind w:left="2160" w:hanging="180"/>
+      </w:pPr>
+    </w:lvl>
+    <w:lvl w:ilvl="3" w:tplc="2000000F" w:tentative="1">
+      <w:start w:val="1"/>
+      <w:numFmt w:val="decimal"/>
+      <w:lvlText w:val="%4."/>
+      <w:lvlJc w:val="left"/>
+      <w:pPr>
+        <w:ind w:left="2880" w:hanging="360"/>
+      </w:pPr>
+    </w:lvl>
+    <w:lvl w:ilvl="4" w:tplc="20000019" w:tentative="1">
+      <w:start w:val="1"/>
+      <w:numFmt w:val="lowerLetter"/>
+      <w:lvlText w:val="%5."/>
+      <w:lvlJc w:val="left"/>
+      <w:pPr>
+        <w:ind w:left="3600" w:hanging="360"/>
+      </w:pPr>
+    </w:lvl>
+    <w:lvl w:ilvl="5" w:tplc="2000001B" w:tentative="1">
+      <w:start w:val="1"/>
+      <w:numFmt w:val="lowerRoman"/>
+      <w:lvlText w:val="%6."/>
+      <w:lvlJc w:val="right"/>
+      <w:pPr>
+        <w:ind w:left="4320" w:hanging="180"/>
+      </w:pPr>
+    </w:lvl>
+    <w:lvl w:ilvl="6" w:tplc="2000000F" w:tentative="1">
+      <w:start w:val="1"/>
+      <w:numFmt w:val="decimal"/>
+      <w:lvlText w:val="%7."/>
+      <w:lvlJc w:val="left"/>
+      <w:pPr>
+        <w:ind w:left="5040" w:hanging="360"/>
+      </w:pPr>
+    </w:lvl>
+    <w:lvl w:ilvl="7" w:tplc="20000019" w:tentative="1">
+      <w:start w:val="1"/>
+      <w:numFmt w:val="lowerLetter"/>
+      <w:lvlText w:val="%8."/>
+      <w:lvlJc w:val="left"/>
+      <w:pPr>
+        <w:ind w:left="5760" w:hanging="360"/>
+      </w:pPr>
+    </w:lvl>
+    <w:lvl w:ilvl="8" w:tplc="2000001B" w:tentative="1">
+      <w:start w:val="1"/>
+      <w:numFmt w:val="lowerRoman"/>
+      <w:lvlText w:val="%9."/>
+      <w:lvlJc w:val="right"/>
+      <w:pPr>
+        <w:ind w:left="6480" w:hanging="180"/>
+      </w:pPr>
+    </w:lvl>
+  </w:abstractNum>
+  <w:abstractNum w:abstractNumId="5" w15:restartNumberingAfterBreak="0">
     <w:nsid w:val="29625010"/>
     <w:multiLevelType w:val="multilevel"/>
     <w:tmpl w:val="96E691CA"/>
@@ -39067,7 +39591,7 @@
       </w:rPr>
     </w:lvl>
   </w:abstractNum>
-  <w:abstractNum w:abstractNumId="5" w15:restartNumberingAfterBreak="0">
+  <w:abstractNum w:abstractNumId="6" w15:restartNumberingAfterBreak="0">
     <w:nsid w:val="36632B54"/>
     <w:multiLevelType w:val="multilevel"/>
     <w:tmpl w:val="039601D2"/>
@@ -39180,7 +39704,7 @@
       </w:rPr>
     </w:lvl>
   </w:abstractNum>
-  <w:abstractNum w:abstractNumId="6" w15:restartNumberingAfterBreak="0">
+  <w:abstractNum w:abstractNumId="7" w15:restartNumberingAfterBreak="0">
     <w:nsid w:val="471F2C63"/>
     <w:multiLevelType w:val="multilevel"/>
     <w:tmpl w:val="FE64DB94"/>
@@ -39293,7 +39817,7 @@
       </w:rPr>
     </w:lvl>
   </w:abstractNum>
-  <w:abstractNum w:abstractNumId="7" w15:restartNumberingAfterBreak="0">
+  <w:abstractNum w:abstractNumId="8" w15:restartNumberingAfterBreak="0">
     <w:nsid w:val="5CDA5169"/>
     <w:multiLevelType w:val="multilevel"/>
     <w:tmpl w:val="CB26FCDA"/>
@@ -39406,7 +39930,7 @@
       </w:rPr>
     </w:lvl>
   </w:abstractNum>
-  <w:abstractNum w:abstractNumId="8" w15:restartNumberingAfterBreak="0">
+  <w:abstractNum w:abstractNumId="9" w15:restartNumberingAfterBreak="0">
     <w:nsid w:val="6BF9011E"/>
     <w:multiLevelType w:val="multilevel"/>
     <w:tmpl w:val="217A87F8"/>
@@ -39519,7 +40043,7 @@
       </w:rPr>
     </w:lvl>
   </w:abstractNum>
-  <w:abstractNum w:abstractNumId="9" w15:restartNumberingAfterBreak="0">
+  <w:abstractNum w:abstractNumId="10" w15:restartNumberingAfterBreak="0">
     <w:nsid w:val="70C17D6B"/>
     <w:multiLevelType w:val="multilevel"/>
     <w:tmpl w:val="6F5CB566"/>
@@ -39632,7 +40156,7 @@
       </w:rPr>
     </w:lvl>
   </w:abstractNum>
-  <w:abstractNum w:abstractNumId="10" w15:restartNumberingAfterBreak="0">
+  <w:abstractNum w:abstractNumId="11" w15:restartNumberingAfterBreak="0">
     <w:nsid w:val="794D60BB"/>
     <w:multiLevelType w:val="multilevel"/>
     <w:tmpl w:val="8304BA7E"/>
@@ -39745,7 +40269,7 @@
       </w:rPr>
     </w:lvl>
   </w:abstractNum>
-  <w:abstractNum w:abstractNumId="11" w15:restartNumberingAfterBreak="0">
+  <w:abstractNum w:abstractNumId="12" w15:restartNumberingAfterBreak="0">
     <w:nsid w:val="79E354CE"/>
     <w:multiLevelType w:val="multilevel"/>
     <w:tmpl w:val="3BA45EB0"/>
@@ -39862,37 +40386,40 @@
     <w:abstractNumId w:val="1"/>
   </w:num>
   <w:num w:numId="2" w16cid:durableId="1104690741">
-    <w:abstractNumId w:val="11"/>
+    <w:abstractNumId w:val="12"/>
   </w:num>
   <w:num w:numId="3" w16cid:durableId="1428771865">
+    <w:abstractNumId w:val="6"/>
+  </w:num>
+  <w:num w:numId="4" w16cid:durableId="577327388">
     <w:abstractNumId w:val="5"/>
   </w:num>
-  <w:num w:numId="4" w16cid:durableId="577327388">
-    <w:abstractNumId w:val="4"/>
-  </w:num>
   <w:num w:numId="5" w16cid:durableId="1669021164">
-    <w:abstractNumId w:val="8"/>
+    <w:abstractNumId w:val="9"/>
   </w:num>
   <w:num w:numId="6" w16cid:durableId="17465323">
-    <w:abstractNumId w:val="9"/>
+    <w:abstractNumId w:val="10"/>
   </w:num>
   <w:num w:numId="7" w16cid:durableId="705831138">
-    <w:abstractNumId w:val="6"/>
+    <w:abstractNumId w:val="7"/>
   </w:num>
   <w:num w:numId="8" w16cid:durableId="1283881631">
-    <w:abstractNumId w:val="7"/>
+    <w:abstractNumId w:val="8"/>
   </w:num>
   <w:num w:numId="9" w16cid:durableId="580413848">
     <w:abstractNumId w:val="0"/>
   </w:num>
   <w:num w:numId="10" w16cid:durableId="1984767705">
-    <w:abstractNumId w:val="10"/>
+    <w:abstractNumId w:val="11"/>
   </w:num>
   <w:num w:numId="11" w16cid:durableId="1442803049">
     <w:abstractNumId w:val="3"/>
   </w:num>
   <w:num w:numId="12" w16cid:durableId="555317099">
     <w:abstractNumId w:val="2"/>
+  </w:num>
+  <w:num w:numId="13" w16cid:durableId="446697339">
+    <w:abstractNumId w:val="4"/>
   </w:num>
 </w:numbering>
 </file>

</xml_diff>

<commit_message>
Part 3 Dry done
</commit_message>
<xml_diff>
--- a/HW2/תרגיל_בית_2_-_מבוא_לבינה_מלאכותית.docx
+++ b/HW2/תרגיל_בית_2_-_מבוא_לבינה_מלאכותית.docx
@@ -21280,21 +21280,50 @@
     </w:p>
     <w:p>
       <w:pPr>
-        <w:bidi/>
-        <w:ind w:left="720"/>
-        <w:jc w:val="right"/>
         <w:rPr>
           <w:rFonts w:asciiTheme="minorBidi" w:eastAsia="Assistant" w:hAnsiTheme="minorBidi" w:cstheme="minorBidi"/>
-        </w:rPr>
-      </w:pPr>
+          <w:lang w:val="en-US"/>
+        </w:rPr>
+      </w:pPr>
+      <w:r>
+        <w:rPr>
+          <w:rFonts w:asciiTheme="minorBidi" w:eastAsia="Assistant" w:hAnsiTheme="minorBidi" w:cstheme="minorBidi"/>
+          <w:lang w:val="en-US"/>
+        </w:rPr>
+        <w:t>Manhattan Distance ~ MD</w:t>
+      </w:r>
     </w:p>
     <w:p>
       <w:pPr>
+        <w:rPr>
+          <w:rFonts w:asciiTheme="minorBidi" w:eastAsia="Assistant" w:hAnsiTheme="minorBidi" w:cstheme="minorBidi"/>
+          <w:lang w:val="en-US"/>
+        </w:rPr>
+      </w:pPr>
+      <w:r>
+        <w:rPr>
+          <w:rFonts w:asciiTheme="minorBidi" w:eastAsia="Assistant" w:hAnsiTheme="minorBidi" w:cstheme="minorBidi"/>
+          <w:lang w:val="en-US"/>
+        </w:rPr>
+        <w:t>We define the following values:</w:t>
+      </w:r>
+    </w:p>
+    <w:p>
+      <w:pPr>
+        <w:rPr>
+          <w:rFonts w:asciiTheme="minorBidi" w:eastAsia="Assistant" w:hAnsiTheme="minorBidi" w:cstheme="minorBidi"/>
+          <w:lang w:val="en-US"/>
+        </w:rPr>
+      </w:pPr>
+    </w:p>
+    <w:p>
+      <w:pPr>
         <w:bidi/>
         <w:rPr>
           <w:rFonts w:ascii="Assistant" w:eastAsia="Assistant" w:hAnsi="Assistant" w:cs="Assistant"/>
           <w:sz w:val="28"/>
           <w:szCs w:val="28"/>
+          <w:lang w:val="en-US"/>
         </w:rPr>
       </w:pPr>
     </w:p>
@@ -21796,6 +21825,7 @@
           <w:color w:val="1F497D" w:themeColor="text2"/>
           <w:lang w:val="en-US"/>
         </w:rPr>
+        <w:lastRenderedPageBreak/>
         <w:t xml:space="preserve">Using our heuristic, </w:t>
       </w:r>
       <w:proofErr w:type="spellStart"/>
@@ -21843,7 +21873,6 @@
           <w:color w:val="1F497D" w:themeColor="text2"/>
           <w:lang w:val="en-US"/>
         </w:rPr>
-        <w:lastRenderedPageBreak/>
         <w:t>In addition, the Greedy algorithm, compared to Minimax, does not consider the long-term consequences of its actions and focuses on immediate gain, which might in some cases lead to a disadvantageous position late in the game or suboptimal results.</w:t>
       </w:r>
     </w:p>
@@ -22765,6 +22794,7 @@
           <w:szCs w:val="28"/>
           <w:lang w:val="en-US"/>
         </w:rPr>
+        <w:lastRenderedPageBreak/>
         <w:t>-Low resource requirements:</w:t>
       </w:r>
       <w:r>
@@ -22873,17 +22903,7 @@
           <w:szCs w:val="28"/>
           <w:lang w:val="en-US"/>
         </w:rPr>
-        <w:t>Easy-to-calculate heuristics</w:t>
-      </w:r>
-      <w:r>
-        <w:rPr>
-          <w:rFonts w:ascii="Assistant" w:eastAsia="Assistant" w:hAnsi="Assistant" w:cs="Assistant"/>
-          <w:color w:val="1F497D" w:themeColor="text2"/>
-          <w:sz w:val="28"/>
-          <w:szCs w:val="28"/>
-          <w:lang w:val="en-US"/>
-        </w:rPr>
-        <w:t xml:space="preserve"> have limited information </w:t>
+        <w:t xml:space="preserve">Easy-to-calculate heuristics have limited information </w:t>
       </w:r>
       <w:r>
         <w:rPr>
@@ -25649,6 +25669,7 @@
           <w:szCs w:val="28"/>
           <w:lang w:val="en-US"/>
         </w:rPr>
+        <w:lastRenderedPageBreak/>
         <w:t>In every turn each agent chooses the maximum score/utility for said agent, meaning that every agent wants to win and doesn’t care about us, so at every node in the minimax tree the choice will be max.</w:t>
       </w:r>
     </w:p>
@@ -25675,7 +25696,6 @@
           <w:szCs w:val="28"/>
           <w:lang w:val="en-US"/>
         </w:rPr>
-        <w:lastRenderedPageBreak/>
         <w:t>The other agents want us to lose, so in every node/turn that is not ours the agents will choose the minimum utility for us (min), and at our turn we will choose the node that maximizes our utility (max).</w:t>
       </w:r>
     </w:p>
@@ -26706,21 +26726,32 @@
     </w:p>
     <w:p>
       <w:pPr>
-        <w:bidi/>
-        <w:rPr>
-          <w:rFonts w:ascii="Assistant" w:eastAsia="Assistant" w:hAnsi="Assistant" w:cs="Assistant"/>
-          <w:sz w:val="28"/>
-          <w:szCs w:val="28"/>
-        </w:rPr>
-      </w:pPr>
+        <w:rPr>
+          <w:rFonts w:ascii="Assistant" w:eastAsia="Assistant" w:hAnsi="Assistant" w:cs="Assistant"/>
+          <w:color w:val="1F497D" w:themeColor="text2"/>
+          <w:sz w:val="28"/>
+          <w:szCs w:val="28"/>
+          <w:lang w:val="en-US"/>
+        </w:rPr>
+      </w:pPr>
+      <w:r>
+        <w:rPr>
+          <w:rFonts w:ascii="Assistant" w:eastAsia="Assistant" w:hAnsi="Assistant" w:cs="Assistant"/>
+          <w:color w:val="1F497D" w:themeColor="text2"/>
+          <w:sz w:val="28"/>
+          <w:szCs w:val="28"/>
+          <w:lang w:val="en-US"/>
+        </w:rPr>
+        <w:t>Yes, the agent will behave differently given enough resources, for example time, mainly because he has more time to explore the minimax tree because of the pruning i.e. not exploring child nodes that have less potential for being an optimal move, also we can expect alpha beta pruning minimax to be faster.</w:t>
+      </w:r>
     </w:p>
     <w:p>
       <w:pPr>
-        <w:bidi/>
-        <w:rPr>
-          <w:rFonts w:ascii="Assistant" w:eastAsia="Assistant" w:hAnsi="Assistant" w:cs="Assistant"/>
-          <w:sz w:val="28"/>
-          <w:szCs w:val="28"/>
+        <w:rPr>
+          <w:rFonts w:ascii="Assistant" w:eastAsia="Assistant" w:hAnsi="Assistant" w:cs="Assistant"/>
+          <w:sz w:val="28"/>
+          <w:szCs w:val="28"/>
+          <w:lang w:val="en-US"/>
         </w:rPr>
       </w:pPr>
     </w:p>
@@ -26731,6 +26762,7 @@
           <w:rFonts w:ascii="Assistant" w:eastAsia="Assistant" w:hAnsi="Assistant" w:cs="Assistant"/>
           <w:sz w:val="28"/>
           <w:szCs w:val="28"/>
+          <w:lang w:val="en-US"/>
         </w:rPr>
       </w:pPr>
     </w:p>
@@ -26741,6 +26773,7 @@
           <w:rFonts w:ascii="Assistant" w:eastAsia="Assistant" w:hAnsi="Assistant" w:cs="Assistant"/>
           <w:sz w:val="28"/>
           <w:szCs w:val="28"/>
+          <w:lang w:val="en-US"/>
         </w:rPr>
       </w:pPr>
     </w:p>
@@ -26751,6 +26784,7 @@
           <w:rFonts w:ascii="Assistant" w:eastAsia="Assistant" w:hAnsi="Assistant" w:cs="Assistant"/>
           <w:sz w:val="28"/>
           <w:szCs w:val="28"/>
+          <w:lang w:val="en-US"/>
         </w:rPr>
       </w:pPr>
     </w:p>
@@ -26761,6 +26795,7 @@
           <w:rFonts w:ascii="Assistant" w:eastAsia="Assistant" w:hAnsi="Assistant" w:cs="Assistant"/>
           <w:sz w:val="28"/>
           <w:szCs w:val="28"/>
+          <w:lang w:val="en-US"/>
         </w:rPr>
       </w:pPr>
     </w:p>
@@ -26771,6 +26806,7 @@
           <w:rFonts w:ascii="Assistant" w:eastAsia="Assistant" w:hAnsi="Assistant" w:cs="Assistant"/>
           <w:sz w:val="28"/>
           <w:szCs w:val="28"/>
+          <w:lang w:val="en-US"/>
         </w:rPr>
       </w:pPr>
     </w:p>
@@ -26781,6 +26817,7 @@
           <w:rFonts w:ascii="Assistant" w:eastAsia="Assistant" w:hAnsi="Assistant" w:cs="Assistant"/>
           <w:sz w:val="28"/>
           <w:szCs w:val="28"/>
+          <w:lang w:val="en-US"/>
         </w:rPr>
       </w:pPr>
     </w:p>
@@ -26791,6 +26828,7 @@
           <w:rFonts w:ascii="Assistant" w:eastAsia="Assistant" w:hAnsi="Assistant" w:cs="Assistant"/>
           <w:sz w:val="28"/>
           <w:szCs w:val="28"/>
+          <w:lang w:val="en-US"/>
         </w:rPr>
       </w:pPr>
     </w:p>
@@ -26801,6 +26839,7 @@
           <w:rFonts w:ascii="Assistant" w:eastAsia="Assistant" w:hAnsi="Assistant" w:cs="Assistant"/>
           <w:sz w:val="28"/>
           <w:szCs w:val="28"/>
+          <w:lang w:val="en-US"/>
         </w:rPr>
       </w:pPr>
     </w:p>
@@ -26811,6 +26850,7 @@
           <w:rFonts w:ascii="Assistant" w:eastAsia="Assistant" w:hAnsi="Assistant" w:cs="Assistant"/>
           <w:sz w:val="28"/>
           <w:szCs w:val="28"/>
+          <w:lang w:val="en-US"/>
         </w:rPr>
       </w:pPr>
     </w:p>
@@ -26821,6 +26861,7 @@
           <w:rFonts w:ascii="Assistant" w:eastAsia="Assistant" w:hAnsi="Assistant" w:cs="Assistant"/>
           <w:sz w:val="28"/>
           <w:szCs w:val="28"/>
+          <w:lang w:val="en-US"/>
         </w:rPr>
       </w:pPr>
     </w:p>
@@ -26831,6 +26872,7 @@
           <w:rFonts w:ascii="Assistant" w:eastAsia="Assistant" w:hAnsi="Assistant" w:cs="Assistant"/>
           <w:sz w:val="28"/>
           <w:szCs w:val="28"/>
+          <w:lang w:val="en-US"/>
         </w:rPr>
       </w:pPr>
     </w:p>
@@ -26841,6 +26883,7 @@
           <w:rFonts w:ascii="Assistant" w:eastAsia="Assistant" w:hAnsi="Assistant" w:cs="Assistant"/>
           <w:sz w:val="28"/>
           <w:szCs w:val="28"/>
+          <w:lang w:val="en-US"/>
         </w:rPr>
       </w:pPr>
     </w:p>
@@ -26851,6 +26894,7 @@
           <w:rFonts w:ascii="Assistant" w:eastAsia="Assistant" w:hAnsi="Assistant" w:cs="Assistant"/>
           <w:sz w:val="28"/>
           <w:szCs w:val="28"/>
+          <w:lang w:val="en-US"/>
         </w:rPr>
       </w:pPr>
     </w:p>
@@ -26861,6 +26905,7 @@
           <w:rFonts w:ascii="Assistant" w:eastAsia="Assistant" w:hAnsi="Assistant" w:cs="Assistant"/>
           <w:sz w:val="28"/>
           <w:szCs w:val="28"/>
+          <w:lang w:val="en-US"/>
         </w:rPr>
       </w:pPr>
     </w:p>
@@ -26871,6 +26916,7 @@
           <w:rFonts w:ascii="Assistant" w:eastAsia="Assistant" w:hAnsi="Assistant" w:cs="Assistant"/>
           <w:sz w:val="28"/>
           <w:szCs w:val="28"/>
+          <w:lang w:val="en-US"/>
         </w:rPr>
       </w:pPr>
     </w:p>
@@ -26881,6 +26927,7 @@
           <w:rFonts w:ascii="Assistant" w:eastAsia="Assistant" w:hAnsi="Assistant" w:cs="Assistant"/>
           <w:sz w:val="28"/>
           <w:szCs w:val="28"/>
+          <w:lang w:val="en-US"/>
         </w:rPr>
       </w:pPr>
     </w:p>
@@ -26891,6 +26938,7 @@
           <w:rFonts w:ascii="Assistant" w:eastAsia="Assistant" w:hAnsi="Assistant" w:cs="Assistant"/>
           <w:sz w:val="28"/>
           <w:szCs w:val="28"/>
+          <w:lang w:val="en-US"/>
         </w:rPr>
       </w:pPr>
     </w:p>
@@ -26901,6 +26949,7 @@
           <w:rFonts w:ascii="Assistant" w:eastAsia="Assistant" w:hAnsi="Assistant" w:cs="Assistant"/>
           <w:sz w:val="28"/>
           <w:szCs w:val="28"/>
+          <w:lang w:val="en-US"/>
         </w:rPr>
       </w:pPr>
     </w:p>
@@ -26911,6 +26960,7 @@
           <w:rFonts w:ascii="Assistant" w:eastAsia="Assistant" w:hAnsi="Assistant" w:cs="Assistant"/>
           <w:sz w:val="28"/>
           <w:szCs w:val="28"/>
+          <w:lang w:val="en-US"/>
         </w:rPr>
       </w:pPr>
     </w:p>
@@ -26921,6 +26971,7 @@
           <w:rFonts w:ascii="Assistant" w:eastAsia="Assistant" w:hAnsi="Assistant" w:cs="Assistant"/>
           <w:sz w:val="28"/>
           <w:szCs w:val="28"/>
+          <w:lang w:val="en-US"/>
         </w:rPr>
       </w:pPr>
     </w:p>
@@ -26931,6 +26982,7 @@
           <w:rFonts w:ascii="Assistant" w:eastAsia="Assistant" w:hAnsi="Assistant" w:cs="Assistant"/>
           <w:sz w:val="28"/>
           <w:szCs w:val="28"/>
+          <w:lang w:val="en-US"/>
         </w:rPr>
       </w:pPr>
     </w:p>
@@ -26941,6 +26993,7 @@
           <w:rFonts w:ascii="Assistant" w:eastAsia="Assistant" w:hAnsi="Assistant" w:cs="Assistant"/>
           <w:sz w:val="28"/>
           <w:szCs w:val="28"/>
+          <w:lang w:val="en-US"/>
         </w:rPr>
       </w:pPr>
     </w:p>
@@ -26951,6 +27004,7 @@
           <w:rFonts w:ascii="Assistant" w:eastAsia="Assistant" w:hAnsi="Assistant" w:cs="Assistant"/>
           <w:sz w:val="28"/>
           <w:szCs w:val="28"/>
+          <w:lang w:val="en-US"/>
         </w:rPr>
       </w:pPr>
     </w:p>
@@ -29219,7 +29273,6 @@
           <w:rtl/>
           <w:lang w:bidi="he-IL"/>
         </w:rPr>
-        <w:lastRenderedPageBreak/>
         <w:t>גילינו</w:t>
       </w:r>
       <w:r>
@@ -34133,10 +34186,216 @@
           <w:noProof/>
         </w:rPr>
         <mc:AlternateContent>
+          <mc:Choice Requires="wps">
+            <w:drawing>
+              <wp:anchor distT="0" distB="0" distL="114300" distR="114300" simplePos="0" relativeHeight="251664384" behindDoc="0" locked="0" layoutInCell="1" allowOverlap="1" wp14:anchorId="1BF26E7E" wp14:editId="255E5134">
+                <wp:simplePos x="0" y="0"/>
+                <wp:positionH relativeFrom="column">
+                  <wp:posOffset>2164667</wp:posOffset>
+                </wp:positionH>
+                <wp:positionV relativeFrom="paragraph">
+                  <wp:posOffset>2153773</wp:posOffset>
+                </wp:positionV>
+                <wp:extent cx="660607" cy="386715"/>
+                <wp:effectExtent l="0" t="0" r="0" b="0"/>
+                <wp:wrapNone/>
+                <wp:docPr id="2036020745" name="Text Box 1"/>
+                <wp:cNvGraphicFramePr/>
+                <a:graphic xmlns:a="http://schemas.openxmlformats.org/drawingml/2006/main">
+                  <a:graphicData uri="http://schemas.microsoft.com/office/word/2010/wordprocessingShape">
+                    <wps:wsp>
+                      <wps:cNvSpPr txBox="1"/>
+                      <wps:spPr>
+                        <a:xfrm>
+                          <a:off x="0" y="0"/>
+                          <a:ext cx="660607" cy="386715"/>
+                        </a:xfrm>
+                        <a:prstGeom prst="rect">
+                          <a:avLst/>
+                        </a:prstGeom>
+                        <a:noFill/>
+                        <a:ln>
+                          <a:noFill/>
+                        </a:ln>
+                      </wps:spPr>
+                      <wps:txbx>
+                        <w:txbxContent>
+                          <w:p>
+                            <w:pPr>
+                              <w:spacing w:line="240" w:lineRule="auto"/>
+                              <w:textDirection w:val="btLr"/>
+                              <w:rPr>
+                                <w:lang w:val="en-US"/>
+                              </w:rPr>
+                            </w:pPr>
+                            <w:r>
+                              <w:rPr>
+                                <w:rFonts w:ascii="Assistant" w:eastAsia="Assistant" w:hAnsi="Assistant" w:cs="Assistant"/>
+                                <w:color w:val="FFFFFF"/>
+                                <w:sz w:val="28"/>
+                                <w:lang w:val="en-US"/>
+                              </w:rPr>
+                              <w:t>9/43</w:t>
+                            </w:r>
+                          </w:p>
+                        </w:txbxContent>
+                      </wps:txbx>
+                      <wps:bodyPr spcFirstLastPara="1" wrap="square" lIns="91425" tIns="91425" rIns="91425" bIns="91425" anchor="t" anchorCtr="0">
+                        <a:noAutofit/>
+                      </wps:bodyPr>
+                    </wps:wsp>
+                  </a:graphicData>
+                </a:graphic>
+                <wp14:sizeRelH relativeFrom="margin">
+                  <wp14:pctWidth>0</wp14:pctWidth>
+                </wp14:sizeRelH>
+              </wp:anchor>
+            </w:drawing>
+          </mc:Choice>
+          <mc:Fallback>
+            <w:pict>
+              <v:shapetype w14:anchorId="1BF26E7E" id="_x0000_t202" coordsize="21600,21600" o:spt="202" path="m,l,21600r21600,l21600,xe">
+                <v:stroke joinstyle="miter"/>
+                <v:path gradientshapeok="t" o:connecttype="rect"/>
+              </v:shapetype>
+              <v:shape id="Text Box 1" o:spid="_x0000_s1026" type="#_x0000_t202" style="position:absolute;left:0;text-align:left;margin-left:170.45pt;margin-top:169.6pt;width:52pt;height:30.45pt;z-index:251664384;visibility:visible;mso-wrap-style:square;mso-width-percent:0;mso-wrap-distance-left:9pt;mso-wrap-distance-top:0;mso-wrap-distance-right:9pt;mso-wrap-distance-bottom:0;mso-position-horizontal:absolute;mso-position-horizontal-relative:text;mso-position-vertical:absolute;mso-position-vertical-relative:text;mso-width-percent:0;mso-width-relative:margin;v-text-anchor:top" o:gfxdata="UEsDBBQABgAIAAAAIQC2gziS/gAAAOEBAAATAAAAW0NvbnRlbnRfVHlwZXNdLnhtbJSRQU7DMBBF&#10;90jcwfIWJU67QAgl6YK0S0CoHGBkTxKLZGx5TGhvj5O2G0SRWNoz/78nu9wcxkFMGNg6quQqL6RA&#10;0s5Y6ir5vt9lD1JwBDIwOMJKHpHlpr69KfdHjyxSmriSfYz+USnWPY7AufNIadK6MEJMx9ApD/oD&#10;OlTrorhX2lFEilmcO2RdNtjC5xDF9pCuTyYBB5bi6bQ4syoJ3g9WQ0ymaiLzg5KdCXlKLjvcW893&#10;SUOqXwnz5DrgnHtJTxOsQfEKIT7DmDSUCaxw7Rqn8787ZsmRM9e2VmPeBN4uqYvTtW7jvijg9N/y&#10;JsXecLq0q+WD6m8AAAD//wMAUEsDBBQABgAIAAAAIQA4/SH/1gAAAJQBAAALAAAAX3JlbHMvLnJl&#10;bHOkkMFqwzAMhu+DvYPRfXGawxijTi+j0GvpHsDYimMaW0Yy2fr2M4PBMnrbUb/Q94l/f/hMi1qR&#10;JVI2sOt6UJgd+ZiDgffL8ekFlFSbvV0oo4EbChzGx4f9GRdb25HMsYhqlCwG5lrLq9biZkxWOiqY&#10;22YiTra2kYMu1l1tQD30/bPm3wwYN0x18gb45AdQl1tp5j/sFB2T0FQ7R0nTNEV3j6o9feQzro1i&#10;OWA14Fm+Q8a1a8+Bvu/d/dMb2JY5uiPbhG/ktn4cqGU/er3pcvwCAAD//wMAUEsDBBQABgAIAAAA&#10;IQDHMZtVrwEAAFcDAAAOAAAAZHJzL2Uyb0RvYy54bWysU8GO0zAQvSPxD5bvNElhs0vUdAWsipBW&#10;7EoLH+A6dmMp9hiP26R/z9gpbYEb4uJ4Zpzn996MV/eTHdhBBTTgWl4tSs6Uk9AZt2v592+bN3ec&#10;YRSuEwM41fKjQn6/fv1qNfpGLaGHoVOBEYjDZvQt72P0TVGg7JUVuACvHBU1BCsihWFXdEGMhG6H&#10;YlmWdTFC6HwAqRAp+zAX+Trja61kfNIaVWRDy4lbzGvI6zatxXolml0QvjfyREP8AwsrjKNLz1AP&#10;Igq2D+YvKGtkAAQdFxJsAVobqbIGUlOVf6h56YVXWQuZg/5sE/4/WPn18OKfA4vTR5iogcmQ0WOD&#10;lEx6Jh1s+hJTRnWy8Hi2TU2RSUrWdVmXt5xJKr29q2+rm4RSXH72AeNnBZalTcsDdSWbJQ6PGOej&#10;v46kuxxszDDkzgzutwRhpkxxYZh2cdpOJ9pb6I6kBr3cGLrrUWB8FoE6WnE2Updbjj/2IijOhi+O&#10;bHxfvVve0FhcB+E62F4HwskeaHgiZ/P2U8yjNHP8sI+gTdaTWM1UTmSpe9mR06Sl8biO86nLe1j/&#10;BAAA//8DAFBLAwQUAAYACAAAACEA3AOgn+MAAAALAQAADwAAAGRycy9kb3ducmV2LnhtbEyPQUvE&#10;MBCF74L/IYzgRdxkd8tia9NFBEWERawiess2aRNtJrXJ7lZ/veNJb2/mPd58U64n37O9GaMLKGE+&#10;E8AMNkE77CQ8P92cXwCLSaFWfUAj4ctEWFfHR6UqdDjgo9nXqWNUgrFQEmxKQ8F5bKzxKs7CYJC8&#10;NoxeJRrHjutRHajc93whxIp75ZAuWDWYa2uaj3rnJeQvr2ftm7Pf3e3D+6q9qzfu834j5enJdHUJ&#10;LJkp/YXhF5/QoSKmbdihjqyXsMxETlESy3wBjBJZltFmS0KIOfCq5P9/qH4AAAD//wMAUEsBAi0A&#10;FAAGAAgAAAAhALaDOJL+AAAA4QEAABMAAAAAAAAAAAAAAAAAAAAAAFtDb250ZW50X1R5cGVzXS54&#10;bWxQSwECLQAUAAYACAAAACEAOP0h/9YAAACUAQAACwAAAAAAAAAAAAAAAAAvAQAAX3JlbHMvLnJl&#10;bHNQSwECLQAUAAYACAAAACEAxzGbVa8BAABXAwAADgAAAAAAAAAAAAAAAAAuAgAAZHJzL2Uyb0Rv&#10;Yy54bWxQSwECLQAUAAYACAAAACEA3AOgn+MAAAALAQAADwAAAAAAAAAAAAAAAAAJBAAAZHJzL2Rv&#10;d25yZXYueG1sUEsFBgAAAAAEAAQA8wAAABkFAAAAAA==&#10;" filled="f" stroked="f">
+                <v:textbox inset="2.53958mm,2.53958mm,2.53958mm,2.53958mm">
+                  <w:txbxContent>
+                    <w:p>
+                      <w:pPr>
+                        <w:spacing w:line="240" w:lineRule="auto"/>
+                        <w:textDirection w:val="btLr"/>
+                        <w:rPr>
+                          <w:lang w:val="en-US"/>
+                        </w:rPr>
+                      </w:pPr>
+                      <w:r>
+                        <w:rPr>
+                          <w:rFonts w:ascii="Assistant" w:eastAsia="Assistant" w:hAnsi="Assistant" w:cs="Assistant"/>
+                          <w:color w:val="FFFFFF"/>
+                          <w:sz w:val="28"/>
+                          <w:lang w:val="en-US"/>
+                        </w:rPr>
+                        <w:t>9/43</w:t>
+                      </w:r>
+                    </w:p>
+                  </w:txbxContent>
+                </v:textbox>
+              </v:shape>
+            </w:pict>
+          </mc:Fallback>
+        </mc:AlternateContent>
+      </w:r>
+      <w:r>
+        <w:rPr>
+          <w:noProof/>
+        </w:rPr>
+        <mc:AlternateContent>
+          <mc:Choice Requires="wps">
+            <w:drawing>
+              <wp:anchor distT="0" distB="0" distL="114300" distR="114300" simplePos="0" relativeHeight="251662336" behindDoc="0" locked="0" layoutInCell="1" allowOverlap="1" wp14:anchorId="526AA00D" wp14:editId="4154F593">
+                <wp:simplePos x="0" y="0"/>
+                <wp:positionH relativeFrom="column">
+                  <wp:posOffset>726586</wp:posOffset>
+                </wp:positionH>
+                <wp:positionV relativeFrom="paragraph">
+                  <wp:posOffset>2106930</wp:posOffset>
+                </wp:positionV>
+                <wp:extent cx="609600" cy="386715"/>
+                <wp:effectExtent l="0" t="0" r="0" b="0"/>
+                <wp:wrapNone/>
+                <wp:docPr id="369511535" name="Text Box 1"/>
+                <wp:cNvGraphicFramePr/>
+                <a:graphic xmlns:a="http://schemas.openxmlformats.org/drawingml/2006/main">
+                  <a:graphicData uri="http://schemas.microsoft.com/office/word/2010/wordprocessingShape">
+                    <wps:wsp>
+                      <wps:cNvSpPr txBox="1"/>
+                      <wps:spPr>
+                        <a:xfrm>
+                          <a:off x="0" y="0"/>
+                          <a:ext cx="609600" cy="386715"/>
+                        </a:xfrm>
+                        <a:prstGeom prst="rect">
+                          <a:avLst/>
+                        </a:prstGeom>
+                        <a:noFill/>
+                        <a:ln>
+                          <a:noFill/>
+                        </a:ln>
+                      </wps:spPr>
+                      <wps:txbx>
+                        <w:txbxContent>
+                          <w:p>
+                            <w:pPr>
+                              <w:spacing w:line="240" w:lineRule="auto"/>
+                              <w:textDirection w:val="btLr"/>
+                              <w:rPr>
+                                <w:lang w:val="en-US"/>
+                              </w:rPr>
+                            </w:pPr>
+                            <w:r>
+                              <w:rPr>
+                                <w:rFonts w:ascii="Assistant" w:eastAsia="Assistant" w:hAnsi="Assistant" w:cs="Assistant"/>
+                                <w:color w:val="FFFFFF"/>
+                                <w:sz w:val="28"/>
+                                <w:lang w:val="en-US"/>
+                              </w:rPr>
+                              <w:t>11/27</w:t>
+                            </w:r>
+                          </w:p>
+                        </w:txbxContent>
+                      </wps:txbx>
+                      <wps:bodyPr spcFirstLastPara="1" wrap="square" lIns="91425" tIns="91425" rIns="91425" bIns="91425" anchor="t" anchorCtr="0">
+                        <a:noAutofit/>
+                      </wps:bodyPr>
+                    </wps:wsp>
+                  </a:graphicData>
+                </a:graphic>
+                <wp14:sizeRelH relativeFrom="margin">
+                  <wp14:pctWidth>0</wp14:pctWidth>
+                </wp14:sizeRelH>
+              </wp:anchor>
+            </w:drawing>
+          </mc:Choice>
+          <mc:Fallback>
+            <w:pict>
+              <v:shape w14:anchorId="526AA00D" id="_x0000_s1027" type="#_x0000_t202" style="position:absolute;left:0;text-align:left;margin-left:57.2pt;margin-top:165.9pt;width:48pt;height:30.45pt;z-index:251662336;visibility:visible;mso-wrap-style:square;mso-width-percent:0;mso-wrap-distance-left:9pt;mso-wrap-distance-top:0;mso-wrap-distance-right:9pt;mso-wrap-distance-bottom:0;mso-position-horizontal:absolute;mso-position-horizontal-relative:text;mso-position-vertical:absolute;mso-position-vertical-relative:text;mso-width-percent:0;mso-width-relative:margin;v-text-anchor:top" o:gfxdata="UEsDBBQABgAIAAAAIQC2gziS/gAAAOEBAAATAAAAW0NvbnRlbnRfVHlwZXNdLnhtbJSRQU7DMBBF&#10;90jcwfIWJU67QAgl6YK0S0CoHGBkTxKLZGx5TGhvj5O2G0SRWNoz/78nu9wcxkFMGNg6quQqL6RA&#10;0s5Y6ir5vt9lD1JwBDIwOMJKHpHlpr69KfdHjyxSmriSfYz+USnWPY7AufNIadK6MEJMx9ApD/oD&#10;OlTrorhX2lFEilmcO2RdNtjC5xDF9pCuTyYBB5bi6bQ4syoJ3g9WQ0ymaiLzg5KdCXlKLjvcW893&#10;SUOqXwnz5DrgnHtJTxOsQfEKIT7DmDSUCaxw7Rqn8787ZsmRM9e2VmPeBN4uqYvTtW7jvijg9N/y&#10;JsXecLq0q+WD6m8AAAD//wMAUEsDBBQABgAIAAAAIQA4/SH/1gAAAJQBAAALAAAAX3JlbHMvLnJl&#10;bHOkkMFqwzAMhu+DvYPRfXGawxijTi+j0GvpHsDYimMaW0Yy2fr2M4PBMnrbUb/Q94l/f/hMi1qR&#10;JVI2sOt6UJgd+ZiDgffL8ekFlFSbvV0oo4EbChzGx4f9GRdb25HMsYhqlCwG5lrLq9biZkxWOiqY&#10;22YiTra2kYMu1l1tQD30/bPm3wwYN0x18gb45AdQl1tp5j/sFB2T0FQ7R0nTNEV3j6o9feQzro1i&#10;OWA14Fm+Q8a1a8+Bvu/d/dMb2JY5uiPbhG/ktn4cqGU/er3pcvwCAAD//wMAUEsDBBQABgAIAAAA&#10;IQAbfSAGsQEAAF4DAAAOAAAAZHJzL2Uyb0RvYy54bWysU8GO0zAQvSPxD5bvNElhy27UdAWsipBW&#10;7EoLH+A6dmMp9hiP26R/z9gpbYAb4uJ4Zpzn996M1/ej7dlRBTTgGl4tSs6Uk9Aat2/492/bN7ec&#10;YRSuFT041fCTQn6/ef1qPfhaLaGDvlWBEYjDevAN72L0dVGg7JQVuACvHBU1BCsihWFftEEMhG77&#10;YlmWq2KA0PoAUiFS9mEq8k3G11rJ+KQ1qsj6hhO3mNeQ111ai81a1PsgfGfkmYb4BxZWGEeXXqAe&#10;RBTsEMxfUNbIAAg6LiTYArQ2UmUNpKYq/1Dz0gmvshYyB/3FJvx/sPLr8cU/BxbHjzBSA5Mhg8ca&#10;KZn0jDrY9CWmjOpk4elimxojk5RclXerkiqSSm9vV++rm4RSXH/2AeNnBZalTcMDdSWbJY6PGKej&#10;v46kuxxsTd/nzvTutwRhpkxxZZh2cdyNzLQz9jtoTyQKvdwauvJRYHwWgRpbcTZQsxuOPw4iKM76&#10;L47cvKveLW9oOuZBmAe7eSCc7IBmKHI2bT/FPFET1Q+HCNpkWYncROXMmZqYjTkPXJqSeZxPXZ/F&#10;5icAAAD//wMAUEsDBBQABgAIAAAAIQB4JBdz4wAAAAsBAAAPAAAAZHJzL2Rvd25yZXYueG1sTI9R&#10;S8MwFIXfBf9DuIIvsqXtxuZq0yGCIsIQq4i+ZU3aRJub2mRb56/3+qSP59yPc88p1qPr2F4PwXoU&#10;kE4TYBprryy2Al6ebyeXwEKUqGTnUQs46gDr8vSkkLnyB3zS+yq2jEIw5FKAibHPOQ+10U6Gqe81&#10;0q3xg5OR5NByNcgDhbuOZ0my4E5apA9G9vrG6Pqz2jkBq9e3i+bdmu/27vFj0dxXG/v1sBHi/Gy8&#10;vgIW9Rj/YPitT9WhpE5bv0MVWEc6nc8JFTCbpbSBiCxNyNmSs8qWwMuC/99Q/gAAAP//AwBQSwEC&#10;LQAUAAYACAAAACEAtoM4kv4AAADhAQAAEwAAAAAAAAAAAAAAAAAAAAAAW0NvbnRlbnRfVHlwZXNd&#10;LnhtbFBLAQItABQABgAIAAAAIQA4/SH/1gAAAJQBAAALAAAAAAAAAAAAAAAAAC8BAABfcmVscy8u&#10;cmVsc1BLAQItABQABgAIAAAAIQAbfSAGsQEAAF4DAAAOAAAAAAAAAAAAAAAAAC4CAABkcnMvZTJv&#10;RG9jLnhtbFBLAQItABQABgAIAAAAIQB4JBdz4wAAAAsBAAAPAAAAAAAAAAAAAAAAAAsEAABkcnMv&#10;ZG93bnJldi54bWxQSwUGAAAAAAQABADzAAAAGwUAAAAA&#10;" filled="f" stroked="f">
+                <v:textbox inset="2.53958mm,2.53958mm,2.53958mm,2.53958mm">
+                  <w:txbxContent>
+                    <w:p>
+                      <w:pPr>
+                        <w:spacing w:line="240" w:lineRule="auto"/>
+                        <w:textDirection w:val="btLr"/>
+                        <w:rPr>
+                          <w:lang w:val="en-US"/>
+                        </w:rPr>
+                      </w:pPr>
+                      <w:r>
+                        <w:rPr>
+                          <w:rFonts w:ascii="Assistant" w:eastAsia="Assistant" w:hAnsi="Assistant" w:cs="Assistant"/>
+                          <w:color w:val="FFFFFF"/>
+                          <w:sz w:val="28"/>
+                          <w:lang w:val="en-US"/>
+                        </w:rPr>
+                        <w:t>11/27</w:t>
+                      </w:r>
+                    </w:p>
+                  </w:txbxContent>
+                </v:textbox>
+              </v:shape>
+            </w:pict>
+          </mc:Fallback>
+        </mc:AlternateContent>
+      </w:r>
+      <w:r>
+        <w:rPr>
+          <w:noProof/>
+        </w:rPr>
+        <mc:AlternateContent>
           <mc:Choice Requires="wpg">
             <w:drawing>
-              <wp:inline distT="114300" distB="114300" distL="114300" distR="114300" wp14:anchorId="44E4464D" wp14:editId="0469E3E0">
-                <wp:extent cx="5554988" cy="3584664"/>
+              <wp:inline distT="114300" distB="114300" distL="114300" distR="114300" wp14:anchorId="44E4464D" wp14:editId="2298CA00">
+                <wp:extent cx="5586045" cy="3584654"/>
                 <wp:effectExtent l="0" t="0" r="0" b="0"/>
                 <wp:docPr id="1" name="Group 1"/>
                 <wp:cNvGraphicFramePr/>
@@ -34147,9 +34406,9 @@
                       <wpg:grpSpPr>
                         <a:xfrm>
                           <a:off x="0" y="0"/>
-                          <a:ext cx="5554988" cy="3584664"/>
-                          <a:chOff x="329525" y="348625"/>
-                          <a:chExt cx="6374825" cy="4103125"/>
+                          <a:ext cx="5586045" cy="3584654"/>
+                          <a:chOff x="329550" y="348625"/>
+                          <a:chExt cx="6410466" cy="4103113"/>
                         </a:xfrm>
                       </wpg:grpSpPr>
                       <wps:wsp>
@@ -34157,8 +34416,8 @@
                         <wps:cNvSpPr/>
                         <wps:spPr>
                           <a:xfrm>
-                            <a:off x="1725250" y="1661600"/>
-                            <a:ext cx="838500" cy="797700"/>
+                            <a:off x="1633868" y="1661514"/>
+                            <a:ext cx="1049999" cy="797700"/>
                           </a:xfrm>
                           <a:prstGeom prst="ellipse">
                             <a:avLst/>
@@ -34177,13 +34436,17 @@
                                 <w:spacing w:line="240" w:lineRule="auto"/>
                                 <w:jc w:val="center"/>
                                 <w:textDirection w:val="btLr"/>
+                                <w:rPr>
+                                  <w:lang w:val="en-US"/>
+                                </w:rPr>
                               </w:pPr>
                               <w:r>
                                 <w:rPr>
                                   <w:color w:val="FFFFFF"/>
                                   <w:sz w:val="28"/>
+                                  <w:lang w:val="en-US"/>
                                 </w:rPr>
-                                <w:t>?</w:t>
+                                <w:t>50/70</w:t>
                               </w:r>
                             </w:p>
                           </w:txbxContent>
@@ -34316,14 +34579,10 @@
                                 <w:spacing w:line="240" w:lineRule="auto"/>
                                 <w:jc w:val="center"/>
                                 <w:textDirection w:val="btLr"/>
+                                <w:rPr>
+                                  <w:lang w:val="en-US"/>
+                                </w:rPr>
                               </w:pPr>
-                              <w:r>
-                                <w:rPr>
-                                  <w:color w:val="FFFFFF"/>
-                                  <w:sz w:val="28"/>
-                                </w:rPr>
-                                <w:t>?</w:t>
-                              </w:r>
                             </w:p>
                           </w:txbxContent>
                         </wps:txbx>
@@ -34429,13 +34688,6 @@
                                 <w:jc w:val="center"/>
                                 <w:textDirection w:val="btLr"/>
                               </w:pPr>
-                              <w:r>
-                                <w:rPr>
-                                  <w:color w:val="FFFFFF"/>
-                                  <w:sz w:val="28"/>
-                                </w:rPr>
-                                <w:t>?</w:t>
-                              </w:r>
                             </w:p>
                           </w:txbxContent>
                         </wps:txbx>
@@ -34729,13 +34981,17 @@
                                 <w:spacing w:line="240" w:lineRule="auto"/>
                                 <w:jc w:val="center"/>
                                 <w:textDirection w:val="btLr"/>
+                                <w:rPr>
+                                  <w:lang w:val="en-US"/>
+                                </w:rPr>
                               </w:pPr>
                               <w:r>
                                 <w:rPr>
                                   <w:color w:val="FFFFFF"/>
                                   <w:sz w:val="28"/>
+                                  <w:lang w:val="en-US"/>
                                 </w:rPr>
-                                <w:t>?</w:t>
+                                <w:t>0/2</w:t>
                               </w:r>
                             </w:p>
                           </w:txbxContent>
@@ -34845,8 +35101,8 @@
                         <wps:cNvSpPr txBox="1"/>
                         <wps:spPr>
                           <a:xfrm>
-                            <a:off x="2186175" y="1275225"/>
-                            <a:ext cx="345900" cy="311700"/>
+                            <a:off x="2185342" y="1167777"/>
+                            <a:ext cx="345900" cy="408652"/>
                           </a:xfrm>
                           <a:prstGeom prst="rect">
                             <a:avLst/>
@@ -34882,8 +35138,8 @@
                         <wps:cNvSpPr txBox="1"/>
                         <wps:spPr>
                           <a:xfrm>
-                            <a:off x="4132150" y="1275225"/>
-                            <a:ext cx="345900" cy="311700"/>
+                            <a:off x="4131301" y="1247673"/>
+                            <a:ext cx="345900" cy="402531"/>
                           </a:xfrm>
                           <a:prstGeom prst="rect">
                             <a:avLst/>
@@ -34919,8 +35175,8 @@
                         <wps:cNvSpPr txBox="1"/>
                         <wps:spPr>
                           <a:xfrm>
-                            <a:off x="6078125" y="1275225"/>
-                            <a:ext cx="345900" cy="311700"/>
+                            <a:off x="6077482" y="1180580"/>
+                            <a:ext cx="345900" cy="406317"/>
                           </a:xfrm>
                           <a:prstGeom prst="rect">
                             <a:avLst/>
@@ -34956,8 +35212,8 @@
                         <wps:cNvSpPr txBox="1"/>
                         <wps:spPr>
                           <a:xfrm>
-                            <a:off x="4186300" y="526075"/>
-                            <a:ext cx="730200" cy="442800"/>
+                            <a:off x="4156995" y="479103"/>
+                            <a:ext cx="1169926" cy="442800"/>
                           </a:xfrm>
                           <a:prstGeom prst="rect">
                             <a:avLst/>
@@ -34996,8 +35252,8 @@
                         <wps:cNvSpPr txBox="1"/>
                         <wps:spPr>
                           <a:xfrm>
-                            <a:off x="4338850" y="1839175"/>
-                            <a:ext cx="425100" cy="442800"/>
+                            <a:off x="4309537" y="1838910"/>
+                            <a:ext cx="537845" cy="442800"/>
                           </a:xfrm>
                           <a:prstGeom prst="rect">
                             <a:avLst/>
@@ -35036,8 +35292,8 @@
                         <wps:cNvSpPr txBox="1"/>
                         <wps:spPr>
                           <a:xfrm>
-                            <a:off x="6029950" y="1839050"/>
-                            <a:ext cx="510300" cy="442800"/>
+                            <a:off x="6015860" y="1838976"/>
+                            <a:ext cx="724156" cy="442800"/>
                           </a:xfrm>
                           <a:prstGeom prst="rect">
                             <a:avLst/>
@@ -35074,8 +35330,8 @@
                         <wps:cNvSpPr txBox="1"/>
                         <wps:spPr>
                           <a:xfrm>
-                            <a:off x="3696575" y="2831575"/>
-                            <a:ext cx="425100" cy="442800"/>
+                            <a:off x="3695140" y="2831356"/>
+                            <a:ext cx="529122" cy="442800"/>
                           </a:xfrm>
                           <a:prstGeom prst="rect">
                             <a:avLst/>
@@ -35114,8 +35370,8 @@
                         <wps:cNvSpPr txBox="1"/>
                         <wps:spPr>
                           <a:xfrm>
-                            <a:off x="5060525" y="2831575"/>
-                            <a:ext cx="425100" cy="442800"/>
+                            <a:off x="5059005" y="2831411"/>
+                            <a:ext cx="517308" cy="442800"/>
                           </a:xfrm>
                           <a:prstGeom prst="rect">
                             <a:avLst/>
@@ -35154,8 +35410,8 @@
                         <wps:cNvSpPr txBox="1"/>
                         <wps:spPr>
                           <a:xfrm>
-                            <a:off x="4501600" y="3832325"/>
-                            <a:ext cx="432900" cy="442800"/>
+                            <a:off x="4477203" y="3838958"/>
+                            <a:ext cx="725365" cy="442800"/>
                           </a:xfrm>
                           <a:prstGeom prst="rect">
                             <a:avLst/>
@@ -35194,8 +35450,8 @@
                         <wps:cNvSpPr txBox="1"/>
                         <wps:spPr>
                           <a:xfrm>
-                            <a:off x="437850" y="3788063"/>
-                            <a:ext cx="621900" cy="442800"/>
+                            <a:off x="377299" y="3787987"/>
+                            <a:ext cx="974697" cy="442800"/>
                           </a:xfrm>
                           <a:prstGeom prst="rect">
                             <a:avLst/>
@@ -35232,8 +35488,8 @@
                         <wps:cNvSpPr txBox="1"/>
                         <wps:spPr>
                           <a:xfrm>
-                            <a:off x="1854375" y="3788075"/>
-                            <a:ext cx="425100" cy="442800"/>
+                            <a:off x="1848047" y="3788000"/>
+                            <a:ext cx="586405" cy="442800"/>
                           </a:xfrm>
                           <a:prstGeom prst="rect">
                             <a:avLst/>
@@ -35273,8 +35529,8 @@
           </mc:Choice>
           <mc:Fallback>
             <w:pict>
-              <v:group w14:anchorId="44E4464D" id="Group 1" o:spid="_x0000_s1026" style="width:437.4pt;height:282.25pt;mso-position-horizontal-relative:char;mso-position-vertical-relative:line" coordorigin="3295,3486" coordsize="63748,41031" o:gfxdata="UEsDBBQABgAIAAAAIQC2gziS/gAAAOEBAAATAAAAW0NvbnRlbnRfVHlwZXNdLnhtbJSRQU7DMBBF&#10;90jcwfIWJU67QAgl6YK0S0CoHGBkTxKLZGx5TGhvj5O2G0SRWNoz/78nu9wcxkFMGNg6quQqL6RA&#10;0s5Y6ir5vt9lD1JwBDIwOMJKHpHlpr69KfdHjyxSmriSfYz+USnWPY7AufNIadK6MEJMx9ApD/oD&#10;OlTrorhX2lFEilmcO2RdNtjC5xDF9pCuTyYBB5bi6bQ4syoJ3g9WQ0ymaiLzg5KdCXlKLjvcW893&#10;SUOqXwnz5DrgnHtJTxOsQfEKIT7DmDSUCaxw7Rqn8787ZsmRM9e2VmPeBN4uqYvTtW7jvijg9N/y&#10;JsXecLq0q+WD6m8AAAD//wMAUEsDBBQABgAIAAAAIQA4/SH/1gAAAJQBAAALAAAAX3JlbHMvLnJl&#10;bHOkkMFqwzAMhu+DvYPRfXGawxijTi+j0GvpHsDYimMaW0Yy2fr2M4PBMnrbUb/Q94l/f/hMi1qR&#10;JVI2sOt6UJgd+ZiDgffL8ekFlFSbvV0oo4EbChzGx4f9GRdb25HMsYhqlCwG5lrLq9biZkxWOiqY&#10;22YiTra2kYMu1l1tQD30/bPm3wwYN0x18gb45AdQl1tp5j/sFB2T0FQ7R0nTNEV3j6o9feQzro1i&#10;OWA14Fm+Q8a1a8+Bvu/d/dMb2JY5uiPbhG/ktn4cqGU/er3pcvwCAAD//wMAUEsDBBQABgAIAAAA&#10;IQA1zeBZVggAAAZNAAAOAAAAZHJzL2Uyb0RvYy54bWzsXNmO2zYUfS/QfxD03pg7JSNO0U6atEDR&#10;Bkj7ARpbXgBZUiUlnvx9D6mFsscT1+7Uy1R5mEjkNU1Sx5fnXF7q9fcP68T7HBflKksnPn1FfC9O&#10;p9lslS4m/p9/vPsu8L2yitJZlGRpPPG/xKX//Ztvv3m9yccxy5ZZMosLD42k5XiTT/xlVeXj0aic&#10;LuN1VL7K8jhF5Twr1lGF22IxmhXRBq2vkxEjRI02WTHLi2walyVK39aV/hvb/nweT6vf5/Myrrxk&#10;4qNvlf1b2L/35u/ozetovCiifLmaNt2ITujFOlql+NKuqbdRFXmfitWjptaraZGV2bx6Nc3Wo2w+&#10;X01jOwaMhpKd0bwvsk+5HctivFnk3TRhanfm6eRmp799fl/kH/MPBWZiky8wF/bOjOVhXqzN/+il&#10;92Cn7Es3ZfFD5U1RKKUUYYCHPEUdl4FQStSTOl1i5s3nOAslk75nDESgcGknfbr8qWlDcS0CY2Ha&#10;EJRwWtuM2i6Mtjq2yQGV0s1G+e9m4+MyymM7yeUYs/Gh8Fazic+4EAEVwvfSaA3c/v45Sryu0M6V&#10;Ne9mrhyXmMQ900Y1w/CBPQyOKkUVaVDXTmHAA4kyO3odal3Xd4OPxnlRVu/jbO2Zi4kfJ8kqL02X&#10;o3H0+deyQm9g3VqZ4jJLVrN3qySxN8Xi/i4pPIwAT+BOB28D8wTwkS2zJDXGaWY+VlebEkx9OzJz&#10;VT3cPzSDv89mXzBZZT59t0K/fo3K6kNU4MdDfW+DH9TEL//6FBWx7yW/pHhGIRXmGVf9m6J/c9+/&#10;idLpMsPvdFoVvlff3FX2d1v38odPVTZf2aGbftWdaboLcBgsnwElNGRE6pBRtYWTXnEzWQDWYaQI&#10;yhl9SUixvyRqwOae0f8cMEJzSRjVO4BxxccARgZKwne8HNdSu94BMG4d0kRg9dQUTrW3ELnSY+DS&#10;9y/9lfgiC9HdHcG/f7UQWbTwAS0OLSJUYBMhh0voocWVHoOWkAaCg9iBtjBFA3pR2vJcaLHcdFiM&#10;ao4rFAXZlEHYouVjVUSrxbLyfiiKbOPdZWkKAZUVnrN0CLpLG83Q8sOarXtzsNOfDQs0RK2RDkwI&#10;EohaA1ACPUAaEdC6HuALxL8lwSIIOtfQipCW3jYkuGy62vWx/r4n+HDHaqNxknobkFGrSKaGpc6T&#10;qAL5Xudg/WW6sN3eIsZlnz8bp9X1bcvMdPBtVC5rnm2rjGuKxhBx6cxeLeNo9lM686ovOSRFCkEM&#10;qjzx1/EMJDmGfjZX1rKKVomzrIpVlC6SJ6xB5Pcw9ZoRozHL4M9IiaEBoQmFeZi1D3oSVdSZop/m&#10;VwlP9gSsemBC89Q2bwQVFYq3irIFUwMjSaUxM1PQCkmnkgYY7YLuumAkmAopDwgWoAMocpZHgSgQ&#10;OpBf80jAWGhAbIISiE8MHulWPRKjPGQKHmmbQ/eKHXAOi3QmOSOKN7xIiiZWFY1b73PWcM5z8SK7&#10;HA+8qIn9EQnXIxjpiFEd/XPFxwDGhD8bjc4VJV388yJ4eYbwn1VdalBdTnWFnDEEAo1T6KkuV3oM&#10;WqgSWul6XXo5cNEDXBxcKGIvRGgZ6BYvTzNkZ+pAdJghG7kFp1OvUVwwfF8tK1qfI7HJ0nIbTo0K&#10;HGhyp8tuSW2FWnJOsAFxEErO8iCS9kp4yrnWjYTHPtjXMcW0HDB1q3yZylAg6qyDw6DqmR5EVU/B&#10;U8UFdgOtfwI9CsJd/yRQOvinlxANYiHiM4SYDIEDOp4604NY2uuhINI1r4XZXlCBo3X77MOiN77d&#10;ECODigrNwwTD6RHuXrED0GFBD4oVBg3jZoorw+Px+RsX9DbFYxD0taCnIZeSC046xm0Ffa/4GMCI&#10;QHKbrmR3xl4KYMJBovUkmgZD0VLpbUmPtI22+CjAgOKY8LHNgFPYlMC26uU8zHOFgKjVjIOLaVwM&#10;I1phBdpJ1KCu+BjESBUys61lEQMYUnrJNenZEDOkgvUyTCnFg4XI6takp6NAnaXD0BNBoL3EmIfY&#10;yfqadOdCdnKLhXyQ7jcr3amWBInLHNr6kNxypgdR1ZPuordvujcMhCTfLpFjwNINqywaCqEhs/5J&#10;GMiZHsTSXg8lNA0IaxgSpypEcAgtOQ3GkOraBYS4RkTB1A95HTaR6JYC1qC/SlLqEuafXPWc5UFM&#10;9fyTBHWSJv8R4ozvRZKwoen6vIpSZt0bkNSmpN0SkqhE7jv2sWQXpv7DbG/9mD14vSqHHRMJ8qoH&#10;1JvkxKa83H9mh9EAuZE1/6bYzGC7KWZ9xvRPYokF8ii/dmBnK0HRwLkr2J+WZc7h1KcrrKM8nwpD&#10;quTVnsbhJkEjlN3Rig4PXcVpaOjnzV85Gs6cDX/NaKAiBKXA2cI9/sFVnYYIRSDcGn1+5Yg4c8b7&#10;VSMCHJIxhsMzrTrqPAT8fVt1GiIEWrApFeAdkgEfOwnumgOMTTapEOxgNul/t2CcOdXvqgFBqNJE&#10;YXl/DAhXdSIgOA+6s3kBDw2dQEtO0vSF8mURceZkvqtGhEZIDlKU7XERruo0RMDDhDj5YqUJBSII&#10;rrcQ0c/Kuiwizpyvd82I0AqpdCQUXS5wt2a4mtPwwFWoZLvxHHBqrrfwcD0e4sy7ydeMB0YCpB4E&#10;SncZLR0gelWnIUISRdpXZbDrRsSZt4uvGRF4ZUPIA45EgMcswlWdhgghwUMMbzThLIT1H51162fK&#10;XXTNQPS2GeJ5XgxyzYhAmpkiyI18DAhXcyIeOE6tNXAwRGU3Vwlb0N1O3mXh0IXYBjjgJCEOm+nA&#10;pR91S0av6jRA0EAK3pAIfAW+41pJBETWLTgI+64pvGzL7i41LwYzb/Pq3+O6//qyN38DAAD//wMA&#10;UEsDBBQABgAIAAAAIQCk0xRg3QAAAAUBAAAPAAAAZHJzL2Rvd25yZXYueG1sTI9BS8NAEIXvgv9h&#10;GcGb3USbWmI2pRT1VARbQbxNk2kSmp0N2W2S/ntHL3p5MLzhve9lq8m2aqDeN44NxLMIFHHhyoYr&#10;Ax/7l7slKB+QS2wdk4ELeVjl11cZpqUb+Z2GXaiUhLBP0UAdQpdq7YuaLPqZ64jFO7reYpCzr3TZ&#10;4yjhttX3UbTQFhuWhho72tRUnHZna+B1xHH9ED8P29Nxc/naJ2+f25iMub2Z1k+gAk3h7xl+8AUd&#10;cmE6uDOXXrUGZEj4VfGWj3OZcTCQLOYJ6DzT/+nzbwAAAP//AwBQSwECLQAUAAYACAAAACEAtoM4&#10;kv4AAADhAQAAEwAAAAAAAAAAAAAAAAAAAAAAW0NvbnRlbnRfVHlwZXNdLnhtbFBLAQItABQABgAI&#10;AAAAIQA4/SH/1gAAAJQBAAALAAAAAAAAAAAAAAAAAC8BAABfcmVscy8ucmVsc1BLAQItABQABgAI&#10;AAAAIQA1zeBZVggAAAZNAAAOAAAAAAAAAAAAAAAAAC4CAABkcnMvZTJvRG9jLnhtbFBLAQItABQA&#10;BgAIAAAAIQCk0xRg3QAAAAUBAAAPAAAAAAAAAAAAAAAAALAKAABkcnMvZG93bnJldi54bWxQSwUG&#10;AAAAAAQABADzAAAAugsAAAAA&#10;">
-                <v:oval id="Oval 23448144" o:spid="_x0000_s1027" style="position:absolute;left:17252;top:16616;width:8385;height:7977;visibility:visible;mso-wrap-style:square;v-text-anchor:middle" o:gfxdata="UEsDBBQABgAIAAAAIQDb4fbL7gAAAIUBAAATAAAAW0NvbnRlbnRfVHlwZXNdLnhtbHyQz07DMAyH&#10;70i8Q+QralM4IITa7kDhCAiNB7ASt43WOlEcyvb2pNu4IODoPz9/n1xv9vOkForiPDdwXVagiI23&#10;jocG3rdPxR0oScgWJ8/UwIEENu3lRb09BBKV0ywNjCmFe63FjDSjlD4Q50nv44wpl3HQAc0OB9I3&#10;VXWrjedEnIq03oC27qjHjympx31un0wiTQLq4bS4shrAECZnMGVTvbD9QSnOhDInjzsyuiBXWQP0&#10;r4R18jfgnHvJr4nOknrFmJ5xzhraRtHWf3Kkpfz/yGo5S+H73hkquyhdjr3R8m2lj09svwAAAP//&#10;AwBQSwMEFAAGAAgAAAAhAFr0LFu/AAAAFQEAAAsAAABfcmVscy8ucmVsc2zPwWrDMAwG4Ptg72B0&#10;X5TuUMaI01uh19I+gLGVxCy2jGSy9e1nemrHjpL4P0nD4SetZiPRyNnCruvBUPYcYp4tXC/Htw8w&#10;Wl0ObuVMFm6kcBhfX4Yzra62kC6xqGlKVgtLreUTUf1CyWnHhXKbTCzJ1VbKjMX5LzcTvvf9HuXR&#10;gPHJNKdgQU5hB+ZyK23zHztFL6w81c5zQp6m6P9TMfB3PtPWFCczVQtB9N4U2rp2HOA44NMz4y8A&#10;AAD//wMAUEsDBBQABgAIAAAAIQAaJE+eyAAAAOEAAAAPAAAAZHJzL2Rvd25yZXYueG1sRI9Ba8JA&#10;FITvhf6H5RV6Ed2YLFWiqxSp4KEUtHp/ZJ9JMPs2ZLcm/nu3IHgcZuYbZrkebCOu1PnasYbpJAFB&#10;XDhTc6nh+Lsdz0H4gGywcUwabuRhvXp9WWJuXM97uh5CKSKEfY4aqhDaXEpfVGTRT1xLHL2z6yyG&#10;KLtSmg77CLeNTJPkQ1qsOS5U2NKmouJy+LMa+uyWndKNH/G3HX01frajn7PS+v1t+FyACDSEZ/jR&#10;3hkNaabUfKoU/D+Kb0Cu7gAAAP//AwBQSwECLQAUAAYACAAAACEA2+H2y+4AAACFAQAAEwAAAAAA&#10;AAAAAAAAAAAAAAAAW0NvbnRlbnRfVHlwZXNdLnhtbFBLAQItABQABgAIAAAAIQBa9CxbvwAAABUB&#10;AAALAAAAAAAAAAAAAAAAAB8BAABfcmVscy8ucmVsc1BLAQItABQABgAIAAAAIQAaJE+eyAAAAOEA&#10;AAAPAAAAAAAAAAAAAAAAAAcCAABkcnMvZG93bnJldi54bWxQSwUGAAAAAAMAAwC3AAAA/AIAAAAA&#10;" fillcolor="#3c78d8" stroked="f">
+              <v:group w14:anchorId="44E4464D" id="Group 1" o:spid="_x0000_s1028" style="width:439.85pt;height:282.25pt;mso-position-horizontal-relative:char;mso-position-vertical-relative:line" coordorigin="3295,3486" coordsize="64104,41031" o:gfxdata="UEsDBBQABgAIAAAAIQC2gziS/gAAAOEBAAATAAAAW0NvbnRlbnRfVHlwZXNdLnhtbJSRQU7DMBBF&#10;90jcwfIWJU67QAgl6YK0S0CoHGBkTxKLZGx5TGhvj5O2G0SRWNoz/78nu9wcxkFMGNg6quQqL6RA&#10;0s5Y6ir5vt9lD1JwBDIwOMJKHpHlpr69KfdHjyxSmriSfYz+USnWPY7AufNIadK6MEJMx9ApD/oD&#10;OlTrorhX2lFEilmcO2RdNtjC5xDF9pCuTyYBB5bi6bQ4syoJ3g9WQ0ymaiLzg5KdCXlKLjvcW893&#10;SUOqXwnz5DrgnHtJTxOsQfEKIT7DmDSUCaxw7Rqn8787ZsmRM9e2VmPeBN4uqYvTtW7jvijg9N/y&#10;JsXecLq0q+WD6m8AAAD//wMAUEsDBBQABgAIAAAAIQA4/SH/1gAAAJQBAAALAAAAX3JlbHMvLnJl&#10;bHOkkMFqwzAMhu+DvYPRfXGawxijTi+j0GvpHsDYimMaW0Yy2fr2M4PBMnrbUb/Q94l/f/hMi1qR&#10;JVI2sOt6UJgd+ZiDgffL8ekFlFSbvV0oo4EbChzGx4f9GRdb25HMsYhqlCwG5lrLq9biZkxWOiqY&#10;22YiTra2kYMu1l1tQD30/bPm3wwYN0x18gb45AdQl1tp5j/sFB2T0FQ7R0nTNEV3j6o9feQzro1i&#10;OWA14Fm+Q8a1a8+Bvu/d/dMb2JY5uiPbhG/ktn4cqGU/er3pcvwCAAD//wMAUEsDBBQABgAIAAAA&#10;IQBIJK3ouAgAABFNAAAOAAAAZHJzL2Uyb0RvYy54bWzsXF2P2zYWfV9g/4Pg943Fb9GIU7STJl2g&#10;2AZI9wdobPkDkCVVUuLJv+8hJZGyY8drd2p7spqHGYnkyBR9dO85917q9Q9PmzT4nJTVOs+mI/Iq&#10;HAVJNsvn62w5Hf3393f/ikZBVcfZPE7zLJmOviTV6Ic3//zH620xSWi+ytN5Uga4SFZNtsV0tKrr&#10;YjIeV7NVsomrV3mRZOhc5OUmrnFaLsfzMt7i6pt0TMNQjrd5OS/KfJZUFVrfNp2jN/b6i0Uyq39b&#10;LKqkDtLpCHOr7e/S/n40v8dvXseTZRkXq/WsnUZ8wSw28TrDh7pLvY3rOPhUrr+61GY9K/MqX9Sv&#10;ZvlmnC8W61li7wF3Q8K9u3lf5p8Key/LyXZZuGXC0u6t08WXnf3n8/uy+Fh8KLES22KJtbBn5l6e&#10;FuXG/MUsgye7ZF/ckiVPdTBDoxCRDLkYBTP0MRFxKXizqLMVVt78H6NaCKy9GcAjSUXX/3N7DclJ&#10;yKVsroFjRggzY8bdFMY7E9sWgErlV6P6a6vxcRUXiV3kaoLV+FAG6/l0RBnnEeF8FGTxBrj97XOc&#10;Bq7RrpUd7laumlRYxAPLRiRjkcRjgPsnUhJB2gXqlhA3r/HT3L7SSoUWlu7u40lRVvX7JN8E5mA6&#10;StJ0XVRmzvEk/vxrVTdr1Y0yzVWerufv1mlqT8rl40NaBrgFfAUPKnobtcu7MyzNzOAsN//WXNG0&#10;YO27WzNH9dPjU7NA5hKm5TGff8GiVcXs3RrT+zWu6g9xiYeIjIItHqzpqPrjU1wmoyD9d4bvShMO&#10;CAR1/6Tsnzz2T+JstsrxvM7qchQ0Jw+1fX6byf74qc4Xa7sCfjLtrAGSZop/O1qIpqFQmhKAuIeX&#10;XvM5iOGEUdI+MQYxsgFEPOkQE7FIoM0+cy8GMPaR9t/R/zlguGIipETtAcY3nwMY2GABRDgT830A&#10;xprJATCNP1JwEoIqAqPaMzC+9Ry49O1L3yPfxLw8PIT4+ev+yLKKAS0NWriW8BGawST00OJbz0GL&#10;JhFnDX2hkkTkps7oudAiB/biuS6XBJxTRKCgDVo+1mW8Xq7q4MeyzLfBQ55lEFJ5GfiRHkEPWasd&#10;OprYsPZgAZL6i2GBhqi1EoJyHkZGLRguHEIXhK0Y6EwP8AUB0FEbHkXONHRipGO5LReu2qm6OTaf&#10;d4QWO3IbT9Is2IKMCsNFZ4alLtK4xuGmAPuvsqWd9g4/rvo02hgtN7edYWaCb+Nq1dBt22XAFk8g&#10;5rK5PVol8fznbB7UXwpIiwzCGFR5Otokc5DkBDraHNmRdbxO/ci6XMfZMj0yGoLhAGFv6DkuZon8&#10;FSkxtKAQ+L6dDTqKKuKHYp7GhgObR2DVAxMuT+zlDZgIl6xTlh2YWhgJIswwswSdoPxKUg0wcqC7&#10;LxhxKjVhUQgHdMo2uZFngSjiKhLfskjAmDYgNgEONVikl2uRKGGaSlikXQ7da/bAOR3WoYLRUDLr&#10;yiiCXmTf+lxVpD8XL1IDL/K8CDEdmB5OQ0eMmiigbz4HMP0wqCShi4N23uqqeHmuKKANJA6qq1Fd&#10;mlGKQKAxCj3V5VvPQQuRXEnV+CX23cBFD+bFmxeC2EvIlYhUh5fjDNkP9SA6zZCN3ELupfFRjFN8&#10;XiMrOpsjkGzpuA2yLiczDwNNvlOarJVgLEQC4iSU/MiTSDoo4QljSrUSHvmwb2OKKjFg6uUqeM0R&#10;dVbRaVAR4YaeRFVPwSM1ypENtPYJ9CjS+/aJo3WwT99DNIhqxGfCMDqt44kfehJLBy0URLpijTA7&#10;CCpwNJc9HZze5CUL+lBq82WC4fQIN4W4aps9gE4LelAsHbWMm0omDY/H/98o6/5cgp5YxjcotEah&#10;Ec2EYJyFjnJbRd9rPgcxPBIsMvkDRAa/I8SQQaT1RJoCR1FCql1Rj8KNrvksxIDkmJSWrYVD0DBE&#10;YvV2Nua5gkCEDojpIYaGSsIH7ZVqEN98DmKE1NQktixiAMO2NPJGXunZEDMUg/VqTQnBFwuZ5ZzS&#10;8TiQG+kxdCQMdJAaM41c1rfEO+PCCS6q2SDeX6x4J0qEKGFmUNcnEqeI+3VDT6KqJ955L3N6MBCE&#10;Ml9XyjFg6QXrLKI5V1BU/0sgyA89iaWDFoorEoW0ZUiMSI3wEK7k/R01Gw7adDxCkYgpmP6hssOW&#10;Er2kAiHQXykI8SXzR72eH3kSUz37JECdhKmAhDpjB5HEbXC62bkipfF7A5K6orSXhCSCTUgmkyVc&#10;oPp3k+D6KX8Kel0eOyYWFNRP6DfliW37kd07lEDktyFqYFXhZ9ce9RkTihulsPbquD0qUUn5rZ07&#10;OyWKBs6u4XBhltuQ02wrul6kB8WSd7sfh5kSDS3c5gqHB9dxGRpQOU+YqR8yJYfUZOj3YoS7aECN&#10;kMXXLdBw5Xr4e0YD4RqUQjJ1wD74rssQIUNkQ6MmhUVAXcR+CmsXEZJB5eGTboGIK9e83zUiwCEp&#10;pdg+06kjZyGI77oMERwaXesmYgPaDL+06zDgRcClu92unJ4scf/7PMaVq/3uGhEhnHsI7+30skeE&#10;77oQEajMEAzRHeM1zL6cJinjNQ067a4IU2LMb4qIK9fz3TUiQPUQrKf0gI3wXZchQobY8yAbbWIR&#10;gX2guJJHhKLGjDRF57dFxJVL9u4ZEUriOQ41d+XAzkT4nsvwwCBVsc/AWggagWPiu9/Bg6CaGNN0&#10;cwuB0Ex7i9fZ93/PeKBhhOqDSCpX1OIA0eu6DBEoakBAos0tAxEc6aRdRBDFzK6Y2yPCSegBEXhr&#10;g2YRQ/HI17zSd12GCMRgEe1s65oMixB7uWMFuSmBmNsj4sr54Hu2Eag0M85efw0I33MZHlCGS81b&#10;Y0x4U0UKtUu7BkIrLjVI5+3hcOVk7z3DAU4e+81U5AuQnMvodV0GCOzTN/sJOkRAV1pf7UklXBU3&#10;LuX2iLjyqz0uRIR97RTeu2XDNe07wsyLvfrnOO6/yezNnwAAAP//AwBQSwMEFAAGAAgAAAAhAEi2&#10;B/PeAAAABQEAAA8AAABkcnMvZG93bnJldi54bWxMj0FLw0AQhe+C/2EZwZvdRE1bYzalFPVUCrZC&#10;6W2anSah2dmQ3Sbpv3f1opeBx3u89022GE0jeupcbVlBPIlAEBdW11wq+Nq9P8xBOI+ssbFMCq7k&#10;YJHf3mSYajvwJ/VbX4pQwi5FBZX3bSqlKyoy6Ca2JQ7eyXYGfZBdKXWHQyg3jXyMoqk0WHNYqLCl&#10;VUXFeXsxCj4GHJZP8Vu/Pp9W18Mu2ezXMSl1fzcuX0F4Gv1fGH7wAzrkgeloL6ydaBSER/zvDd58&#10;9jIDcVSQTJ8TkHkm/9Pn3wAAAP//AwBQSwECLQAUAAYACAAAACEAtoM4kv4AAADhAQAAEwAAAAAA&#10;AAAAAAAAAAAAAAAAW0NvbnRlbnRfVHlwZXNdLnhtbFBLAQItABQABgAIAAAAIQA4/SH/1gAAAJQB&#10;AAALAAAAAAAAAAAAAAAAAC8BAABfcmVscy8ucmVsc1BLAQItABQABgAIAAAAIQBIJK3ouAgAABFN&#10;AAAOAAAAAAAAAAAAAAAAAC4CAABkcnMvZTJvRG9jLnhtbFBLAQItABQABgAIAAAAIQBItgfz3gAA&#10;AAUBAAAPAAAAAAAAAAAAAAAAABILAABkcnMvZG93bnJldi54bWxQSwUGAAAAAAQABADzAAAAHQwA&#10;AAAA&#10;">
+                <v:oval id="Oval 23448144" o:spid="_x0000_s1029" style="position:absolute;left:16338;top:16615;width:10500;height:7977;visibility:visible;mso-wrap-style:square;v-text-anchor:middle" o:gfxdata="UEsDBBQABgAIAAAAIQDb4fbL7gAAAIUBAAATAAAAW0NvbnRlbnRfVHlwZXNdLnhtbHyQz07DMAyH&#10;70i8Q+QralM4IITa7kDhCAiNB7ASt43WOlEcyvb2pNu4IODoPz9/n1xv9vOkForiPDdwXVagiI23&#10;jocG3rdPxR0oScgWJ8/UwIEENu3lRb09BBKV0ywNjCmFe63FjDSjlD4Q50nv44wpl3HQAc0OB9I3&#10;VXWrjedEnIq03oC27qjHjympx31un0wiTQLq4bS4shrAECZnMGVTvbD9QSnOhDInjzsyuiBXWQP0&#10;r4R18jfgnHvJr4nOknrFmJ5xzhraRtHWf3Kkpfz/yGo5S+H73hkquyhdjr3R8m2lj09svwAAAP//&#10;AwBQSwMEFAAGAAgAAAAhAFr0LFu/AAAAFQEAAAsAAABfcmVscy8ucmVsc2zPwWrDMAwG4Ptg72B0&#10;X5TuUMaI01uh19I+gLGVxCy2jGSy9e1nemrHjpL4P0nD4SetZiPRyNnCruvBUPYcYp4tXC/Htw8w&#10;Wl0ObuVMFm6kcBhfX4Yzra62kC6xqGlKVgtLreUTUf1CyWnHhXKbTCzJ1VbKjMX5LzcTvvf9HuXR&#10;gPHJNKdgQU5hB+ZyK23zHztFL6w81c5zQp6m6P9TMfB3PtPWFCczVQtB9N4U2rp2HOA44NMz4y8A&#10;AAD//wMAUEsDBBQABgAIAAAAIQAaJE+eyAAAAOEAAAAPAAAAZHJzL2Rvd25yZXYueG1sRI9Ba8JA&#10;FITvhf6H5RV6Ed2YLFWiqxSp4KEUtHp/ZJ9JMPs2ZLcm/nu3IHgcZuYbZrkebCOu1PnasYbpJAFB&#10;XDhTc6nh+Lsdz0H4gGywcUwabuRhvXp9WWJuXM97uh5CKSKEfY4aqhDaXEpfVGTRT1xLHL2z6yyG&#10;KLtSmg77CLeNTJPkQ1qsOS5U2NKmouJy+LMa+uyWndKNH/G3HX01frajn7PS+v1t+FyACDSEZ/jR&#10;3hkNaabUfKoU/D+Kb0Cu7gAAAP//AwBQSwECLQAUAAYACAAAACEA2+H2y+4AAACFAQAAEwAAAAAA&#10;AAAAAAAAAAAAAAAAW0NvbnRlbnRfVHlwZXNdLnhtbFBLAQItABQABgAIAAAAIQBa9CxbvwAAABUB&#10;AAALAAAAAAAAAAAAAAAAAB8BAABfcmVscy8ucmVsc1BLAQItABQABgAIAAAAIQAaJE+eyAAAAOEA&#10;AAAPAAAAAAAAAAAAAAAAAAcCAABkcnMvZG93bnJldi54bWxQSwUGAAAAAAMAAwC3AAAA/AIAAAAA&#10;" fillcolor="#3c78d8" stroked="f">
                   <v:textbox inset="2.53958mm,2.53958mm,2.53958mm,2.53958mm">
                     <w:txbxContent>
                       <w:p>
@@ -35282,19 +35538,23 @@
                           <w:spacing w:line="240" w:lineRule="auto"/>
                           <w:jc w:val="center"/>
                           <w:textDirection w:val="btLr"/>
+                          <w:rPr>
+                            <w:lang w:val="en-US"/>
+                          </w:rPr>
                         </w:pPr>
                         <w:r>
                           <w:rPr>
                             <w:color w:val="FFFFFF"/>
                             <w:sz w:val="28"/>
+                            <w:lang w:val="en-US"/>
                           </w:rPr>
-                          <w:t>?</w:t>
+                          <w:t>50/70</w:t>
                         </w:r>
                       </w:p>
                     </w:txbxContent>
                   </v:textbox>
                 </v:oval>
-                <v:oval id="Oval 1920579216" o:spid="_x0000_s1028" style="position:absolute;left:41321;top:16616;width:8385;height:7977;visibility:visible;mso-wrap-style:square;v-text-anchor:middle" o:gfxdata="UEsDBBQABgAIAAAAIQDb4fbL7gAAAIUBAAATAAAAW0NvbnRlbnRfVHlwZXNdLnhtbHyQz07DMAyH&#10;70i8Q+QralM4IITa7kDhCAiNB7ASt43WOlEcyvb2pNu4IODoPz9/n1xv9vOkForiPDdwXVagiI23&#10;jocG3rdPxR0oScgWJ8/UwIEENu3lRb09BBKV0ywNjCmFe63FjDSjlD4Q50nv44wpl3HQAc0OB9I3&#10;VXWrjedEnIq03oC27qjHjympx31un0wiTQLq4bS4shrAECZnMGVTvbD9QSnOhDInjzsyuiBXWQP0&#10;r4R18jfgnHvJr4nOknrFmJ5xzhraRtHWf3Kkpfz/yGo5S+H73hkquyhdjr3R8m2lj09svwAAAP//&#10;AwBQSwMEFAAGAAgAAAAhAFr0LFu/AAAAFQEAAAsAAABfcmVscy8ucmVsc2zPwWrDMAwG4Ptg72B0&#10;X5TuUMaI01uh19I+gLGVxCy2jGSy9e1nemrHjpL4P0nD4SetZiPRyNnCruvBUPYcYp4tXC/Htw8w&#10;Wl0ObuVMFm6kcBhfX4Yzra62kC6xqGlKVgtLreUTUf1CyWnHhXKbTCzJ1VbKjMX5LzcTvvf9HuXR&#10;gPHJNKdgQU5hB+ZyK23zHztFL6w81c5zQp6m6P9TMfB3PtPWFCczVQtB9N4U2rp2HOA44NMz4y8A&#10;AAD//wMAUEsDBBQABgAIAAAAIQC5sMiRyAAAAOMAAAAPAAAAZHJzL2Rvd25yZXYueG1sRE/NasJA&#10;EL4LvsMyhV5C3Rhr1OgqElrIoRS07X3IjklodjZktya+fbdQ8Djf/+wOo2nFlXrXWFYwn8UgiEur&#10;G64UfH68Pq1BOI+ssbVMCm7k4LCfTnaYaTvwia5nX4kQwi5DBbX3XSalK2sy6Ga2Iw7cxfYGfTj7&#10;SuoehxBuWpnEcSoNNhwaauwor6n8Pv8YBcPitvhKchfxm4leWrcq6P3yrNTjw3jcgvA0+rv4313o&#10;MH+TxMvVJpmn8PdTAEDufwEAAP//AwBQSwECLQAUAAYACAAAACEA2+H2y+4AAACFAQAAEwAAAAAA&#10;AAAAAAAAAAAAAAAAW0NvbnRlbnRfVHlwZXNdLnhtbFBLAQItABQABgAIAAAAIQBa9CxbvwAAABUB&#10;AAALAAAAAAAAAAAAAAAAAB8BAABfcmVscy8ucmVsc1BLAQItABQABgAIAAAAIQC5sMiRyAAAAOMA&#10;AAAPAAAAAAAAAAAAAAAAAAcCAABkcnMvZG93bnJldi54bWxQSwUGAAAAAAMAAwC3AAAA/AIAAAAA&#10;" fillcolor="#3c78d8" stroked="f">
+                <v:oval id="Oval 1920579216" o:spid="_x0000_s1030" style="position:absolute;left:41321;top:16616;width:8385;height:7977;visibility:visible;mso-wrap-style:square;v-text-anchor:middle" o:gfxdata="UEsDBBQABgAIAAAAIQDb4fbL7gAAAIUBAAATAAAAW0NvbnRlbnRfVHlwZXNdLnhtbHyQz07DMAyH&#10;70i8Q+QralM4IITa7kDhCAiNB7ASt43WOlEcyvb2pNu4IODoPz9/n1xv9vOkForiPDdwXVagiI23&#10;jocG3rdPxR0oScgWJ8/UwIEENu3lRb09BBKV0ywNjCmFe63FjDSjlD4Q50nv44wpl3HQAc0OB9I3&#10;VXWrjedEnIq03oC27qjHjympx31un0wiTQLq4bS4shrAECZnMGVTvbD9QSnOhDInjzsyuiBXWQP0&#10;r4R18jfgnHvJr4nOknrFmJ5xzhraRtHWf3Kkpfz/yGo5S+H73hkquyhdjr3R8m2lj09svwAAAP//&#10;AwBQSwMEFAAGAAgAAAAhAFr0LFu/AAAAFQEAAAsAAABfcmVscy8ucmVsc2zPwWrDMAwG4Ptg72B0&#10;X5TuUMaI01uh19I+gLGVxCy2jGSy9e1nemrHjpL4P0nD4SetZiPRyNnCruvBUPYcYp4tXC/Htw8w&#10;Wl0ObuVMFm6kcBhfX4Yzra62kC6xqGlKVgtLreUTUf1CyWnHhXKbTCzJ1VbKjMX5LzcTvvf9HuXR&#10;gPHJNKdgQU5hB+ZyK23zHztFL6w81c5zQp6m6P9TMfB3PtPWFCczVQtB9N4U2rp2HOA44NMz4y8A&#10;AAD//wMAUEsDBBQABgAIAAAAIQC5sMiRyAAAAOMAAAAPAAAAZHJzL2Rvd25yZXYueG1sRE/NasJA&#10;EL4LvsMyhV5C3Rhr1OgqElrIoRS07X3IjklodjZktya+fbdQ8Djf/+wOo2nFlXrXWFYwn8UgiEur&#10;G64UfH68Pq1BOI+ssbVMCm7k4LCfTnaYaTvwia5nX4kQwi5DBbX3XSalK2sy6Ga2Iw7cxfYGfTj7&#10;SuoehxBuWpnEcSoNNhwaauwor6n8Pv8YBcPitvhKchfxm4leWrcq6P3yrNTjw3jcgvA0+rv4313o&#10;MH+TxMvVJpmn8PdTAEDufwEAAP//AwBQSwECLQAUAAYACAAAACEA2+H2y+4AAACFAQAAEwAAAAAA&#10;AAAAAAAAAAAAAAAAW0NvbnRlbnRfVHlwZXNdLnhtbFBLAQItABQABgAIAAAAIQBa9CxbvwAAABUB&#10;AAALAAAAAAAAAAAAAAAAAB8BAABfcmVscy8ucmVsc1BLAQItABQABgAIAAAAIQC5sMiRyAAAAOMA&#10;AAAPAAAAAAAAAAAAAAAAAAcCAABkcnMvZG93bnJldi54bWxQSwUGAAAAAAMAAwC3AAAA/AIAAAAA&#10;" fillcolor="#3c78d8" stroked="f">
                   <v:textbox inset="2.53958mm,2.53958mm,2.53958mm,2.53958mm">
                     <w:txbxContent>
                       <w:p>
@@ -35307,7 +35567,7 @@
                     </w:txbxContent>
                   </v:textbox>
                 </v:oval>
-                <v:oval id="Oval 1473502176" o:spid="_x0000_s1029" style="position:absolute;left:58658;top:16616;width:8385;height:7977;visibility:visible;mso-wrap-style:square;v-text-anchor:middle" o:gfxdata="UEsDBBQABgAIAAAAIQDb4fbL7gAAAIUBAAATAAAAW0NvbnRlbnRfVHlwZXNdLnhtbHyQz07DMAyH&#10;70i8Q+QralM4IITa7kDhCAiNB7ASt43WOlEcyvb2pNu4IODoPz9/n1xv9vOkForiPDdwXVagiI23&#10;jocG3rdPxR0oScgWJ8/UwIEENu3lRb09BBKV0ywNjCmFe63FjDSjlD4Q50nv44wpl3HQAc0OB9I3&#10;VXWrjedEnIq03oC27qjHjympx31un0wiTQLq4bS4shrAECZnMGVTvbD9QSnOhDInjzsyuiBXWQP0&#10;r4R18jfgnHvJr4nOknrFmJ5xzhraRtHWf3Kkpfz/yGo5S+H73hkquyhdjr3R8m2lj09svwAAAP//&#10;AwBQSwMEFAAGAAgAAAAhAFr0LFu/AAAAFQEAAAsAAABfcmVscy8ucmVsc2zPwWrDMAwG4Ptg72B0&#10;X5TuUMaI01uh19I+gLGVxCy2jGSy9e1nemrHjpL4P0nD4SetZiPRyNnCruvBUPYcYp4tXC/Htw8w&#10;Wl0ObuVMFm6kcBhfX4Yzra62kC6xqGlKVgtLreUTUf1CyWnHhXKbTCzJ1VbKjMX5LzcTvvf9HuXR&#10;gPHJNKdgQU5hB+ZyK23zHztFL6w81c5zQp6m6P9TMfB3PtPWFCczVQtB9N4U2rp2HOA44NMz4y8A&#10;AAD//wMAUEsDBBQABgAIAAAAIQBBQhwMxwAAAOMAAAAPAAAAZHJzL2Rvd25yZXYueG1sRE/NasJA&#10;EL4XfIdlhF6kbkysKamriLTgQYSmeh+yYxLMzobs1sS3dwWhx/n+Z7keTCOu1LnasoLZNAJBXFhd&#10;c6ng+Pv99gHCeWSNjWVScCMH69XoZYmZtj3/0DX3pQgh7DJUUHnfZlK6oiKDbmpb4sCdbWfQh7Mr&#10;pe6wD+GmkXEULaTBmkNDhS1tKyou+Z9R0Ce35BRv3YT3ZvLVuHRHh/NcqdfxsPkE4Wnw/+Kne6fD&#10;/HmavEfxLF3A46cAgFzdAQAA//8DAFBLAQItABQABgAIAAAAIQDb4fbL7gAAAIUBAAATAAAAAAAA&#10;AAAAAAAAAAAAAABbQ29udGVudF9UeXBlc10ueG1sUEsBAi0AFAAGAAgAAAAhAFr0LFu/AAAAFQEA&#10;AAsAAAAAAAAAAAAAAAAAHwEAAF9yZWxzLy5yZWxzUEsBAi0AFAAGAAgAAAAhAEFCHAzHAAAA4wAA&#10;AA8AAAAAAAAAAAAAAAAABwIAAGRycy9kb3ducmV2LnhtbFBLBQYAAAAAAwADALcAAAD7AgAAAAA=&#10;" fillcolor="#3c78d8" stroked="f">
+                <v:oval id="Oval 1473502176" o:spid="_x0000_s1031" style="position:absolute;left:58658;top:16616;width:8385;height:7977;visibility:visible;mso-wrap-style:square;v-text-anchor:middle" o:gfxdata="UEsDBBQABgAIAAAAIQDb4fbL7gAAAIUBAAATAAAAW0NvbnRlbnRfVHlwZXNdLnhtbHyQz07DMAyH&#10;70i8Q+QralM4IITa7kDhCAiNB7ASt43WOlEcyvb2pNu4IODoPz9/n1xv9vOkForiPDdwXVagiI23&#10;jocG3rdPxR0oScgWJ8/UwIEENu3lRb09BBKV0ywNjCmFe63FjDSjlD4Q50nv44wpl3HQAc0OB9I3&#10;VXWrjedEnIq03oC27qjHjympx31un0wiTQLq4bS4shrAECZnMGVTvbD9QSnOhDInjzsyuiBXWQP0&#10;r4R18jfgnHvJr4nOknrFmJ5xzhraRtHWf3Kkpfz/yGo5S+H73hkquyhdjr3R8m2lj09svwAAAP//&#10;AwBQSwMEFAAGAAgAAAAhAFr0LFu/AAAAFQEAAAsAAABfcmVscy8ucmVsc2zPwWrDMAwG4Ptg72B0&#10;X5TuUMaI01uh19I+gLGVxCy2jGSy9e1nemrHjpL4P0nD4SetZiPRyNnCruvBUPYcYp4tXC/Htw8w&#10;Wl0ObuVMFm6kcBhfX4Yzra62kC6xqGlKVgtLreUTUf1CyWnHhXKbTCzJ1VbKjMX5LzcTvvf9HuXR&#10;gPHJNKdgQU5hB+ZyK23zHztFL6w81c5zQp6m6P9TMfB3PtPWFCczVQtB9N4U2rp2HOA44NMz4y8A&#10;AAD//wMAUEsDBBQABgAIAAAAIQBBQhwMxwAAAOMAAAAPAAAAZHJzL2Rvd25yZXYueG1sRE/NasJA&#10;EL4XfIdlhF6kbkysKamriLTgQYSmeh+yYxLMzobs1sS3dwWhx/n+Z7keTCOu1LnasoLZNAJBXFhd&#10;c6ng+Pv99gHCeWSNjWVScCMH69XoZYmZtj3/0DX3pQgh7DJUUHnfZlK6oiKDbmpb4sCdbWfQh7Mr&#10;pe6wD+GmkXEULaTBmkNDhS1tKyou+Z9R0Ce35BRv3YT3ZvLVuHRHh/NcqdfxsPkE4Wnw/+Kne6fD&#10;/HmavEfxLF3A46cAgFzdAQAA//8DAFBLAQItABQABgAIAAAAIQDb4fbL7gAAAIUBAAATAAAAAAAA&#10;AAAAAAAAAAAAAABbQ29udGVudF9UeXBlc10ueG1sUEsBAi0AFAAGAAgAAAAhAFr0LFu/AAAAFQEA&#10;AAsAAAAAAAAAAAAAAAAAHwEAAF9yZWxzLy5yZWxzUEsBAi0AFAAGAAgAAAAhAEFCHAzHAAAA4wAA&#10;AA8AAAAAAAAAAAAAAAAABwIAAGRycy9kb3ducmV2LnhtbFBLBQYAAAAAAwADALcAAAD7AgAAAAA=&#10;" fillcolor="#3c78d8" stroked="f">
                   <v:textbox inset="2.53958mm,2.53958mm,2.53958mm,2.53958mm">
                     <w:txbxContent>
                       <w:p>
@@ -35320,7 +35580,7 @@
                     </w:txbxContent>
                   </v:textbox>
                 </v:oval>
-                <v:oval id="Oval 704952711" o:spid="_x0000_s1030" style="position:absolute;left:41321;top:3486;width:8385;height:7977;visibility:visible;mso-wrap-style:square;v-text-anchor:middle" o:gfxdata="UEsDBBQABgAIAAAAIQDb4fbL7gAAAIUBAAATAAAAW0NvbnRlbnRfVHlwZXNdLnhtbHyQz07DMAyH&#10;70i8Q+QralM4IITa7kDhCAiNB7ASt43WOlEcyvb2pNu4IODoPz9/n1xv9vOkForiPDdwXVagiI23&#10;jocG3rdPxR0oScgWJ8/UwIEENu3lRb09BBKV0ywNjCmFe63FjDSjlD4Q50nv44wpl3HQAc0OB9I3&#10;VXWrjedEnIq03oC27qjHjympx31un0wiTQLq4bS4shrAECZnMGVTvbD9QSnOhDInjzsyuiBXWQP0&#10;r4R18jfgnHvJr4nOknrFmJ5xzhraRtHWf3Kkpfz/yGo5S+H73hkquyhdjr3R8m2lj09svwAAAP//&#10;AwBQSwMEFAAGAAgAAAAhAFr0LFu/AAAAFQEAAAsAAABfcmVscy8ucmVsc2zPwWrDMAwG4Ptg72B0&#10;X5TuUMaI01uh19I+gLGVxCy2jGSy9e1nemrHjpL4P0nD4SetZiPRyNnCruvBUPYcYp4tXC/Htw8w&#10;Wl0ObuVMFm6kcBhfX4Yzra62kC6xqGlKVgtLreUTUf1CyWnHhXKbTCzJ1VbKjMX5LzcTvvf9HuXR&#10;gPHJNKdgQU5hB+ZyK23zHztFL6w81c5zQp6m6P9TMfB3PtPWFCczVQtB9N4U2rp2HOA44NMz4y8A&#10;AAD//wMAUEsDBBQABgAIAAAAIQBLZIZIywAAAOIAAAAPAAAAZHJzL2Rvd25yZXYueG1sRI9RS8Mw&#10;FIXfBf9DuAPfXNo63azLhgiCoEOcY7C3S3PXlDU3NUnX+u+NIPh4OOd8h7Ncj7YVZ/Khcawgn2Yg&#10;iCunG64V7D6frxcgQkTW2DomBd8UYL26vFhiqd3AH3TexlokCIcSFZgYu1LKUBmyGKauI07e0XmL&#10;MUlfS+1xSHDbyiLL7qTFhtOCwY6eDFWnbW8VzE5sXvnrptgPb03X+z7fvB9apa4m4+MDiEhj/A//&#10;tV+0gnk2u78t5nkOv5fSHZCrHwAAAP//AwBQSwECLQAUAAYACAAAACEA2+H2y+4AAACFAQAAEwAA&#10;AAAAAAAAAAAAAAAAAAAAW0NvbnRlbnRfVHlwZXNdLnhtbFBLAQItABQABgAIAAAAIQBa9CxbvwAA&#10;ABUBAAALAAAAAAAAAAAAAAAAAB8BAABfcmVscy8ucmVsc1BLAQItABQABgAIAAAAIQBLZIZIywAA&#10;AOIAAAAPAAAAAAAAAAAAAAAAAAcCAABkcnMvZG93bnJldi54bWxQSwUGAAAAAAMAAwC3AAAA/wIA&#10;AAAA&#10;" fillcolor="#c00" stroked="f">
+                <v:oval id="Oval 704952711" o:spid="_x0000_s1032" style="position:absolute;left:41321;top:3486;width:8385;height:7977;visibility:visible;mso-wrap-style:square;v-text-anchor:middle" o:gfxdata="UEsDBBQABgAIAAAAIQDb4fbL7gAAAIUBAAATAAAAW0NvbnRlbnRfVHlwZXNdLnhtbHyQz07DMAyH&#10;70i8Q+QralM4IITa7kDhCAiNB7ASt43WOlEcyvb2pNu4IODoPz9/n1xv9vOkForiPDdwXVagiI23&#10;jocG3rdPxR0oScgWJ8/UwIEENu3lRb09BBKV0ywNjCmFe63FjDSjlD4Q50nv44wpl3HQAc0OB9I3&#10;VXWrjedEnIq03oC27qjHjympx31un0wiTQLq4bS4shrAECZnMGVTvbD9QSnOhDInjzsyuiBXWQP0&#10;r4R18jfgnHvJr4nOknrFmJ5xzhraRtHWf3Kkpfz/yGo5S+H73hkquyhdjr3R8m2lj09svwAAAP//&#10;AwBQSwMEFAAGAAgAAAAhAFr0LFu/AAAAFQEAAAsAAABfcmVscy8ucmVsc2zPwWrDMAwG4Ptg72B0&#10;X5TuUMaI01uh19I+gLGVxCy2jGSy9e1nemrHjpL4P0nD4SetZiPRyNnCruvBUPYcYp4tXC/Htw8w&#10;Wl0ObuVMFm6kcBhfX4Yzra62kC6xqGlKVgtLreUTUf1CyWnHhXKbTCzJ1VbKjMX5LzcTvvf9HuXR&#10;gPHJNKdgQU5hB+ZyK23zHztFL6w81c5zQp6m6P9TMfB3PtPWFCczVQtB9N4U2rp2HOA44NMz4y8A&#10;AAD//wMAUEsDBBQABgAIAAAAIQBLZIZIywAAAOIAAAAPAAAAZHJzL2Rvd25yZXYueG1sRI9RS8Mw&#10;FIXfBf9DuAPfXNo63azLhgiCoEOcY7C3S3PXlDU3NUnX+u+NIPh4OOd8h7Ncj7YVZ/Khcawgn2Yg&#10;iCunG64V7D6frxcgQkTW2DomBd8UYL26vFhiqd3AH3TexlokCIcSFZgYu1LKUBmyGKauI07e0XmL&#10;MUlfS+1xSHDbyiLL7qTFhtOCwY6eDFWnbW8VzE5sXvnrptgPb03X+z7fvB9apa4m4+MDiEhj/A//&#10;tV+0gnk2u78t5nkOv5fSHZCrHwAAAP//AwBQSwECLQAUAAYACAAAACEA2+H2y+4AAACFAQAAEwAA&#10;AAAAAAAAAAAAAAAAAAAAW0NvbnRlbnRfVHlwZXNdLnhtbFBLAQItABQABgAIAAAAIQBa9CxbvwAA&#10;ABUBAAALAAAAAAAAAAAAAAAAAB8BAABfcmVscy8ucmVsc1BLAQItABQABgAIAAAAIQBLZIZIywAA&#10;AOIAAAAPAAAAAAAAAAAAAAAAAAcCAABkcnMvZG93bnJldi54bWxQSwUGAAAAAAMAAwC3AAAA/wIA&#10;AAAA&#10;" fillcolor="#c00" stroked="f">
                   <v:textbox inset="2.53958mm,2.53958mm,2.53958mm,2.53958mm">
                     <w:txbxContent>
                       <w:p>
@@ -35333,7 +35593,7 @@
                     </w:txbxContent>
                   </v:textbox>
                 </v:oval>
-                <v:oval id="Oval 496838930" o:spid="_x0000_s1031" style="position:absolute;left:9184;top:26181;width:8385;height:7977;visibility:visible;mso-wrap-style:square;v-text-anchor:middle" o:gfxdata="UEsDBBQABgAIAAAAIQDb4fbL7gAAAIUBAAATAAAAW0NvbnRlbnRfVHlwZXNdLnhtbHyQz07DMAyH&#10;70i8Q+QralM4IITa7kDhCAiNB7ASt43WOlEcyvb2pNu4IODoPz9/n1xv9vOkForiPDdwXVagiI23&#10;jocG3rdPxR0oScgWJ8/UwIEENu3lRb09BBKV0ywNjCmFe63FjDSjlD4Q50nv44wpl3HQAc0OB9I3&#10;VXWrjedEnIq03oC27qjHjympx31un0wiTQLq4bS4shrAECZnMGVTvbD9QSnOhDInjzsyuiBXWQP0&#10;r4R18jfgnHvJr4nOknrFmJ5xzhraRtHWf3Kkpfz/yGo5S+H73hkquyhdjr3R8m2lj09svwAAAP//&#10;AwBQSwMEFAAGAAgAAAAhAFr0LFu/AAAAFQEAAAsAAABfcmVscy8ucmVsc2zPwWrDMAwG4Ptg72B0&#10;X5TuUMaI01uh19I+gLGVxCy2jGSy9e1nemrHjpL4P0nD4SetZiPRyNnCruvBUPYcYp4tXC/Htw8w&#10;Wl0ObuVMFm6kcBhfX4Yzra62kC6xqGlKVgtLreUTUf1CyWnHhXKbTCzJ1VbKjMX5LzcTvvf9HuXR&#10;gPHJNKdgQU5hB+ZyK23zHztFL6w81c5zQp6m6P9TMfB3PtPWFCczVQtB9N4U2rp2HOA44NMz4y8A&#10;AAD//wMAUEsDBBQABgAIAAAAIQDKrOK/yAAAAOIAAAAPAAAAZHJzL2Rvd25yZXYueG1sRI9NS8NA&#10;EIbvgv9hGcGb3bSRksZuiwiCoCJWEbwN2TEbmp2Nu5sm/nvnIHh8eb94tvvZ9+pEMXWBDSwXBSji&#10;JtiOWwPvb/dXFaiUkS32gcnADyXY787PtljbMPErnQ65VTLCqUYDLueh1jo1jjymRRiIxfsK0WMW&#10;GVttI04y7nu9Koq19tixPDgc6M5RczyM3sD1kd0jf5erj+mpG8Y4Lp9fPntjLi/m2xtQmeb8H/5r&#10;P1jpbdZVWW1KgRAkwQG9+wUAAP//AwBQSwECLQAUAAYACAAAACEA2+H2y+4AAACFAQAAEwAAAAAA&#10;AAAAAAAAAAAAAAAAW0NvbnRlbnRfVHlwZXNdLnhtbFBLAQItABQABgAIAAAAIQBa9CxbvwAAABUB&#10;AAALAAAAAAAAAAAAAAAAAB8BAABfcmVscy8ucmVsc1BLAQItABQABgAIAAAAIQDKrOK/yAAAAOIA&#10;AAAPAAAAAAAAAAAAAAAAAAcCAABkcnMvZG93bnJldi54bWxQSwUGAAAAAAMAAwC3AAAA/AIAAAAA&#10;" fillcolor="#c00" stroked="f">
+                <v:oval id="Oval 496838930" o:spid="_x0000_s1033" style="position:absolute;left:9184;top:26181;width:8385;height:7977;visibility:visible;mso-wrap-style:square;v-text-anchor:middle" o:gfxdata="UEsDBBQABgAIAAAAIQDb4fbL7gAAAIUBAAATAAAAW0NvbnRlbnRfVHlwZXNdLnhtbHyQz07DMAyH&#10;70i8Q+QralM4IITa7kDhCAiNB7ASt43WOlEcyvb2pNu4IODoPz9/n1xv9vOkForiPDdwXVagiI23&#10;jocG3rdPxR0oScgWJ8/UwIEENu3lRb09BBKV0ywNjCmFe63FjDSjlD4Q50nv44wpl3HQAc0OB9I3&#10;VXWrjedEnIq03oC27qjHjympx31un0wiTQLq4bS4shrAECZnMGVTvbD9QSnOhDInjzsyuiBXWQP0&#10;r4R18jfgnHvJr4nOknrFmJ5xzhraRtHWf3Kkpfz/yGo5S+H73hkquyhdjr3R8m2lj09svwAAAP//&#10;AwBQSwMEFAAGAAgAAAAhAFr0LFu/AAAAFQEAAAsAAABfcmVscy8ucmVsc2zPwWrDMAwG4Ptg72B0&#10;X5TuUMaI01uh19I+gLGVxCy2jGSy9e1nemrHjpL4P0nD4SetZiPRyNnCruvBUPYcYp4tXC/Htw8w&#10;Wl0ObuVMFm6kcBhfX4Yzra62kC6xqGlKVgtLreUTUf1CyWnHhXKbTCzJ1VbKjMX5LzcTvvf9HuXR&#10;gPHJNKdgQU5hB+ZyK23zHztFL6w81c5zQp6m6P9TMfB3PtPWFCczVQtB9N4U2rp2HOA44NMz4y8A&#10;AAD//wMAUEsDBBQABgAIAAAAIQDKrOK/yAAAAOIAAAAPAAAAZHJzL2Rvd25yZXYueG1sRI9NS8NA&#10;EIbvgv9hGcGb3bSRksZuiwiCoCJWEbwN2TEbmp2Nu5sm/nvnIHh8eb94tvvZ9+pEMXWBDSwXBSji&#10;JtiOWwPvb/dXFaiUkS32gcnADyXY787PtljbMPErnQ65VTLCqUYDLueh1jo1jjymRRiIxfsK0WMW&#10;GVttI04y7nu9Koq19tixPDgc6M5RczyM3sD1kd0jf5erj+mpG8Y4Lp9fPntjLi/m2xtQmeb8H/5r&#10;P1jpbdZVWW1KgRAkwQG9+wUAAP//AwBQSwECLQAUAAYACAAAACEA2+H2y+4AAACFAQAAEwAAAAAA&#10;AAAAAAAAAAAAAAAAW0NvbnRlbnRfVHlwZXNdLnhtbFBLAQItABQABgAIAAAAIQBa9CxbvwAAABUB&#10;AAALAAAAAAAAAAAAAAAAAB8BAABfcmVscy8ucmVsc1BLAQItABQABgAIAAAAIQDKrOK/yAAAAOIA&#10;AAAPAAAAAAAAAAAAAAAAAAcCAABkcnMvZG93bnJldi54bWxQSwUGAAAAAAMAAwC3AAAA/AIAAAAA&#10;" fillcolor="#c00" stroked="f">
                   <v:textbox inset="2.53958mm,2.53958mm,2.53958mm,2.53958mm">
                     <w:txbxContent>
                       <w:p>
@@ -35341,14 +35601,10 @@
                           <w:spacing w:line="240" w:lineRule="auto"/>
                           <w:jc w:val="center"/>
                           <w:textDirection w:val="btLr"/>
+                          <w:rPr>
+                            <w:lang w:val="en-US"/>
+                          </w:rPr>
                         </w:pPr>
-                        <w:r>
-                          <w:rPr>
-                            <w:color w:val="FFFFFF"/>
-                            <w:sz w:val="28"/>
-                          </w:rPr>
-                          <w:t>?</w:t>
-                        </w:r>
                       </w:p>
                     </w:txbxContent>
                   </v:textbox>
@@ -35357,36 +35613,16 @@
                   <v:path arrowok="t" fillok="f" o:connecttype="none"/>
                   <o:lock v:ext="edit" shapetype="t"/>
                 </v:shapetype>
-                <v:shape id="Straight Arrow Connector 461700589" o:spid="_x0000_s1032" type="#_x0000_t32" style="position:absolute;left:24408;top:10295;width:18141;height:7488;flip:x;visibility:visible;mso-wrap-style:square" o:connectortype="straight" o:gfxdata="UEsDBBQABgAIAAAAIQDb4fbL7gAAAIUBAAATAAAAW0NvbnRlbnRfVHlwZXNdLnhtbHyQz07DMAyH&#10;70i8Q+QralM4IITa7kDhCAiNB7ASt43WOlEcyvb2pNu4IODoPz9/n1xv9vOkForiPDdwXVagiI23&#10;jocG3rdPxR0oScgWJ8/UwIEENu3lRb09BBKV0ywNjCmFe63FjDSjlD4Q50nv44wpl3HQAc0OB9I3&#10;VXWrjedEnIq03oC27qjHjympx31un0wiTQLq4bS4shrAECZnMGVTvbD9QSnOhDInjzsyuiBXWQP0&#10;r4R18jfgnHvJr4nOknrFmJ5xzhraRtHWf3Kkpfz/yGo5S+H73hkquyhdjr3R8m2lj09svwAAAP//&#10;AwBQSwMEFAAGAAgAAAAhAFr0LFu/AAAAFQEAAAsAAABfcmVscy8ucmVsc2zPwWrDMAwG4Ptg72B0&#10;X5TuUMaI01uh19I+gLGVxCy2jGSy9e1nemrHjpL4P0nD4SetZiPRyNnCruvBUPYcYp4tXC/Htw8w&#10;Wl0ObuVMFm6kcBhfX4Yzra62kC6xqGlKVgtLreUTUf1CyWnHhXKbTCzJ1VbKjMX5LzcTvvf9HuXR&#10;gPHJNKdgQU5hB+ZyK23zHztFL6w81c5zQp6m6P9TMfB3PtPWFCczVQtB9N4U2rp2HOA44NMz4y8A&#10;AAD//wMAUEsDBBQABgAIAAAAIQAyqRZSyQAAAOIAAAAPAAAAZHJzL2Rvd25yZXYueG1sRI9BSwMx&#10;FITvgv8hPMGbTVZsbdemixaE4kVaC+3xsXnuBjcvyyZutv/eCILHYWa+YdbV5Dox0hCsZw3FTIEg&#10;rr2x3Gg4frzeLUGEiGyw80waLhSg2lxfrbE0PvGexkNsRIZwKFFDG2NfShnqlhyGme+Js/fpB4cx&#10;y6GRZsCU4a6T90otpEPLeaHFnrYt1V+Hb6fBpnc79rttenk7nYNJZC9zb7W+vZmen0BEmuJ/+K+9&#10;MxoeFsWjUvPlCn4v5TsgNz8AAAD//wMAUEsBAi0AFAAGAAgAAAAhANvh9svuAAAAhQEAABMAAAAA&#10;AAAAAAAAAAAAAAAAAFtDb250ZW50X1R5cGVzXS54bWxQSwECLQAUAAYACAAAACEAWvQsW78AAAAV&#10;AQAACwAAAAAAAAAAAAAAAAAfAQAAX3JlbHMvLnJlbHNQSwECLQAUAAYACAAAACEAMqkWUskAAADi&#10;AAAADwAAAAAAAAAAAAAAAAAHAgAAZHJzL2Rvd25yZXYueG1sUEsFBgAAAAADAAMAtwAAAP0CAAAA&#10;AA==&#10;">
+                <v:shape id="Straight Arrow Connector 461700589" o:spid="_x0000_s1034" type="#_x0000_t32" style="position:absolute;left:24408;top:10295;width:18141;height:7488;flip:x;visibility:visible;mso-wrap-style:square" o:connectortype="straight" o:gfxdata="UEsDBBQABgAIAAAAIQDb4fbL7gAAAIUBAAATAAAAW0NvbnRlbnRfVHlwZXNdLnhtbHyQz07DMAyH&#10;70i8Q+QralM4IITa7kDhCAiNB7ASt43WOlEcyvb2pNu4IODoPz9/n1xv9vOkForiPDdwXVagiI23&#10;jocG3rdPxR0oScgWJ8/UwIEENu3lRb09BBKV0ywNjCmFe63FjDSjlD4Q50nv44wpl3HQAc0OB9I3&#10;VXWrjedEnIq03oC27qjHjympx31un0wiTQLq4bS4shrAECZnMGVTvbD9QSnOhDInjzsyuiBXWQP0&#10;r4R18jfgnHvJr4nOknrFmJ5xzhraRtHWf3Kkpfz/yGo5S+H73hkquyhdjr3R8m2lj09svwAAAP//&#10;AwBQSwMEFAAGAAgAAAAhAFr0LFu/AAAAFQEAAAsAAABfcmVscy8ucmVsc2zPwWrDMAwG4Ptg72B0&#10;X5TuUMaI01uh19I+gLGVxCy2jGSy9e1nemrHjpL4P0nD4SetZiPRyNnCruvBUPYcYp4tXC/Htw8w&#10;Wl0ObuVMFm6kcBhfX4Yzra62kC6xqGlKVgtLreUTUf1CyWnHhXKbTCzJ1VbKjMX5LzcTvvf9HuXR&#10;gPHJNKdgQU5hB+ZyK23zHztFL6w81c5zQp6m6P9TMfB3PtPWFCczVQtB9N4U2rp2HOA44NMz4y8A&#10;AAD//wMAUEsDBBQABgAIAAAAIQAyqRZSyQAAAOIAAAAPAAAAZHJzL2Rvd25yZXYueG1sRI9BSwMx&#10;FITvgv8hPMGbTVZsbdemixaE4kVaC+3xsXnuBjcvyyZutv/eCILHYWa+YdbV5Dox0hCsZw3FTIEg&#10;rr2x3Gg4frzeLUGEiGyw80waLhSg2lxfrbE0PvGexkNsRIZwKFFDG2NfShnqlhyGme+Js/fpB4cx&#10;y6GRZsCU4a6T90otpEPLeaHFnrYt1V+Hb6fBpnc79rttenk7nYNJZC9zb7W+vZmen0BEmuJ/+K+9&#10;MxoeFsWjUvPlCn4v5TsgNz8AAAD//wMAUEsBAi0AFAAGAAgAAAAhANvh9svuAAAAhQEAABMAAAAA&#10;AAAAAAAAAAAAAAAAAFtDb250ZW50X1R5cGVzXS54bWxQSwECLQAUAAYACAAAACEAWvQsW78AAAAV&#10;AQAACwAAAAAAAAAAAAAAAAAfAQAAX3JlbHMvLnJlbHNQSwECLQAUAAYACAAAACEAMqkWUskAAADi&#10;AAAADwAAAAAAAAAAAAAAAAAHAgAAZHJzL2Rvd25yZXYueG1sUEsFBgAAAAADAAMAtwAAAP0CAAAA&#10;AA==&#10;">
                   <v:stroke endarrow="block"/>
                 </v:shape>
-                <v:shape id="Straight Arrow Connector 1584554400" o:spid="_x0000_s1033" type="#_x0000_t32" style="position:absolute;left:45514;top:11463;width:0;height:5154;visibility:visible;mso-wrap-style:square" o:connectortype="straight" o:gfxdata="UEsDBBQABgAIAAAAIQDb4fbL7gAAAIUBAAATAAAAW0NvbnRlbnRfVHlwZXNdLnhtbHyQz07DMAyH&#10;70i8Q+QralM4IITa7kDhCAiNB7ASt43WOlEcyvb2pNu4IODoPz9/n1xv9vOkForiPDdwXVagiI23&#10;jocG3rdPxR0oScgWJ8/UwIEENu3lRb09BBKV0ywNjCmFe63FjDSjlD4Q50nv44wpl3HQAc0OB9I3&#10;VXWrjedEnIq03oC27qjHjympx31un0wiTQLq4bS4shrAECZnMGVTvbD9QSnOhDInjzsyuiBXWQP0&#10;r4R18jfgnHvJr4nOknrFmJ5xzhraRtHWf3Kkpfz/yGo5S+H73hkquyhdjr3R8m2lj09svwAAAP//&#10;AwBQSwMEFAAGAAgAAAAhAFr0LFu/AAAAFQEAAAsAAABfcmVscy8ucmVsc2zPwWrDMAwG4Ptg72B0&#10;X5TuUMaI01uh19I+gLGVxCy2jGSy9e1nemrHjpL4P0nD4SetZiPRyNnCruvBUPYcYp4tXC/Htw8w&#10;Wl0ObuVMFm6kcBhfX4Yzra62kC6xqGlKVgtLreUTUf1CyWnHhXKbTCzJ1VbKjMX5LzcTvvf9HuXR&#10;gPHJNKdgQU5hB+ZyK23zHztFL6w81c5zQp6m6P9TMfB3PtPWFCczVQtB9N4U2rp2HOA44NMz4y8A&#10;AAD//wMAUEsDBBQABgAIAAAAIQCy/DxpzAAAAOMAAAAPAAAAZHJzL2Rvd25yZXYueG1sRI9BS8NA&#10;EIXvgv9hGcGb3VQSadNuiwiKVDzYStDbkJ0mwexs2N22qb/eOQg9zsyb9963XI+uV0cKsfNsYDrJ&#10;QBHX3nbcGPjcPd/NQMWEbLH3TAbOFGG9ur5aYmn9iT/ouE2NEhOOJRpoUxpKrWPdksM48QOx3PY+&#10;OEwyhkbbgCcxd72+z7IH7bBjSWhxoKeW6p/twRn4epsfqnP1TptqOt98Y3Dxd/dizO3N+LgAlWhM&#10;F/H/96uV+sUsL4o8z4RCmGQBevUHAAD//wMAUEsBAi0AFAAGAAgAAAAhANvh9svuAAAAhQEAABMA&#10;AAAAAAAAAAAAAAAAAAAAAFtDb250ZW50X1R5cGVzXS54bWxQSwECLQAUAAYACAAAACEAWvQsW78A&#10;AAAVAQAACwAAAAAAAAAAAAAAAAAfAQAAX3JlbHMvLnJlbHNQSwECLQAUAAYACAAAACEAsvw8acwA&#10;AADjAAAADwAAAAAAAAAAAAAAAAAHAgAAZHJzL2Rvd25yZXYueG1sUEsFBgAAAAADAAMAtwAAAAAD&#10;AAAAAA==&#10;">
+                <v:shape id="Straight Arrow Connector 1584554400" o:spid="_x0000_s1035" type="#_x0000_t32" style="position:absolute;left:45514;top:11463;width:0;height:5154;visibility:visible;mso-wrap-style:square" o:connectortype="straight" o:gfxdata="UEsDBBQABgAIAAAAIQDb4fbL7gAAAIUBAAATAAAAW0NvbnRlbnRfVHlwZXNdLnhtbHyQz07DMAyH&#10;70i8Q+QralM4IITa7kDhCAiNB7ASt43WOlEcyvb2pNu4IODoPz9/n1xv9vOkForiPDdwXVagiI23&#10;jocG3rdPxR0oScgWJ8/UwIEENu3lRb09BBKV0ywNjCmFe63FjDSjlD4Q50nv44wpl3HQAc0OB9I3&#10;VXWrjedEnIq03oC27qjHjympx31un0wiTQLq4bS4shrAECZnMGVTvbD9QSnOhDInjzsyuiBXWQP0&#10;r4R18jfgnHvJr4nOknrFmJ5xzhraRtHWf3Kkpfz/yGo5S+H73hkquyhdjr3R8m2lj09svwAAAP//&#10;AwBQSwMEFAAGAAgAAAAhAFr0LFu/AAAAFQEAAAsAAABfcmVscy8ucmVsc2zPwWrDMAwG4Ptg72B0&#10;X5TuUMaI01uh19I+gLGVxCy2jGSy9e1nemrHjpL4P0nD4SetZiPRyNnCruvBUPYcYp4tXC/Htw8w&#10;Wl0ObuVMFm6kcBhfX4Yzra62kC6xqGlKVgtLreUTUf1CyWnHhXKbTCzJ1VbKjMX5LzcTvvf9HuXR&#10;gPHJNKdgQU5hB+ZyK23zHztFL6w81c5zQp6m6P9TMfB3PtPWFCczVQtB9N4U2rp2HOA44NMz4y8A&#10;AAD//wMAUEsDBBQABgAIAAAAIQCy/DxpzAAAAOMAAAAPAAAAZHJzL2Rvd25yZXYueG1sRI9BS8NA&#10;EIXvgv9hGcGb3VQSadNuiwiKVDzYStDbkJ0mwexs2N22qb/eOQg9zsyb9963XI+uV0cKsfNsYDrJ&#10;QBHX3nbcGPjcPd/NQMWEbLH3TAbOFGG9ur5aYmn9iT/ouE2NEhOOJRpoUxpKrWPdksM48QOx3PY+&#10;OEwyhkbbgCcxd72+z7IH7bBjSWhxoKeW6p/twRn4epsfqnP1TptqOt98Y3Dxd/dizO3N+LgAlWhM&#10;F/H/96uV+sUsL4o8z4RCmGQBevUHAAD//wMAUEsBAi0AFAAGAAgAAAAhANvh9svuAAAAhQEAABMA&#10;AAAAAAAAAAAAAAAAAAAAAFtDb250ZW50X1R5cGVzXS54bWxQSwECLQAUAAYACAAAACEAWvQsW78A&#10;AAAVAQAACwAAAAAAAAAAAAAAAAAfAQAAX3JlbHMvLnJlbHNQSwECLQAUAAYACAAAACEAsvw8acwA&#10;AADjAAAADwAAAAAAAAAAAAAAAAAHAgAAZHJzL2Rvd25yZXYueG1sUEsFBgAAAAADAAMAtwAAAAAD&#10;AAAAAA==&#10;">
                   <v:stroke endarrow="block"/>
                 </v:shape>
-                <v:shape id="Straight Arrow Connector 426913808" o:spid="_x0000_s1034" type="#_x0000_t32" style="position:absolute;left:48478;top:10295;width:11409;height:7488;visibility:visible;mso-wrap-style:square" o:connectortype="straight" o:gfxdata="UEsDBBQABgAIAAAAIQDb4fbL7gAAAIUBAAATAAAAW0NvbnRlbnRfVHlwZXNdLnhtbHyQz07DMAyH&#10;70i8Q+QralM4IITa7kDhCAiNB7ASt43WOlEcyvb2pNu4IODoPz9/n1xv9vOkForiPDdwXVagiI23&#10;jocG3rdPxR0oScgWJ8/UwIEENu3lRb09BBKV0ywNjCmFe63FjDSjlD4Q50nv44wpl3HQAc0OB9I3&#10;VXWrjedEnIq03oC27qjHjympx31un0wiTQLq4bS4shrAECZnMGVTvbD9QSnOhDInjzsyuiBXWQP0&#10;r4R18jfgnHvJr4nOknrFmJ5xzhraRtHWf3Kkpfz/yGo5S+H73hkquyhdjr3R8m2lj09svwAAAP//&#10;AwBQSwMEFAAGAAgAAAAhAFr0LFu/AAAAFQEAAAsAAABfcmVscy8ucmVsc2zPwWrDMAwG4Ptg72B0&#10;X5TuUMaI01uh19I+gLGVxCy2jGSy9e1nemrHjpL4P0nD4SetZiPRyNnCruvBUPYcYp4tXC/Htw8w&#10;Wl0ObuVMFm6kcBhfX4Yzra62kC6xqGlKVgtLreUTUf1CyWnHhXKbTCzJ1VbKjMX5LzcTvvf9HuXR&#10;gPHJNKdgQU5hB+ZyK23zHztFL6w81c5zQp6m6P9TMfB3PtPWFCczVQtB9N4U2rp2HOA44NMz4y8A&#10;AAD//wMAUEsDBBQABgAIAAAAIQA6wf55yAAAAOIAAAAPAAAAZHJzL2Rvd25yZXYueG1sRE/LasJA&#10;FN0X+g/DLbirk2gREx2lCIpYuvBBaHeXzDUJzdwJM6PGfn1nUXB5OO/5sjetuJLzjWUF6TABQVxa&#10;3XCl4HRcv05B+ICssbVMCu7kYbl4fppjru2N93Q9hErEEPY5KqhD6HIpfVmTQT+0HXHkztYZDBG6&#10;SmqHtxhuWjlKkok02HBsqLGjVU3lz+FiFHx9ZJfiXnzSrkiz3Tc643+PG6UGL/37DESgPjzE/+6t&#10;VvA2mmTpeJrEzfFSvANy8QcAAP//AwBQSwECLQAUAAYACAAAACEA2+H2y+4AAACFAQAAEwAAAAAA&#10;AAAAAAAAAAAAAAAAW0NvbnRlbnRfVHlwZXNdLnhtbFBLAQItABQABgAIAAAAIQBa9CxbvwAAABUB&#10;AAALAAAAAAAAAAAAAAAAAB8BAABfcmVscy8ucmVsc1BLAQItABQABgAIAAAAIQA6wf55yAAAAOIA&#10;AAAPAAAAAAAAAAAAAAAAAAcCAABkcnMvZG93bnJldi54bWxQSwUGAAAAAAMAAwC3AAAA/AIAAAAA&#10;">
+                <v:shape id="Straight Arrow Connector 426913808" o:spid="_x0000_s1036" type="#_x0000_t32" style="position:absolute;left:48478;top:10295;width:11409;height:7488;visibility:visible;mso-wrap-style:square" o:connectortype="straight" o:gfxdata="UEsDBBQABgAIAAAAIQDb4fbL7gAAAIUBAAATAAAAW0NvbnRlbnRfVHlwZXNdLnhtbHyQz07DMAyH&#10;70i8Q+QralM4IITa7kDhCAiNB7ASt43WOlEcyvb2pNu4IODoPz9/n1xv9vOkForiPDdwXVagiI23&#10;jocG3rdPxR0oScgWJ8/UwIEENu3lRb09BBKV0ywNjCmFe63FjDSjlD4Q50nv44wpl3HQAc0OB9I3&#10;VXWrjedEnIq03oC27qjHjympx31un0wiTQLq4bS4shrAECZnMGVTvbD9QSnOhDInjzsyuiBXWQP0&#10;r4R18jfgnHvJr4nOknrFmJ5xzhraRtHWf3Kkpfz/yGo5S+H73hkquyhdjr3R8m2lj09svwAAAP//&#10;AwBQSwMEFAAGAAgAAAAhAFr0LFu/AAAAFQEAAAsAAABfcmVscy8ucmVsc2zPwWrDMAwG4Ptg72B0&#10;X5TuUMaI01uh19I+gLGVxCy2jGSy9e1nemrHjpL4P0nD4SetZiPRyNnCruvBUPYcYp4tXC/Htw8w&#10;Wl0ObuVMFm6kcBhfX4Yzra62kC6xqGlKVgtLreUTUf1CyWnHhXKbTCzJ1VbKjMX5LzcTvvf9HuXR&#10;gPHJNKdgQU5hB+ZyK23zHztFL6w81c5zQp6m6P9TMfB3PtPWFCczVQtB9N4U2rp2HOA44NMz4y8A&#10;AAD//wMAUEsDBBQABgAIAAAAIQA6wf55yAAAAOIAAAAPAAAAZHJzL2Rvd25yZXYueG1sRE/LasJA&#10;FN0X+g/DLbirk2gREx2lCIpYuvBBaHeXzDUJzdwJM6PGfn1nUXB5OO/5sjetuJLzjWUF6TABQVxa&#10;3XCl4HRcv05B+ICssbVMCu7kYbl4fppjru2N93Q9hErEEPY5KqhD6HIpfVmTQT+0HXHkztYZDBG6&#10;SmqHtxhuWjlKkok02HBsqLGjVU3lz+FiFHx9ZJfiXnzSrkiz3Tc643+PG6UGL/37DESgPjzE/+6t&#10;VvA2mmTpeJrEzfFSvANy8QcAAP//AwBQSwECLQAUAAYACAAAACEA2+H2y+4AAACFAQAAEwAAAAAA&#10;AAAAAAAAAAAAAAAAW0NvbnRlbnRfVHlwZXNdLnhtbFBLAQItABQABgAIAAAAIQBa9CxbvwAAABUB&#10;AAALAAAAAAAAAAAAAAAAAB8BAABfcmVscy8ucmVsc1BLAQItABQABgAIAAAAIQA6wf55yAAAAOIA&#10;AAAPAAAAAAAAAAAAAAAAAAcCAABkcnMvZG93bnJldi54bWxQSwUGAAAAAAMAAwC3AAAA/AIAAAAA&#10;">
                   <v:stroke endarrow="block"/>
                 </v:shape>
-                <v:oval id="Oval 2139264401" o:spid="_x0000_s1035" style="position:absolute;left:25320;top:26541;width:8385;height:7977;visibility:visible;mso-wrap-style:square;v-text-anchor:middle" o:gfxdata="UEsDBBQABgAIAAAAIQDb4fbL7gAAAIUBAAATAAAAW0NvbnRlbnRfVHlwZXNdLnhtbHyQz07DMAyH&#10;70i8Q+QralM4IITa7kDhCAiNB7ASt43WOlEcyvb2pNu4IODoPz9/n1xv9vOkForiPDdwXVagiI23&#10;jocG3rdPxR0oScgWJ8/UwIEENu3lRb09BBKV0ywNjCmFe63FjDSjlD4Q50nv44wpl3HQAc0OB9I3&#10;VXWrjedEnIq03oC27qjHjympx31un0wiTQLq4bS4shrAECZnMGVTvbD9QSnOhDInjzsyuiBXWQP0&#10;r4R18jfgnHvJr4nOknrFmJ5xzhraRtHWf3Kkpfz/yGo5S+H73hkquyhdjr3R8m2lj09svwAAAP//&#10;AwBQSwMEFAAGAAgAAAAhAFr0LFu/AAAAFQEAAAsAAABfcmVscy8ucmVsc2zPwWrDMAwG4Ptg72B0&#10;X5TuUMaI01uh19I+gLGVxCy2jGSy9e1nemrHjpL4P0nD4SetZiPRyNnCruvBUPYcYp4tXC/Htw8w&#10;Wl0ObuVMFm6kcBhfX4Yzra62kC6xqGlKVgtLreUTUf1CyWnHhXKbTCzJ1VbKjMX5LzcTvvf9HuXR&#10;gPHJNKdgQU5hB+ZyK23zHztFL6w81c5zQp6m6P9TMfB3PtPWFCczVQtB9N4U2rp2HOA44NMz4y8A&#10;AAD//wMAUEsDBBQABgAIAAAAIQDVEEnmywAAAOMAAAAPAAAAZHJzL2Rvd25yZXYueG1sRI9RS8Mw&#10;FIXfhf2HcAXfXNquDFeXjSEMBirilIFvl+balDU3NUnX+u+NIPh4OOd8h7PeTrYTF/Khdawgn2cg&#10;iGunW24UvL/tb+9AhIissXNMCr4pwHYzu1pjpd3Ir3Q5xkYkCIcKFZgY+0rKUBuyGOauJ07ep/MW&#10;Y5K+kdrjmOC2k0WWLaXFltOCwZ4eDNXn42AVlGc2j/y1KE7jU9sPfsifXz46pW6up909iEhT/A//&#10;tQ9aQZEvVsWyLLMcfj+lPyA3PwAAAP//AwBQSwECLQAUAAYACAAAACEA2+H2y+4AAACFAQAAEwAA&#10;AAAAAAAAAAAAAAAAAAAAW0NvbnRlbnRfVHlwZXNdLnhtbFBLAQItABQABgAIAAAAIQBa9CxbvwAA&#10;ABUBAAALAAAAAAAAAAAAAAAAAB8BAABfcmVscy8ucmVsc1BLAQItABQABgAIAAAAIQDVEEnmywAA&#10;AOMAAAAPAAAAAAAAAAAAAAAAAAcCAABkcnMvZG93bnJldi54bWxQSwUGAAAAAAMAAwC3AAAA/wIA&#10;AAAA&#10;" fillcolor="#c00" stroked="f">
-                  <v:textbox inset="2.53958mm,2.53958mm,2.53958mm,2.53958mm">
-                    <w:txbxContent>
-                      <w:p>
-                        <w:pPr>
-                          <w:spacing w:line="240" w:lineRule="auto"/>
-                          <w:jc w:val="center"/>
-                          <w:textDirection w:val="btLr"/>
-                        </w:pPr>
-                        <w:r>
-                          <w:rPr>
-                            <w:color w:val="FFFFFF"/>
-                            <w:sz w:val="28"/>
-                          </w:rPr>
-                          <w:t>?</w:t>
-                        </w:r>
-                      </w:p>
-                    </w:txbxContent>
-                  </v:textbox>
-                </v:oval>
-                <v:oval id="Oval 2051384209" o:spid="_x0000_s1036" style="position:absolute;left:3295;top:36106;width:8385;height:7977;visibility:visible;mso-wrap-style:square;v-text-anchor:middle" o:gfxdata="UEsDBBQABgAIAAAAIQDb4fbL7gAAAIUBAAATAAAAW0NvbnRlbnRfVHlwZXNdLnhtbHyQz07DMAyH&#10;70i8Q+QralM4IITa7kDhCAiNB7ASt43WOlEcyvb2pNu4IODoPz9/n1xv9vOkForiPDdwXVagiI23&#10;jocG3rdPxR0oScgWJ8/UwIEENu3lRb09BBKV0ywNjCmFe63FjDSjlD4Q50nv44wpl3HQAc0OB9I3&#10;VXWrjedEnIq03oC27qjHjympx31un0wiTQLq4bS4shrAECZnMGVTvbD9QSnOhDInjzsyuiBXWQP0&#10;r4R18jfgnHvJr4nOknrFmJ5xzhraRtHWf3Kkpfz/yGo5S+H73hkquyhdjr3R8m2lj09svwAAAP//&#10;AwBQSwMEFAAGAAgAAAAhAFr0LFu/AAAAFQEAAAsAAABfcmVscy8ucmVsc2zPwWrDMAwG4Ptg72B0&#10;X5TuUMaI01uh19I+gLGVxCy2jGSy9e1nemrHjpL4P0nD4SetZiPRyNnCruvBUPYcYp4tXC/Htw8w&#10;Wl0ObuVMFm6kcBhfX4Yzra62kC6xqGlKVgtLreUTUf1CyWnHhXKbTCzJ1VbKjMX5LzcTvvf9HuXR&#10;gPHJNKdgQU5hB+ZyK23zHztFL6w81c5zQp6m6P9TMfB3PtPWFCczVQtB9N4U2rp2HOA44NMz4y8A&#10;AAD//wMAUEsDBBQABgAIAAAAIQDOBtTNywAAAOMAAAAPAAAAZHJzL2Rvd25yZXYueG1sRI9Ba8JA&#10;FITvBf/D8oReRHdNtLWpqxSp4EGExvb+yD6T0OzbkN2a+O/dQqHHYWa+YdbbwTbiSp2vHWuYzxQI&#10;4sKZmksNn+f9dAXCB2SDjWPScCMP283oYY2ZcT1/0DUPpYgQ9hlqqEJoMyl9UZFFP3MtcfQurrMY&#10;ouxKaTrsI9w2MlHqSVqsOS5U2NKuouI7/7Ea+vSWfiU7P+Gjnbw3/vlAp8tC68fx8PYKItAQ/sN/&#10;7YPRkKjlPF0tEvUCv5/iH5CbOwAAAP//AwBQSwECLQAUAAYACAAAACEA2+H2y+4AAACFAQAAEwAA&#10;AAAAAAAAAAAAAAAAAAAAW0NvbnRlbnRfVHlwZXNdLnhtbFBLAQItABQABgAIAAAAIQBa9CxbvwAA&#10;ABUBAAALAAAAAAAAAAAAAAAAAB8BAABfcmVscy8ucmVsc1BLAQItABQABgAIAAAAIQDOBtTNywAA&#10;AOMAAAAPAAAAAAAAAAAAAAAAAAcCAABkcnMvZG93bnJldi54bWxQSwUGAAAAAAMAAwC3AAAA/wIA&#10;AAAA&#10;" fillcolor="#3c78d8" stroked="f">
+                <v:oval id="Oval 2139264401" o:spid="_x0000_s1037" style="position:absolute;left:25320;top:26541;width:8385;height:7977;visibility:visible;mso-wrap-style:square;v-text-anchor:middle" o:gfxdata="UEsDBBQABgAIAAAAIQDb4fbL7gAAAIUBAAATAAAAW0NvbnRlbnRfVHlwZXNdLnhtbHyQz07DMAyH&#10;70i8Q+QralM4IITa7kDhCAiNB7ASt43WOlEcyvb2pNu4IODoPz9/n1xv9vOkForiPDdwXVagiI23&#10;jocG3rdPxR0oScgWJ8/UwIEENu3lRb09BBKV0ywNjCmFe63FjDSjlD4Q50nv44wpl3HQAc0OB9I3&#10;VXWrjedEnIq03oC27qjHjympx31un0wiTQLq4bS4shrAECZnMGVTvbD9QSnOhDInjzsyuiBXWQP0&#10;r4R18jfgnHvJr4nOknrFmJ5xzhraRtHWf3Kkpfz/yGo5S+H73hkquyhdjr3R8m2lj09svwAAAP//&#10;AwBQSwMEFAAGAAgAAAAhAFr0LFu/AAAAFQEAAAsAAABfcmVscy8ucmVsc2zPwWrDMAwG4Ptg72B0&#10;X5TuUMaI01uh19I+gLGVxCy2jGSy9e1nemrHjpL4P0nD4SetZiPRyNnCruvBUPYcYp4tXC/Htw8w&#10;Wl0ObuVMFm6kcBhfX4Yzra62kC6xqGlKVgtLreUTUf1CyWnHhXKbTCzJ1VbKjMX5LzcTvvf9HuXR&#10;gPHJNKdgQU5hB+ZyK23zHztFL6w81c5zQp6m6P9TMfB3PtPWFCczVQtB9N4U2rp2HOA44NMz4y8A&#10;AAD//wMAUEsDBBQABgAIAAAAIQDVEEnmywAAAOMAAAAPAAAAZHJzL2Rvd25yZXYueG1sRI9RS8Mw&#10;FIXfhf2HcAXfXNquDFeXjSEMBirilIFvl+balDU3NUnX+u+NIPh4OOd8h7PeTrYTF/Khdawgn2cg&#10;iGunW24UvL/tb+9AhIissXNMCr4pwHYzu1pjpd3Ir3Q5xkYkCIcKFZgY+0rKUBuyGOauJ07ep/MW&#10;Y5K+kdrjmOC2k0WWLaXFltOCwZ4eDNXn42AVlGc2j/y1KE7jU9sPfsifXz46pW6up909iEhT/A//&#10;tQ9aQZEvVsWyLLMcfj+lPyA3PwAAAP//AwBQSwECLQAUAAYACAAAACEA2+H2y+4AAACFAQAAEwAA&#10;AAAAAAAAAAAAAAAAAAAAW0NvbnRlbnRfVHlwZXNdLnhtbFBLAQItABQABgAIAAAAIQBa9CxbvwAA&#10;ABUBAAALAAAAAAAAAAAAAAAAAB8BAABfcmVscy8ucmVsc1BLAQItABQABgAIAAAAIQDVEEnmywAA&#10;AOMAAAAPAAAAAAAAAAAAAAAAAAcCAABkcnMvZG93bnJldi54bWxQSwUGAAAAAAMAAwC3AAAA/wIA&#10;AAAA&#10;" fillcolor="#c00" stroked="f">
                   <v:textbox inset="2.53958mm,2.53958mm,2.53958mm,2.53958mm">
                     <w:txbxContent>
                       <w:p>
@@ -35399,7 +35635,7 @@
                     </w:txbxContent>
                   </v:textbox>
                 </v:oval>
-                <v:oval id="Oval 932292063" o:spid="_x0000_s1037" style="position:absolute;left:16476;top:36106;width:8385;height:7977;visibility:visible;mso-wrap-style:square;v-text-anchor:middle" o:gfxdata="UEsDBBQABgAIAAAAIQDb4fbL7gAAAIUBAAATAAAAW0NvbnRlbnRfVHlwZXNdLnhtbHyQz07DMAyH&#10;70i8Q+QralM4IITa7kDhCAiNB7ASt43WOlEcyvb2pNu4IODoPz9/n1xv9vOkForiPDdwXVagiI23&#10;jocG3rdPxR0oScgWJ8/UwIEENu3lRb09BBKV0ywNjCmFe63FjDSjlD4Q50nv44wpl3HQAc0OB9I3&#10;VXWrjedEnIq03oC27qjHjympx31un0wiTQLq4bS4shrAECZnMGVTvbD9QSnOhDInjzsyuiBXWQP0&#10;r4R18jfgnHvJr4nOknrFmJ5xzhraRtHWf3Kkpfz/yGo5S+H73hkquyhdjr3R8m2lj09svwAAAP//&#10;AwBQSwMEFAAGAAgAAAAhAFr0LFu/AAAAFQEAAAsAAABfcmVscy8ucmVsc2zPwWrDMAwG4Ptg72B0&#10;X5TuUMaI01uh19I+gLGVxCy2jGSy9e1nemrHjpL4P0nD4SetZiPRyNnCruvBUPYcYp4tXC/Htw8w&#10;Wl0ObuVMFm6kcBhfX4Yzra62kC6xqGlKVgtLreUTUf1CyWnHhXKbTCzJ1VbKjMX5LzcTvvf9HuXR&#10;gPHJNKdgQU5hB+ZyK23zHztFL6w81c5zQp6m6P9TMfB3PtPWFCczVQtB9N4U2rp2HOA44NMz4y8A&#10;AAD//wMAUEsDBBQABgAIAAAAIQBQrYZVyQAAAOIAAAAPAAAAZHJzL2Rvd25yZXYueG1sRI9Pa8JA&#10;FMTvgt9heYVepG7cFKvRVYq04KEI/rs/ss8kNPs2ZLcmfvuuIHgcZuY3zHLd21pcqfWVYw2TcQKC&#10;OHem4kLD6fj9NgPhA7LB2jFpuJGH9Wo4WGJmXMd7uh5CISKEfYYayhCaTEqfl2TRj11DHL2Lay2G&#10;KNtCmha7CLe1VEkylRYrjgslNrQpKf89/FkNXXpLz2rjR/xjR1+1/9jS7vKu9etL/7kAEagPz/Cj&#10;vTUa5qlSc5VMU7hfindArv4BAAD//wMAUEsBAi0AFAAGAAgAAAAhANvh9svuAAAAhQEAABMAAAAA&#10;AAAAAAAAAAAAAAAAAFtDb250ZW50X1R5cGVzXS54bWxQSwECLQAUAAYACAAAACEAWvQsW78AAAAV&#10;AQAACwAAAAAAAAAAAAAAAAAfAQAAX3JlbHMvLnJlbHNQSwECLQAUAAYACAAAACEAUK2GVckAAADi&#10;AAAADwAAAAAAAAAAAAAAAAAHAgAAZHJzL2Rvd25yZXYueG1sUEsFBgAAAAADAAMAtwAAAP0CAAAA&#10;AA==&#10;" fillcolor="#3c78d8" stroked="f">
+                <v:oval id="Oval 2051384209" o:spid="_x0000_s1038" style="position:absolute;left:3295;top:36106;width:8385;height:7977;visibility:visible;mso-wrap-style:square;v-text-anchor:middle" o:gfxdata="UEsDBBQABgAIAAAAIQDb4fbL7gAAAIUBAAATAAAAW0NvbnRlbnRfVHlwZXNdLnhtbHyQz07DMAyH&#10;70i8Q+QralM4IITa7kDhCAiNB7ASt43WOlEcyvb2pNu4IODoPz9/n1xv9vOkForiPDdwXVagiI23&#10;jocG3rdPxR0oScgWJ8/UwIEENu3lRb09BBKV0ywNjCmFe63FjDSjlD4Q50nv44wpl3HQAc0OB9I3&#10;VXWrjedEnIq03oC27qjHjympx31un0wiTQLq4bS4shrAECZnMGVTvbD9QSnOhDInjzsyuiBXWQP0&#10;r4R18jfgnHvJr4nOknrFmJ5xzhraRtHWf3Kkpfz/yGo5S+H73hkquyhdjr3R8m2lj09svwAAAP//&#10;AwBQSwMEFAAGAAgAAAAhAFr0LFu/AAAAFQEAAAsAAABfcmVscy8ucmVsc2zPwWrDMAwG4Ptg72B0&#10;X5TuUMaI01uh19I+gLGVxCy2jGSy9e1nemrHjpL4P0nD4SetZiPRyNnCruvBUPYcYp4tXC/Htw8w&#10;Wl0ObuVMFm6kcBhfX4Yzra62kC6xqGlKVgtLreUTUf1CyWnHhXKbTCzJ1VbKjMX5LzcTvvf9HuXR&#10;gPHJNKdgQU5hB+ZyK23zHztFL6w81c5zQp6m6P9TMfB3PtPWFCczVQtB9N4U2rp2HOA44NMz4y8A&#10;AAD//wMAUEsDBBQABgAIAAAAIQDOBtTNywAAAOMAAAAPAAAAZHJzL2Rvd25yZXYueG1sRI9Ba8JA&#10;FITvBf/D8oReRHdNtLWpqxSp4EGExvb+yD6T0OzbkN2a+O/dQqHHYWa+YdbbwTbiSp2vHWuYzxQI&#10;4sKZmksNn+f9dAXCB2SDjWPScCMP283oYY2ZcT1/0DUPpYgQ9hlqqEJoMyl9UZFFP3MtcfQurrMY&#10;ouxKaTrsI9w2MlHqSVqsOS5U2NKuouI7/7Ea+vSWfiU7P+Gjnbw3/vlAp8tC68fx8PYKItAQ/sN/&#10;7YPRkKjlPF0tEvUCv5/iH5CbOwAAAP//AwBQSwECLQAUAAYACAAAACEA2+H2y+4AAACFAQAAEwAA&#10;AAAAAAAAAAAAAAAAAAAAW0NvbnRlbnRfVHlwZXNdLnhtbFBLAQItABQABgAIAAAAIQBa9CxbvwAA&#10;ABUBAAALAAAAAAAAAAAAAAAAAB8BAABfcmVscy8ucmVsc1BLAQItABQABgAIAAAAIQDOBtTNywAA&#10;AOMAAAAPAAAAAAAAAAAAAAAAAAcCAABkcnMvZG93bnJldi54bWxQSwUGAAAAAAMAAwC3AAAA/wIA&#10;AAAA&#10;" fillcolor="#3c78d8" stroked="f">
                   <v:textbox inset="2.53958mm,2.53958mm,2.53958mm,2.53958mm">
                     <w:txbxContent>
                       <w:p>
@@ -35412,19 +35648,7 @@
                     </w:txbxContent>
                   </v:textbox>
                 </v:oval>
-                <v:shape id="Straight Arrow Connector 1348047587" o:spid="_x0000_s1038" type="#_x0000_t32" style="position:absolute;left:24409;top:23424;width:5103;height:3117;visibility:visible;mso-wrap-style:square" o:connectortype="straight" o:gfxdata="UEsDBBQABgAIAAAAIQDb4fbL7gAAAIUBAAATAAAAW0NvbnRlbnRfVHlwZXNdLnhtbHyQz07DMAyH&#10;70i8Q+QralM4IITa7kDhCAiNB7ASt43WOlEcyvb2pNu4IODoPz9/n1xv9vOkForiPDdwXVagiI23&#10;jocG3rdPxR0oScgWJ8/UwIEENu3lRb09BBKV0ywNjCmFe63FjDSjlD4Q50nv44wpl3HQAc0OB9I3&#10;VXWrjedEnIq03oC27qjHjympx31un0wiTQLq4bS4shrAECZnMGVTvbD9QSnOhDInjzsyuiBXWQP0&#10;r4R18jfgnHvJr4nOknrFmJ5xzhraRtHWf3Kkpfz/yGo5S+H73hkquyhdjr3R8m2lj09svwAAAP//&#10;AwBQSwMEFAAGAAgAAAAhAFr0LFu/AAAAFQEAAAsAAABfcmVscy8ucmVsc2zPwWrDMAwG4Ptg72B0&#10;X5TuUMaI01uh19I+gLGVxCy2jGSy9e1nemrHjpL4P0nD4SetZiPRyNnCruvBUPYcYp4tXC/Htw8w&#10;Wl0ObuVMFm6kcBhfX4Yzra62kC6xqGlKVgtLreUTUf1CyWnHhXKbTCzJ1VbKjMX5LzcTvvf9HuXR&#10;gPHJNKdgQU5hB+ZyK23zHztFL6w81c5zQp6m6P9TMfB3PtPWFCczVQtB9N4U2rp2HOA44NMz4y8A&#10;AAD//wMAUEsDBBQABgAIAAAAIQD6xADpyQAAAOMAAAAPAAAAZHJzL2Rvd25yZXYueG1sRE9fa8Iw&#10;EH8f7DuEG+xtpjqdtTPKGGwMxYfpKPp2NLe22FxKErX66RdB2OP9/t903plGHMn52rKCfi8BQVxY&#10;XXOp4Gfz8ZSC8AFZY2OZFJzJw3x2fzfFTNsTf9NxHUoRQ9hnqKAKoc2k9EVFBn3PtsSR+7XOYIin&#10;K6V2eIrhppGDJHmRBmuODRW29F5RsV8fjILtcnLIz/mKFnl/stihM/6y+VTq8aF7ewURqAv/4pv7&#10;S8f5z8M0GY5H6RiuP0UA5OwPAAD//wMAUEsBAi0AFAAGAAgAAAAhANvh9svuAAAAhQEAABMAAAAA&#10;AAAAAAAAAAAAAAAAAFtDb250ZW50X1R5cGVzXS54bWxQSwECLQAUAAYACAAAACEAWvQsW78AAAAV&#10;AQAACwAAAAAAAAAAAAAAAAAfAQAAX3JlbHMvLnJlbHNQSwECLQAUAAYACAAAACEA+sQA6ckAAADj&#10;AAAADwAAAAAAAAAAAAAAAAAHAgAAZHJzL2Rvd25yZXYueG1sUEsFBgAAAAADAAMAtwAAAP0CAAAA&#10;AA==&#10;">
-                  <v:stroke endarrow="block"/>
-                </v:shape>
-                <v:shape id="Straight Arrow Connector 975330921" o:spid="_x0000_s1039" type="#_x0000_t32" style="position:absolute;left:13377;top:23424;width:5103;height:2757;flip:x;visibility:visible;mso-wrap-style:square" o:connectortype="straight" o:gfxdata="UEsDBBQABgAIAAAAIQDb4fbL7gAAAIUBAAATAAAAW0NvbnRlbnRfVHlwZXNdLnhtbHyQz07DMAyH&#10;70i8Q+QralM4IITa7kDhCAiNB7ASt43WOlEcyvb2pNu4IODoPz9/n1xv9vOkForiPDdwXVagiI23&#10;jocG3rdPxR0oScgWJ8/UwIEENu3lRb09BBKV0ywNjCmFe63FjDSjlD4Q50nv44wpl3HQAc0OB9I3&#10;VXWrjedEnIq03oC27qjHjympx31un0wiTQLq4bS4shrAECZnMGVTvbD9QSnOhDInjzsyuiBXWQP0&#10;r4R18jfgnHvJr4nOknrFmJ5xzhraRtHWf3Kkpfz/yGo5S+H73hkquyhdjr3R8m2lj09svwAAAP//&#10;AwBQSwMEFAAGAAgAAAAhAFr0LFu/AAAAFQEAAAsAAABfcmVscy8ucmVsc2zPwWrDMAwG4Ptg72B0&#10;X5TuUMaI01uh19I+gLGVxCy2jGSy9e1nemrHjpL4P0nD4SetZiPRyNnCruvBUPYcYp4tXC/Htw8w&#10;Wl0ObuVMFm6kcBhfX4Yzra62kC6xqGlKVgtLreUTUf1CyWnHhXKbTCzJ1VbKjMX5LzcTvvf9HuXR&#10;gPHJNKdgQU5hB+ZyK23zHztFL6w81c5zQp6m6P9TMfB3PtPWFCczVQtB9N4U2rp2HOA44NMz4y8A&#10;AAD//wMAUEsDBBQABgAIAAAAIQAJ6mt0yQAAAOIAAAAPAAAAZHJzL2Rvd25yZXYueG1sRI9BawIx&#10;FITvBf9DeEJvNatiq1ujtIIgvUhXwR4fm9fd0M3Lskk36783BaHHYWa+YdbbwTaip84bxwqmkwwE&#10;cem04UrB+bR/WoLwAVlj45gUXMnDdjN6WGOuXeRP6otQiQRhn6OCOoQ2l9KXNVn0E9cSJ+/bdRZD&#10;kl0ldYcxwW0jZ1n2LC0aTgs1trSrqfwpfq0CE4+mbw+7+P5x+fI6krkunFHqcTy8vYIINIT/8L19&#10;0ApWL4v5PFvNpvB3Kd0BubkBAAD//wMAUEsBAi0AFAAGAAgAAAAhANvh9svuAAAAhQEAABMAAAAA&#10;AAAAAAAAAAAAAAAAAFtDb250ZW50X1R5cGVzXS54bWxQSwECLQAUAAYACAAAACEAWvQsW78AAAAV&#10;AQAACwAAAAAAAAAAAAAAAAAfAQAAX3JlbHMvLnJlbHNQSwECLQAUAAYACAAAACEACeprdMkAAADi&#10;AAAADwAAAAAAAAAAAAAAAAAHAgAAZHJzL2Rvd25yZXYueG1sUEsFBgAAAAADAAMAtwAAAP0CAAAA&#10;AA==&#10;">
-                  <v:stroke endarrow="block"/>
-                </v:shape>
-                <v:shape id="Straight Arrow Connector 1594049781" o:spid="_x0000_s1040" type="#_x0000_t32" style="position:absolute;left:16341;top:32989;width:4329;height:3117;visibility:visible;mso-wrap-style:square" o:connectortype="straight" o:gfxdata="UEsDBBQABgAIAAAAIQDb4fbL7gAAAIUBAAATAAAAW0NvbnRlbnRfVHlwZXNdLnhtbHyQz07DMAyH&#10;70i8Q+QralM4IITa7kDhCAiNB7ASt43WOlEcyvb2pNu4IODoPz9/n1xv9vOkForiPDdwXVagiI23&#10;jocG3rdPxR0oScgWJ8/UwIEENu3lRb09BBKV0ywNjCmFe63FjDSjlD4Q50nv44wpl3HQAc0OB9I3&#10;VXWrjedEnIq03oC27qjHjympx31un0wiTQLq4bS4shrAECZnMGVTvbD9QSnOhDInjzsyuiBXWQP0&#10;r4R18jfgnHvJr4nOknrFmJ5xzhraRtHWf3Kkpfz/yGo5S+H73hkquyhdjr3R8m2lj09svwAAAP//&#10;AwBQSwMEFAAGAAgAAAAhAFr0LFu/AAAAFQEAAAsAAABfcmVscy8ucmVsc2zPwWrDMAwG4Ptg72B0&#10;X5TuUMaI01uh19I+gLGVxCy2jGSy9e1nemrHjpL4P0nD4SetZiPRyNnCruvBUPYcYp4tXC/Htw8w&#10;Wl0ObuVMFm6kcBhfX4Yzra62kC6xqGlKVgtLreUTUf1CyWnHhXKbTCzJ1VbKjMX5LzcTvvf9HuXR&#10;gPHJNKdgQU5hB+ZyK23zHztFL6w81c5zQp6m6P9TMfB3PtPWFCczVQtB9N4U2rp2HOA44NMz4y8A&#10;AAD//wMAUEsDBBQABgAIAAAAIQAiydGlyQAAAOMAAAAPAAAAZHJzL2Rvd25yZXYueG1sRE9fa8Iw&#10;EH8X9h3CDfamaUWdrUaRwYY49jAdZb4dza0tay4liVr36ZeBsMf7/b/lujetOJPzjWUF6SgBQVxa&#10;3XCl4OPwPJyD8AFZY2uZFFzJw3p1N1hiru2F3+m8D5WIIexzVFCH0OVS+rImg35kO+LIfVlnMMTT&#10;VVI7vMRw08pxksykwYZjQ40dPdVUfu9PRsHna3YqrsUb7Yo02x3RGf9zeFHq4b7fLEAE6sO/+Obe&#10;6jh/mk2SSfY4T+HvpwiAXP0CAAD//wMAUEsBAi0AFAAGAAgAAAAhANvh9svuAAAAhQEAABMAAAAA&#10;AAAAAAAAAAAAAAAAAFtDb250ZW50X1R5cGVzXS54bWxQSwECLQAUAAYACAAAACEAWvQsW78AAAAV&#10;AQAACwAAAAAAAAAAAAAAAAAfAQAAX3JlbHMvLnJlbHNQSwECLQAUAAYACAAAACEAIsnRpckAAADj&#10;AAAADwAAAAAAAAAAAAAAAAAHAgAAZHJzL2Rvd25yZXYueG1sUEsFBgAAAAADAAMAtwAAAP0CAAAA&#10;AA==&#10;">
-                  <v:stroke endarrow="block"/>
-                </v:shape>
-                <v:shape id="Straight Arrow Connector 1296320088" o:spid="_x0000_s1041" type="#_x0000_t32" style="position:absolute;left:7487;top:32989;width:2925;height:3117;flip:x;visibility:visible;mso-wrap-style:square" o:connectortype="straight" o:gfxdata="UEsDBBQABgAIAAAAIQDb4fbL7gAAAIUBAAATAAAAW0NvbnRlbnRfVHlwZXNdLnhtbHyQz07DMAyH&#10;70i8Q+QralM4IITa7kDhCAiNB7ASt43WOlEcyvb2pNu4IODoPz9/n1xv9vOkForiPDdwXVagiI23&#10;jocG3rdPxR0oScgWJ8/UwIEENu3lRb09BBKV0ywNjCmFe63FjDSjlD4Q50nv44wpl3HQAc0OB9I3&#10;VXWrjedEnIq03oC27qjHjympx31un0wiTQLq4bS4shrAECZnMGVTvbD9QSnOhDInjzsyuiBXWQP0&#10;r4R18jfgnHvJr4nOknrFmJ5xzhraRtHWf3Kkpfz/yGo5S+H73hkquyhdjr3R8m2lj09svwAAAP//&#10;AwBQSwMEFAAGAAgAAAAhAFr0LFu/AAAAFQEAAAsAAABfcmVscy8ucmVsc2zPwWrDMAwG4Ptg72B0&#10;X5TuUMaI01uh19I+gLGVxCy2jGSy9e1nemrHjpL4P0nD4SetZiPRyNnCruvBUPYcYp4tXC/Htw8w&#10;Wl0ObuVMFm6kcBhfX4Yzra62kC6xqGlKVgtLreUTUf1CyWnHhXKbTCzJ1VbKjMX5LzcTvvf9HuXR&#10;gPHJNKdgQU5hB+ZyK23zHztFL6w81c5zQp6m6P9TMfB3PtPWFCczVQtB9N4U2rp2HOA44NMz4y8A&#10;AAD//wMAUEsDBBQABgAIAAAAIQCjaf1gyQAAAOMAAAAPAAAAZHJzL2Rvd25yZXYueG1sRI9Ba8Mw&#10;DIXvg/0Ho0Fvq7OOli6rW9bCoPRS1g22o4i1xCyWQ+zG6b+vDoUdn/T06b3VZvStGqiPLrCBp2kB&#10;irgK1nFt4Ovz/XEJKiZki21gMnChCJv1/d0KSxsyf9BwSrUSCMcSDTQpdaXWsWrIY5yGjlh2v6H3&#10;mET2tbY9ZoH7Vs+KYqE9OpYPDXa0a6j6O529AZePbuj2u7w9fP9Em8ld5sEZM3kY315BJRrTv/l2&#10;vbcSf/ayeBbsUkJLJxmAXl8BAAD//wMAUEsBAi0AFAAGAAgAAAAhANvh9svuAAAAhQEAABMAAAAA&#10;AAAAAAAAAAAAAAAAAFtDb250ZW50X1R5cGVzXS54bWxQSwECLQAUAAYACAAAACEAWvQsW78AAAAV&#10;AQAACwAAAAAAAAAAAAAAAAAfAQAAX3JlbHMvLnJlbHNQSwECLQAUAAYACAAAACEAo2n9YMkAAADj&#10;AAAADwAAAAAAAAAAAAAAAAAHAgAAZHJzL2Rvd25yZXYueG1sUEsFBgAAAAADAAMAtwAAAP0CAAAA&#10;AA==&#10;">
-                  <v:stroke endarrow="block"/>
-                </v:shape>
-                <v:oval id="Oval 2106992505" o:spid="_x0000_s1042" style="position:absolute;left:34898;top:26360;width:8385;height:7977;visibility:visible;mso-wrap-style:square;v-text-anchor:middle" o:gfxdata="UEsDBBQABgAIAAAAIQDb4fbL7gAAAIUBAAATAAAAW0NvbnRlbnRfVHlwZXNdLnhtbHyQz07DMAyH&#10;70i8Q+QralM4IITa7kDhCAiNB7ASt43WOlEcyvb2pNu4IODoPz9/n1xv9vOkForiPDdwXVagiI23&#10;jocG3rdPxR0oScgWJ8/UwIEENu3lRb09BBKV0ywNjCmFe63FjDSjlD4Q50nv44wpl3HQAc0OB9I3&#10;VXWrjedEnIq03oC27qjHjympx31un0wiTQLq4bS4shrAECZnMGVTvbD9QSnOhDInjzsyuiBXWQP0&#10;r4R18jfgnHvJr4nOknrFmJ5xzhraRtHWf3Kkpfz/yGo5S+H73hkquyhdjr3R8m2lj09svwAAAP//&#10;AwBQSwMEFAAGAAgAAAAhAFr0LFu/AAAAFQEAAAsAAABfcmVscy8ucmVsc2zPwWrDMAwG4Ptg72B0&#10;X5TuUMaI01uh19I+gLGVxCy2jGSy9e1nemrHjpL4P0nD4SetZiPRyNnCruvBUPYcYp4tXC/Htw8w&#10;Wl0ObuVMFm6kcBhfX4Yzra62kC6xqGlKVgtLreUTUf1CyWnHhXKbTCzJ1VbKjMX5LzcTvvf9HuXR&#10;gPHJNKdgQU5hB+ZyK23zHztFL6w81c5zQp6m6P9TMfB3PtPWFCczVQtB9N4U2rp2HOA44NMz4y8A&#10;AAD//wMAUEsDBBQABgAIAAAAIQDPT/M0ywAAAOMAAAAPAAAAZHJzL2Rvd25yZXYueG1sRI9RS8Mw&#10;FIXfBf9DuIJvLml1w9VlQwRBUBnOMfDt0lybsuamJula/70RBB8P55zvcFabyXXiRCG2njUUMwWC&#10;uPam5UbD/v3x6hZETMgGO8+k4ZsibNbnZyusjB/5jU671IgM4VihBptSX0kZa0sO48z3xNn79MFh&#10;yjI00gQcM9x1slRqIR22nBcs9vRgqT7uBqfh5sj2mb+uy8P40vZDGIrX7Uen9eXFdH8HItGU/sN/&#10;7SejoSzUYrks52oOv5/yH5DrHwAAAP//AwBQSwECLQAUAAYACAAAACEA2+H2y+4AAACFAQAAEwAA&#10;AAAAAAAAAAAAAAAAAAAAW0NvbnRlbnRfVHlwZXNdLnhtbFBLAQItABQABgAIAAAAIQBa9CxbvwAA&#10;ABUBAAALAAAAAAAAAAAAAAAAAB8BAABfcmVscy8ucmVsc1BLAQItABQABgAIAAAAIQDPT/M0ywAA&#10;AOMAAAAPAAAAAAAAAAAAAAAAAAcCAABkcnMvZG93bnJldi54bWxQSwUGAAAAAAMAAwC3AAAA/wIA&#10;AAAA&#10;" fillcolor="#c00" stroked="f">
+                <v:oval id="Oval 932292063" o:spid="_x0000_s1039" style="position:absolute;left:16476;top:36106;width:8385;height:7977;visibility:visible;mso-wrap-style:square;v-text-anchor:middle" o:gfxdata="UEsDBBQABgAIAAAAIQDb4fbL7gAAAIUBAAATAAAAW0NvbnRlbnRfVHlwZXNdLnhtbHyQz07DMAyH&#10;70i8Q+QralM4IITa7kDhCAiNB7ASt43WOlEcyvb2pNu4IODoPz9/n1xv9vOkForiPDdwXVagiI23&#10;jocG3rdPxR0oScgWJ8/UwIEENu3lRb09BBKV0ywNjCmFe63FjDSjlD4Q50nv44wpl3HQAc0OB9I3&#10;VXWrjedEnIq03oC27qjHjympx31un0wiTQLq4bS4shrAECZnMGVTvbD9QSnOhDInjzsyuiBXWQP0&#10;r4R18jfgnHvJr4nOknrFmJ5xzhraRtHWf3Kkpfz/yGo5S+H73hkquyhdjr3R8m2lj09svwAAAP//&#10;AwBQSwMEFAAGAAgAAAAhAFr0LFu/AAAAFQEAAAsAAABfcmVscy8ucmVsc2zPwWrDMAwG4Ptg72B0&#10;X5TuUMaI01uh19I+gLGVxCy2jGSy9e1nemrHjpL4P0nD4SetZiPRyNnCruvBUPYcYp4tXC/Htw8w&#10;Wl0ObuVMFm6kcBhfX4Yzra62kC6xqGlKVgtLreUTUf1CyWnHhXKbTCzJ1VbKjMX5LzcTvvf9HuXR&#10;gPHJNKdgQU5hB+ZyK23zHztFL6w81c5zQp6m6P9TMfB3PtPWFCczVQtB9N4U2rp2HOA44NMz4y8A&#10;AAD//wMAUEsDBBQABgAIAAAAIQBQrYZVyQAAAOIAAAAPAAAAZHJzL2Rvd25yZXYueG1sRI9Pa8JA&#10;FMTvgt9heYVepG7cFKvRVYq04KEI/rs/ss8kNPs2ZLcmfvuuIHgcZuY3zHLd21pcqfWVYw2TcQKC&#10;OHem4kLD6fj9NgPhA7LB2jFpuJGH9Wo4WGJmXMd7uh5CISKEfYYayhCaTEqfl2TRj11DHL2Lay2G&#10;KNtCmha7CLe1VEkylRYrjgslNrQpKf89/FkNXXpLz2rjR/xjR1+1/9jS7vKu9etL/7kAEagPz/Cj&#10;vTUa5qlSc5VMU7hfindArv4BAAD//wMAUEsBAi0AFAAGAAgAAAAhANvh9svuAAAAhQEAABMAAAAA&#10;AAAAAAAAAAAAAAAAAFtDb250ZW50X1R5cGVzXS54bWxQSwECLQAUAAYACAAAACEAWvQsW78AAAAV&#10;AQAACwAAAAAAAAAAAAAAAAAfAQAAX3JlbHMvLnJlbHNQSwECLQAUAAYACAAAACEAUK2GVckAAADi&#10;AAAADwAAAAAAAAAAAAAAAAAHAgAAZHJzL2Rvd25yZXYueG1sUEsFBgAAAAADAAMAtwAAAP0CAAAA&#10;AA==&#10;" fillcolor="#3c78d8" stroked="f">
                   <v:textbox inset="2.53958mm,2.53958mm,2.53958mm,2.53958mm">
                     <w:txbxContent>
                       <w:p>
@@ -35437,7 +35661,19 @@
                     </w:txbxContent>
                   </v:textbox>
                 </v:oval>
-                <v:oval id="Oval 1935534307" o:spid="_x0000_s1043" style="position:absolute;left:48538;top:26360;width:8385;height:7977;visibility:visible;mso-wrap-style:square;v-text-anchor:middle" o:gfxdata="UEsDBBQABgAIAAAAIQDb4fbL7gAAAIUBAAATAAAAW0NvbnRlbnRfVHlwZXNdLnhtbHyQz07DMAyH&#10;70i8Q+QralM4IITa7kDhCAiNB7ASt43WOlEcyvb2pNu4IODoPz9/n1xv9vOkForiPDdwXVagiI23&#10;jocG3rdPxR0oScgWJ8/UwIEENu3lRb09BBKV0ywNjCmFe63FjDSjlD4Q50nv44wpl3HQAc0OB9I3&#10;VXWrjedEnIq03oC27qjHjympx31un0wiTQLq4bS4shrAECZnMGVTvbD9QSnOhDInjzsyuiBXWQP0&#10;r4R18jfgnHvJr4nOknrFmJ5xzhraRtHWf3Kkpfz/yGo5S+H73hkquyhdjr3R8m2lj09svwAAAP//&#10;AwBQSwMEFAAGAAgAAAAhAFr0LFu/AAAAFQEAAAsAAABfcmVscy8ucmVsc2zPwWrDMAwG4Ptg72B0&#10;X5TuUMaI01uh19I+gLGVxCy2jGSy9e1nemrHjpL4P0nD4SetZiPRyNnCruvBUPYcYp4tXC/Htw8w&#10;Wl0ObuVMFm6kcBhfX4Yzra62kC6xqGlKVgtLreUTUf1CyWnHhXKbTCzJ1VbKjMX5LzcTvvf9HuXR&#10;gPHJNKdgQU5hB+ZyK23zHztFL6w81c5zQp6m6P9TMfB3PtPWFCczVQtB9N4U2rp2HOA44NMz4y8A&#10;AAD//wMAUEsDBBQABgAIAAAAIQDzk07MyQAAAOMAAAAPAAAAZHJzL2Rvd25yZXYueG1sRE9fS8Mw&#10;EH8X/A7hhL25dOs2XbdsiDAYTJFNEXw7mrMpay41Sdf67Y0g+Hi//7feDrYRF/KhdqxgMs5AEJdO&#10;11wpeHvd3d6DCBFZY+OYFHxTgO3m+mqNhXY9H+lyipVIIRwKVGBibAspQ2nIYhi7ljhxn85bjOn0&#10;ldQe+xRuGznNsoW0WHNqMNjSo6HyfOqsgtmZzYG/8ul7/1S3ne8mzy8fjVKjm+FhBSLSEP/Ff+69&#10;TvOX+Xyez/LsDn5/SgDIzQ8AAAD//wMAUEsBAi0AFAAGAAgAAAAhANvh9svuAAAAhQEAABMAAAAA&#10;AAAAAAAAAAAAAAAAAFtDb250ZW50X1R5cGVzXS54bWxQSwECLQAUAAYACAAAACEAWvQsW78AAAAV&#10;AQAACwAAAAAAAAAAAAAAAAAfAQAAX3JlbHMvLnJlbHNQSwECLQAUAAYACAAAACEA85NOzMkAAADj&#10;AAAADwAAAAAAAAAAAAAAAAAHAgAAZHJzL2Rvd25yZXYueG1sUEsFBgAAAAADAAMAtwAAAP0CAAAA&#10;AA==&#10;" fillcolor="#c00" stroked="f">
+                <v:shape id="Straight Arrow Connector 1348047587" o:spid="_x0000_s1040" type="#_x0000_t32" style="position:absolute;left:24409;top:23424;width:5103;height:3117;visibility:visible;mso-wrap-style:square" o:connectortype="straight" o:gfxdata="UEsDBBQABgAIAAAAIQDb4fbL7gAAAIUBAAATAAAAW0NvbnRlbnRfVHlwZXNdLnhtbHyQz07DMAyH&#10;70i8Q+QralM4IITa7kDhCAiNB7ASt43WOlEcyvb2pNu4IODoPz9/n1xv9vOkForiPDdwXVagiI23&#10;jocG3rdPxR0oScgWJ8/UwIEENu3lRb09BBKV0ywNjCmFe63FjDSjlD4Q50nv44wpl3HQAc0OB9I3&#10;VXWrjedEnIq03oC27qjHjympx31un0wiTQLq4bS4shrAECZnMGVTvbD9QSnOhDInjzsyuiBXWQP0&#10;r4R18jfgnHvJr4nOknrFmJ5xzhraRtHWf3Kkpfz/yGo5S+H73hkquyhdjr3R8m2lj09svwAAAP//&#10;AwBQSwMEFAAGAAgAAAAhAFr0LFu/AAAAFQEAAAsAAABfcmVscy8ucmVsc2zPwWrDMAwG4Ptg72B0&#10;X5TuUMaI01uh19I+gLGVxCy2jGSy9e1nemrHjpL4P0nD4SetZiPRyNnCruvBUPYcYp4tXC/Htw8w&#10;Wl0ObuVMFm6kcBhfX4Yzra62kC6xqGlKVgtLreUTUf1CyWnHhXKbTCzJ1VbKjMX5LzcTvvf9HuXR&#10;gPHJNKdgQU5hB+ZyK23zHztFL6w81c5zQp6m6P9TMfB3PtPWFCczVQtB9N4U2rp2HOA44NMz4y8A&#10;AAD//wMAUEsDBBQABgAIAAAAIQD6xADpyQAAAOMAAAAPAAAAZHJzL2Rvd25yZXYueG1sRE9fa8Iw&#10;EH8f7DuEG+xtpjqdtTPKGGwMxYfpKPp2NLe22FxKErX66RdB2OP9/t903plGHMn52rKCfi8BQVxY&#10;XXOp4Gfz8ZSC8AFZY2OZFJzJw3x2fzfFTNsTf9NxHUoRQ9hnqKAKoc2k9EVFBn3PtsSR+7XOYIin&#10;K6V2eIrhppGDJHmRBmuODRW29F5RsV8fjILtcnLIz/mKFnl/stihM/6y+VTq8aF7ewURqAv/4pv7&#10;S8f5z8M0GY5H6RiuP0UA5OwPAAD//wMAUEsBAi0AFAAGAAgAAAAhANvh9svuAAAAhQEAABMAAAAA&#10;AAAAAAAAAAAAAAAAAFtDb250ZW50X1R5cGVzXS54bWxQSwECLQAUAAYACAAAACEAWvQsW78AAAAV&#10;AQAACwAAAAAAAAAAAAAAAAAfAQAAX3JlbHMvLnJlbHNQSwECLQAUAAYACAAAACEA+sQA6ckAAADj&#10;AAAADwAAAAAAAAAAAAAAAAAHAgAAZHJzL2Rvd25yZXYueG1sUEsFBgAAAAADAAMAtwAAAP0CAAAA&#10;AA==&#10;">
+                  <v:stroke endarrow="block"/>
+                </v:shape>
+                <v:shape id="Straight Arrow Connector 975330921" o:spid="_x0000_s1041" type="#_x0000_t32" style="position:absolute;left:13377;top:23424;width:5103;height:2757;flip:x;visibility:visible;mso-wrap-style:square" o:connectortype="straight" o:gfxdata="UEsDBBQABgAIAAAAIQDb4fbL7gAAAIUBAAATAAAAW0NvbnRlbnRfVHlwZXNdLnhtbHyQz07DMAyH&#10;70i8Q+QralM4IITa7kDhCAiNB7ASt43WOlEcyvb2pNu4IODoPz9/n1xv9vOkForiPDdwXVagiI23&#10;jocG3rdPxR0oScgWJ8/UwIEENu3lRb09BBKV0ywNjCmFe63FjDSjlD4Q50nv44wpl3HQAc0OB9I3&#10;VXWrjedEnIq03oC27qjHjympx31un0wiTQLq4bS4shrAECZnMGVTvbD9QSnOhDInjzsyuiBXWQP0&#10;r4R18jfgnHvJr4nOknrFmJ5xzhraRtHWf3Kkpfz/yGo5S+H73hkquyhdjr3R8m2lj09svwAAAP//&#10;AwBQSwMEFAAGAAgAAAAhAFr0LFu/AAAAFQEAAAsAAABfcmVscy8ucmVsc2zPwWrDMAwG4Ptg72B0&#10;X5TuUMaI01uh19I+gLGVxCy2jGSy9e1nemrHjpL4P0nD4SetZiPRyNnCruvBUPYcYp4tXC/Htw8w&#10;Wl0ObuVMFm6kcBhfX4Yzra62kC6xqGlKVgtLreUTUf1CyWnHhXKbTCzJ1VbKjMX5LzcTvvf9HuXR&#10;gPHJNKdgQU5hB+ZyK23zHztFL6w81c5zQp6m6P9TMfB3PtPWFCczVQtB9N4U2rp2HOA44NMz4y8A&#10;AAD//wMAUEsDBBQABgAIAAAAIQAJ6mt0yQAAAOIAAAAPAAAAZHJzL2Rvd25yZXYueG1sRI9BawIx&#10;FITvBf9DeEJvNatiq1ujtIIgvUhXwR4fm9fd0M3Lskk36783BaHHYWa+YdbbwTaip84bxwqmkwwE&#10;cem04UrB+bR/WoLwAVlj45gUXMnDdjN6WGOuXeRP6otQiQRhn6OCOoQ2l9KXNVn0E9cSJ+/bdRZD&#10;kl0ldYcxwW0jZ1n2LC0aTgs1trSrqfwpfq0CE4+mbw+7+P5x+fI6krkunFHqcTy8vYIINIT/8L19&#10;0ApWL4v5PFvNpvB3Kd0BubkBAAD//wMAUEsBAi0AFAAGAAgAAAAhANvh9svuAAAAhQEAABMAAAAA&#10;AAAAAAAAAAAAAAAAAFtDb250ZW50X1R5cGVzXS54bWxQSwECLQAUAAYACAAAACEAWvQsW78AAAAV&#10;AQAACwAAAAAAAAAAAAAAAAAfAQAAX3JlbHMvLnJlbHNQSwECLQAUAAYACAAAACEACeprdMkAAADi&#10;AAAADwAAAAAAAAAAAAAAAAAHAgAAZHJzL2Rvd25yZXYueG1sUEsFBgAAAAADAAMAtwAAAP0CAAAA&#10;AA==&#10;">
+                  <v:stroke endarrow="block"/>
+                </v:shape>
+                <v:shape id="Straight Arrow Connector 1594049781" o:spid="_x0000_s1042" type="#_x0000_t32" style="position:absolute;left:16341;top:32989;width:4329;height:3117;visibility:visible;mso-wrap-style:square" o:connectortype="straight" o:gfxdata="UEsDBBQABgAIAAAAIQDb4fbL7gAAAIUBAAATAAAAW0NvbnRlbnRfVHlwZXNdLnhtbHyQz07DMAyH&#10;70i8Q+QralM4IITa7kDhCAiNB7ASt43WOlEcyvb2pNu4IODoPz9/n1xv9vOkForiPDdwXVagiI23&#10;jocG3rdPxR0oScgWJ8/UwIEENu3lRb09BBKV0ywNjCmFe63FjDSjlD4Q50nv44wpl3HQAc0OB9I3&#10;VXWrjedEnIq03oC27qjHjympx31un0wiTQLq4bS4shrAECZnMGVTvbD9QSnOhDInjzsyuiBXWQP0&#10;r4R18jfgnHvJr4nOknrFmJ5xzhraRtHWf3Kkpfz/yGo5S+H73hkquyhdjr3R8m2lj09svwAAAP//&#10;AwBQSwMEFAAGAAgAAAAhAFr0LFu/AAAAFQEAAAsAAABfcmVscy8ucmVsc2zPwWrDMAwG4Ptg72B0&#10;X5TuUMaI01uh19I+gLGVxCy2jGSy9e1nemrHjpL4P0nD4SetZiPRyNnCruvBUPYcYp4tXC/Htw8w&#10;Wl0ObuVMFm6kcBhfX4Yzra62kC6xqGlKVgtLreUTUf1CyWnHhXKbTCzJ1VbKjMX5LzcTvvf9HuXR&#10;gPHJNKdgQU5hB+ZyK23zHztFL6w81c5zQp6m6P9TMfB3PtPWFCczVQtB9N4U2rp2HOA44NMz4y8A&#10;AAD//wMAUEsDBBQABgAIAAAAIQAiydGlyQAAAOMAAAAPAAAAZHJzL2Rvd25yZXYueG1sRE9fa8Iw&#10;EH8X9h3CDfamaUWdrUaRwYY49jAdZb4dza0tay4liVr36ZeBsMf7/b/lujetOJPzjWUF6SgBQVxa&#10;3XCl4OPwPJyD8AFZY2uZFFzJw3p1N1hiru2F3+m8D5WIIexzVFCH0OVS+rImg35kO+LIfVlnMMTT&#10;VVI7vMRw08pxksykwYZjQ40dPdVUfu9PRsHna3YqrsUb7Yo02x3RGf9zeFHq4b7fLEAE6sO/+Obe&#10;6jh/mk2SSfY4T+HvpwiAXP0CAAD//wMAUEsBAi0AFAAGAAgAAAAhANvh9svuAAAAhQEAABMAAAAA&#10;AAAAAAAAAAAAAAAAAFtDb250ZW50X1R5cGVzXS54bWxQSwECLQAUAAYACAAAACEAWvQsW78AAAAV&#10;AQAACwAAAAAAAAAAAAAAAAAfAQAAX3JlbHMvLnJlbHNQSwECLQAUAAYACAAAACEAIsnRpckAAADj&#10;AAAADwAAAAAAAAAAAAAAAAAHAgAAZHJzL2Rvd25yZXYueG1sUEsFBgAAAAADAAMAtwAAAP0CAAAA&#10;AA==&#10;">
+                  <v:stroke endarrow="block"/>
+                </v:shape>
+                <v:shape id="Straight Arrow Connector 1296320088" o:spid="_x0000_s1043" type="#_x0000_t32" style="position:absolute;left:7487;top:32989;width:2925;height:3117;flip:x;visibility:visible;mso-wrap-style:square" o:connectortype="straight" o:gfxdata="UEsDBBQABgAIAAAAIQDb4fbL7gAAAIUBAAATAAAAW0NvbnRlbnRfVHlwZXNdLnhtbHyQz07DMAyH&#10;70i8Q+QralM4IITa7kDhCAiNB7ASt43WOlEcyvb2pNu4IODoPz9/n1xv9vOkForiPDdwXVagiI23&#10;jocG3rdPxR0oScgWJ8/UwIEENu3lRb09BBKV0ywNjCmFe63FjDSjlD4Q50nv44wpl3HQAc0OB9I3&#10;VXWrjedEnIq03oC27qjHjympx31un0wiTQLq4bS4shrAECZnMGVTvbD9QSnOhDInjzsyuiBXWQP0&#10;r4R18jfgnHvJr4nOknrFmJ5xzhraRtHWf3Kkpfz/yGo5S+H73hkquyhdjr3R8m2lj09svwAAAP//&#10;AwBQSwMEFAAGAAgAAAAhAFr0LFu/AAAAFQEAAAsAAABfcmVscy8ucmVsc2zPwWrDMAwG4Ptg72B0&#10;X5TuUMaI01uh19I+gLGVxCy2jGSy9e1nemrHjpL4P0nD4SetZiPRyNnCruvBUPYcYp4tXC/Htw8w&#10;Wl0ObuVMFm6kcBhfX4Yzra62kC6xqGlKVgtLreUTUf1CyWnHhXKbTCzJ1VbKjMX5LzcTvvf9HuXR&#10;gPHJNKdgQU5hB+ZyK23zHztFL6w81c5zQp6m6P9TMfB3PtPWFCczVQtB9N4U2rp2HOA44NMz4y8A&#10;AAD//wMAUEsDBBQABgAIAAAAIQCjaf1gyQAAAOMAAAAPAAAAZHJzL2Rvd25yZXYueG1sRI9Ba8Mw&#10;DIXvg/0Ho0Fvq7OOli6rW9bCoPRS1g22o4i1xCyWQ+zG6b+vDoUdn/T06b3VZvStGqiPLrCBp2kB&#10;irgK1nFt4Ovz/XEJKiZki21gMnChCJv1/d0KSxsyf9BwSrUSCMcSDTQpdaXWsWrIY5yGjlh2v6H3&#10;mET2tbY9ZoH7Vs+KYqE9OpYPDXa0a6j6O529AZePbuj2u7w9fP9Em8ld5sEZM3kY315BJRrTv/l2&#10;vbcSf/ayeBbsUkJLJxmAXl8BAAD//wMAUEsBAi0AFAAGAAgAAAAhANvh9svuAAAAhQEAABMAAAAA&#10;AAAAAAAAAAAAAAAAAFtDb250ZW50X1R5cGVzXS54bWxQSwECLQAUAAYACAAAACEAWvQsW78AAAAV&#10;AQAACwAAAAAAAAAAAAAAAAAfAQAAX3JlbHMvLnJlbHNQSwECLQAUAAYACAAAACEAo2n9YMkAAADj&#10;AAAADwAAAAAAAAAAAAAAAAAHAgAAZHJzL2Rvd25yZXYueG1sUEsFBgAAAAADAAMAtwAAAP0CAAAA&#10;AA==&#10;">
+                  <v:stroke endarrow="block"/>
+                </v:shape>
+                <v:oval id="Oval 2106992505" o:spid="_x0000_s1044" style="position:absolute;left:34898;top:26360;width:8385;height:7977;visibility:visible;mso-wrap-style:square;v-text-anchor:middle" o:gfxdata="UEsDBBQABgAIAAAAIQDb4fbL7gAAAIUBAAATAAAAW0NvbnRlbnRfVHlwZXNdLnhtbHyQz07DMAyH&#10;70i8Q+QralM4IITa7kDhCAiNB7ASt43WOlEcyvb2pNu4IODoPz9/n1xv9vOkForiPDdwXVagiI23&#10;jocG3rdPxR0oScgWJ8/UwIEENu3lRb09BBKV0ywNjCmFe63FjDSjlD4Q50nv44wpl3HQAc0OB9I3&#10;VXWrjedEnIq03oC27qjHjympx31un0wiTQLq4bS4shrAECZnMGVTvbD9QSnOhDInjzsyuiBXWQP0&#10;r4R18jfgnHvJr4nOknrFmJ5xzhraRtHWf3Kkpfz/yGo5S+H73hkquyhdjr3R8m2lj09svwAAAP//&#10;AwBQSwMEFAAGAAgAAAAhAFr0LFu/AAAAFQEAAAsAAABfcmVscy8ucmVsc2zPwWrDMAwG4Ptg72B0&#10;X5TuUMaI01uh19I+gLGVxCy2jGSy9e1nemrHjpL4P0nD4SetZiPRyNnCruvBUPYcYp4tXC/Htw8w&#10;Wl0ObuVMFm6kcBhfX4Yzra62kC6xqGlKVgtLreUTUf1CyWnHhXKbTCzJ1VbKjMX5LzcTvvf9HuXR&#10;gPHJNKdgQU5hB+ZyK23zHztFL6w81c5zQp6m6P9TMfB3PtPWFCczVQtB9N4U2rp2HOA44NMz4y8A&#10;AAD//wMAUEsDBBQABgAIAAAAIQDPT/M0ywAAAOMAAAAPAAAAZHJzL2Rvd25yZXYueG1sRI9RS8Mw&#10;FIXfBf9DuIJvLml1w9VlQwRBUBnOMfDt0lybsuamJula/70RBB8P55zvcFabyXXiRCG2njUUMwWC&#10;uPam5UbD/v3x6hZETMgGO8+k4ZsibNbnZyusjB/5jU671IgM4VihBptSX0kZa0sO48z3xNn79MFh&#10;yjI00gQcM9x1slRqIR22nBcs9vRgqT7uBqfh5sj2mb+uy8P40vZDGIrX7Uen9eXFdH8HItGU/sN/&#10;7SejoSzUYrks52oOv5/yH5DrHwAAAP//AwBQSwECLQAUAAYACAAAACEA2+H2y+4AAACFAQAAEwAA&#10;AAAAAAAAAAAAAAAAAAAAW0NvbnRlbnRfVHlwZXNdLnhtbFBLAQItABQABgAIAAAAIQBa9CxbvwAA&#10;ABUBAAALAAAAAAAAAAAAAAAAAB8BAABfcmVscy8ucmVsc1BLAQItABQABgAIAAAAIQDPT/M0ywAA&#10;AOMAAAAPAAAAAAAAAAAAAAAAAAcCAABkcnMvZG93bnJldi54bWxQSwUGAAAAAAMAAwC3AAAA/wIA&#10;AAAA&#10;" fillcolor="#c00" stroked="f">
                   <v:textbox inset="2.53958mm,2.53958mm,2.53958mm,2.53958mm">
                     <w:txbxContent>
                       <w:p>
@@ -35450,7 +35686,7 @@
                     </w:txbxContent>
                   </v:textbox>
                 </v:oval>
-                <v:oval id="Oval 1763475673" o:spid="_x0000_s1044" style="position:absolute;left:42988;top:36540;width:8385;height:7977;visibility:visible;mso-wrap-style:square;v-text-anchor:middle" o:gfxdata="UEsDBBQABgAIAAAAIQDb4fbL7gAAAIUBAAATAAAAW0NvbnRlbnRfVHlwZXNdLnhtbHyQz07DMAyH&#10;70i8Q+QralM4IITa7kDhCAiNB7ASt43WOlEcyvb2pNu4IODoPz9/n1xv9vOkForiPDdwXVagiI23&#10;jocG3rdPxR0oScgWJ8/UwIEENu3lRb09BBKV0ywNjCmFe63FjDSjlD4Q50nv44wpl3HQAc0OB9I3&#10;VXWrjedEnIq03oC27qjHjympx31un0wiTQLq4bS4shrAECZnMGVTvbD9QSnOhDInjzsyuiBXWQP0&#10;r4R18jfgnHvJr4nOknrFmJ5xzhraRtHWf3Kkpfz/yGo5S+H73hkquyhdjr3R8m2lj09svwAAAP//&#10;AwBQSwMEFAAGAAgAAAAhAFr0LFu/AAAAFQEAAAsAAABfcmVscy8ucmVsc2zPwWrDMAwG4Ptg72B0&#10;X5TuUMaI01uh19I+gLGVxCy2jGSy9e1nemrHjpL4P0nD4SetZiPRyNnCruvBUPYcYp4tXC/Htw8w&#10;Wl0ObuVMFm6kcBhfX4Yzra62kC6xqGlKVgtLreUTUf1CyWnHhXKbTCzJ1VbKjMX5LzcTvvf9HuXR&#10;gPHJNKdgQU5hB+ZyK23zHztFL6w81c5zQp6m6P9TMfB3PtPWFCczVQtB9N4U2rp2HOA44NMz4y8A&#10;AAD//wMAUEsDBBQABgAIAAAAIQAvbmdoxwAAAOMAAAAPAAAAZHJzL2Rvd25yZXYueG1sRE/NasJA&#10;EL4X+g7LFHoR3Wg0kdRVRBQ8FMGo9yE7JqHZ2ZDdmvj23UKhx/n+Z7UZTCMe1LnasoLpJAJBXFhd&#10;c6ngejmMlyCcR9bYWCYFT3KwWb++rDDTtuczPXJfihDCLkMFlfdtJqUrKjLoJrYlDtzddgZ9OLtS&#10;6g77EG4aOYuiRBqsOTRU2NKuouIr/zYK+vgZ32Y7N+JPM9o3Lj3S6T5X6v1t2H6A8DT4f/Gf+6jD&#10;/DSJ5+kiSWP4/SkAINc/AAAA//8DAFBLAQItABQABgAIAAAAIQDb4fbL7gAAAIUBAAATAAAAAAAA&#10;AAAAAAAAAAAAAABbQ29udGVudF9UeXBlc10ueG1sUEsBAi0AFAAGAAgAAAAhAFr0LFu/AAAAFQEA&#10;AAsAAAAAAAAAAAAAAAAAHwEAAF9yZWxzLy5yZWxzUEsBAi0AFAAGAAgAAAAhAC9uZ2jHAAAA4wAA&#10;AA8AAAAAAAAAAAAAAAAABwIAAGRycy9kb3ducmV2LnhtbFBLBQYAAAAAAwADALcAAAD7AgAAAAA=&#10;" fillcolor="#3c78d8" stroked="f">
+                <v:oval id="Oval 1935534307" o:spid="_x0000_s1045" style="position:absolute;left:48538;top:26360;width:8385;height:7977;visibility:visible;mso-wrap-style:square;v-text-anchor:middle" o:gfxdata="UEsDBBQABgAIAAAAIQDb4fbL7gAAAIUBAAATAAAAW0NvbnRlbnRfVHlwZXNdLnhtbHyQz07DMAyH&#10;70i8Q+QralM4IITa7kDhCAiNB7ASt43WOlEcyvb2pNu4IODoPz9/n1xv9vOkForiPDdwXVagiI23&#10;jocG3rdPxR0oScgWJ8/UwIEENu3lRb09BBKV0ywNjCmFe63FjDSjlD4Q50nv44wpl3HQAc0OB9I3&#10;VXWrjedEnIq03oC27qjHjympx31un0wiTQLq4bS4shrAECZnMGVTvbD9QSnOhDInjzsyuiBXWQP0&#10;r4R18jfgnHvJr4nOknrFmJ5xzhraRtHWf3Kkpfz/yGo5S+H73hkquyhdjr3R8m2lj09svwAAAP//&#10;AwBQSwMEFAAGAAgAAAAhAFr0LFu/AAAAFQEAAAsAAABfcmVscy8ucmVsc2zPwWrDMAwG4Ptg72B0&#10;X5TuUMaI01uh19I+gLGVxCy2jGSy9e1nemrHjpL4P0nD4SetZiPRyNnCruvBUPYcYp4tXC/Htw8w&#10;Wl0ObuVMFm6kcBhfX4Yzra62kC6xqGlKVgtLreUTUf1CyWnHhXKbTCzJ1VbKjMX5LzcTvvf9HuXR&#10;gPHJNKdgQU5hB+ZyK23zHztFL6w81c5zQp6m6P9TMfB3PtPWFCczVQtB9N4U2rp2HOA44NMz4y8A&#10;AAD//wMAUEsDBBQABgAIAAAAIQDzk07MyQAAAOMAAAAPAAAAZHJzL2Rvd25yZXYueG1sRE9fS8Mw&#10;EH8X/A7hhL25dOs2XbdsiDAYTJFNEXw7mrMpay41Sdf67Y0g+Hi//7feDrYRF/KhdqxgMs5AEJdO&#10;11wpeHvd3d6DCBFZY+OYFHxTgO3m+mqNhXY9H+lyipVIIRwKVGBibAspQ2nIYhi7ljhxn85bjOn0&#10;ldQe+xRuGznNsoW0WHNqMNjSo6HyfOqsgtmZzYG/8ul7/1S3ne8mzy8fjVKjm+FhBSLSEP/Ff+69&#10;TvOX+Xyez/LsDn5/SgDIzQ8AAAD//wMAUEsBAi0AFAAGAAgAAAAhANvh9svuAAAAhQEAABMAAAAA&#10;AAAAAAAAAAAAAAAAAFtDb250ZW50X1R5cGVzXS54bWxQSwECLQAUAAYACAAAACEAWvQsW78AAAAV&#10;AQAACwAAAAAAAAAAAAAAAAAfAQAAX3JlbHMvLnJlbHNQSwECLQAUAAYACAAAACEA85NOzMkAAADj&#10;AAAADwAAAAAAAAAAAAAAAAAHAgAAZHJzL2Rvd25yZXYueG1sUEsFBgAAAAADAAMAtwAAAP0CAAAA&#10;AA==&#10;" fillcolor="#c00" stroked="f">
                   <v:textbox inset="2.53958mm,2.53958mm,2.53958mm,2.53958mm">
                     <w:txbxContent>
                       <w:p>
@@ -35463,7 +35699,7 @@
                     </w:txbxContent>
                   </v:textbox>
                 </v:oval>
-                <v:oval id="Oval 1207621011" o:spid="_x0000_s1045" style="position:absolute;left:56923;top:35671;width:8385;height:7977;visibility:visible;mso-wrap-style:square;v-text-anchor:middle" o:gfxdata="UEsDBBQABgAIAAAAIQDb4fbL7gAAAIUBAAATAAAAW0NvbnRlbnRfVHlwZXNdLnhtbHyQz07DMAyH&#10;70i8Q+QralM4IITa7kDhCAiNB7ASt43WOlEcyvb2pNu4IODoPz9/n1xv9vOkForiPDdwXVagiI23&#10;jocG3rdPxR0oScgWJ8/UwIEENu3lRb09BBKV0ywNjCmFe63FjDSjlD4Q50nv44wpl3HQAc0OB9I3&#10;VXWrjedEnIq03oC27qjHjympx31un0wiTQLq4bS4shrAECZnMGVTvbD9QSnOhDInjzsyuiBXWQP0&#10;r4R18jfgnHvJr4nOknrFmJ5xzhraRtHWf3Kkpfz/yGo5S+H73hkquyhdjr3R8m2lj09svwAAAP//&#10;AwBQSwMEFAAGAAgAAAAhAFr0LFu/AAAAFQEAAAsAAABfcmVscy8ucmVsc2zPwWrDMAwG4Ptg72B0&#10;X5TuUMaI01uh19I+gLGVxCy2jGSy9e1nemrHjpL4P0nD4SetZiPRyNnCruvBUPYcYp4tXC/Htw8w&#10;Wl0ObuVMFm6kcBhfX4Yzra62kC6xqGlKVgtLreUTUf1CyWnHhXKbTCzJ1VbKjMX5LzcTvvf9HuXR&#10;gPHJNKdgQU5hB+ZyK23zHztFL6w81c5zQp6m6P9TMfB3PtPWFCczVQtB9N4U2rp2HOA44NMz4y8A&#10;AAD//wMAUEsDBBQABgAIAAAAIQBjQJxFxgAAAOMAAAAPAAAAZHJzL2Rvd25yZXYueG1sRE9fa8Iw&#10;EH8X9h3CCb6IJq2iozPKEAUfZKCb70dztsXmUppo67dfBsIe7/f/Vpve1uJBra8ca0imCgRx7kzF&#10;hYaf7/3kHYQPyAZrx6ThSR4267fBCjPjOj7R4xwKEUPYZ6ihDKHJpPR5SRb91DXEkbu61mKIZ1tI&#10;02IXw20tU6UW0mLFsaHEhrYl5bfz3WroZs/ZJd36MR/teFf75YG+rnOtR8P+8wNEoD78i1/ug4nz&#10;U7VcpIlKEvj7KQIg178AAAD//wMAUEsBAi0AFAAGAAgAAAAhANvh9svuAAAAhQEAABMAAAAAAAAA&#10;AAAAAAAAAAAAAFtDb250ZW50X1R5cGVzXS54bWxQSwECLQAUAAYACAAAACEAWvQsW78AAAAVAQAA&#10;CwAAAAAAAAAAAAAAAAAfAQAAX3JlbHMvLnJlbHNQSwECLQAUAAYACAAAACEAY0CcRcYAAADjAAAA&#10;DwAAAAAAAAAAAAAAAAAHAgAAZHJzL2Rvd25yZXYueG1sUEsFBgAAAAADAAMAtwAAAPoCAAAAAA==&#10;" fillcolor="#3c78d8" stroked="f">
+                <v:oval id="Oval 1763475673" o:spid="_x0000_s1046" style="position:absolute;left:42988;top:36540;width:8385;height:7977;visibility:visible;mso-wrap-style:square;v-text-anchor:middle" o:gfxdata="UEsDBBQABgAIAAAAIQDb4fbL7gAAAIUBAAATAAAAW0NvbnRlbnRfVHlwZXNdLnhtbHyQz07DMAyH&#10;70i8Q+QralM4IITa7kDhCAiNB7ASt43WOlEcyvb2pNu4IODoPz9/n1xv9vOkForiPDdwXVagiI23&#10;jocG3rdPxR0oScgWJ8/UwIEENu3lRb09BBKV0ywNjCmFe63FjDSjlD4Q50nv44wpl3HQAc0OB9I3&#10;VXWrjedEnIq03oC27qjHjympx31un0wiTQLq4bS4shrAECZnMGVTvbD9QSnOhDInjzsyuiBXWQP0&#10;r4R18jfgnHvJr4nOknrFmJ5xzhraRtHWf3Kkpfz/yGo5S+H73hkquyhdjr3R8m2lj09svwAAAP//&#10;AwBQSwMEFAAGAAgAAAAhAFr0LFu/AAAAFQEAAAsAAABfcmVscy8ucmVsc2zPwWrDMAwG4Ptg72B0&#10;X5TuUMaI01uh19I+gLGVxCy2jGSy9e1nemrHjpL4P0nD4SetZiPRyNnCruvBUPYcYp4tXC/Htw8w&#10;Wl0ObuVMFm6kcBhfX4Yzra62kC6xqGlKVgtLreUTUf1CyWnHhXKbTCzJ1VbKjMX5LzcTvvf9HuXR&#10;gPHJNKdgQU5hB+ZyK23zHztFL6w81c5zQp6m6P9TMfB3PtPWFCczVQtB9N4U2rp2HOA44NMz4y8A&#10;AAD//wMAUEsDBBQABgAIAAAAIQAvbmdoxwAAAOMAAAAPAAAAZHJzL2Rvd25yZXYueG1sRE/NasJA&#10;EL4X+g7LFHoR3Wg0kdRVRBQ8FMGo9yE7JqHZ2ZDdmvj23UKhx/n+Z7UZTCMe1LnasoLpJAJBXFhd&#10;c6ngejmMlyCcR9bYWCYFT3KwWb++rDDTtuczPXJfihDCLkMFlfdtJqUrKjLoJrYlDtzddgZ9OLtS&#10;6g77EG4aOYuiRBqsOTRU2NKuouIr/zYK+vgZ32Y7N+JPM9o3Lj3S6T5X6v1t2H6A8DT4f/Gf+6jD&#10;/DSJ5+kiSWP4/SkAINc/AAAA//8DAFBLAQItABQABgAIAAAAIQDb4fbL7gAAAIUBAAATAAAAAAAA&#10;AAAAAAAAAAAAAABbQ29udGVudF9UeXBlc10ueG1sUEsBAi0AFAAGAAgAAAAhAFr0LFu/AAAAFQEA&#10;AAsAAAAAAAAAAAAAAAAAHwEAAF9yZWxzLy5yZWxzUEsBAi0AFAAGAAgAAAAhAC9uZ2jHAAAA4wAA&#10;AA8AAAAAAAAAAAAAAAAABwIAAGRycy9kb3ducmV2LnhtbFBLBQYAAAAAAwADALcAAAD7AgAAAAA=&#10;" fillcolor="#3c78d8" stroked="f">
                   <v:textbox inset="2.53958mm,2.53958mm,2.53958mm,2.53958mm">
                     <w:txbxContent>
                       <w:p>
@@ -35472,34 +35708,47 @@
                           <w:jc w:val="center"/>
                           <w:textDirection w:val="btLr"/>
                         </w:pPr>
+                      </w:p>
+                    </w:txbxContent>
+                  </v:textbox>
+                </v:oval>
+                <v:oval id="Oval 1207621011" o:spid="_x0000_s1047" style="position:absolute;left:56923;top:35671;width:8385;height:7977;visibility:visible;mso-wrap-style:square;v-text-anchor:middle" o:gfxdata="UEsDBBQABgAIAAAAIQDb4fbL7gAAAIUBAAATAAAAW0NvbnRlbnRfVHlwZXNdLnhtbHyQz07DMAyH&#10;70i8Q+QralM4IITa7kDhCAiNB7ASt43WOlEcyvb2pNu4IODoPz9/n1xv9vOkForiPDdwXVagiI23&#10;jocG3rdPxR0oScgWJ8/UwIEENu3lRb09BBKV0ywNjCmFe63FjDSjlD4Q50nv44wpl3HQAc0OB9I3&#10;VXWrjedEnIq03oC27qjHjympx31un0wiTQLq4bS4shrAECZnMGVTvbD9QSnOhDInjzsyuiBXWQP0&#10;r4R18jfgnHvJr4nOknrFmJ5xzhraRtHWf3Kkpfz/yGo5S+H73hkquyhdjr3R8m2lj09svwAAAP//&#10;AwBQSwMEFAAGAAgAAAAhAFr0LFu/AAAAFQEAAAsAAABfcmVscy8ucmVsc2zPwWrDMAwG4Ptg72B0&#10;X5TuUMaI01uh19I+gLGVxCy2jGSy9e1nemrHjpL4P0nD4SetZiPRyNnCruvBUPYcYp4tXC/Htw8w&#10;Wl0ObuVMFm6kcBhfX4Yzra62kC6xqGlKVgtLreUTUf1CyWnHhXKbTCzJ1VbKjMX5LzcTvvf9HuXR&#10;gPHJNKdgQU5hB+ZyK23zHztFL6w81c5zQp6m6P9TMfB3PtPWFCczVQtB9N4U2rp2HOA44NMz4y8A&#10;AAD//wMAUEsDBBQABgAIAAAAIQBjQJxFxgAAAOMAAAAPAAAAZHJzL2Rvd25yZXYueG1sRE9fa8Iw&#10;EH8X9h3CCb6IJq2iozPKEAUfZKCb70dztsXmUppo67dfBsIe7/f/Vpve1uJBra8ca0imCgRx7kzF&#10;hYaf7/3kHYQPyAZrx6ThSR4267fBCjPjOj7R4xwKEUPYZ6ihDKHJpPR5SRb91DXEkbu61mKIZ1tI&#10;02IXw20tU6UW0mLFsaHEhrYl5bfz3WroZs/ZJd36MR/teFf75YG+rnOtR8P+8wNEoD78i1/ug4nz&#10;U7VcpIlKEvj7KQIg178AAAD//wMAUEsBAi0AFAAGAAgAAAAhANvh9svuAAAAhQEAABMAAAAAAAAA&#10;AAAAAAAAAAAAAFtDb250ZW50X1R5cGVzXS54bWxQSwECLQAUAAYACAAAACEAWvQsW78AAAAVAQAA&#10;CwAAAAAAAAAAAAAAAAAfAQAAX3JlbHMvLnJlbHNQSwECLQAUAAYACAAAACEAY0CcRcYAAADjAAAA&#10;DwAAAAAAAAAAAAAAAAAHAgAAZHJzL2Rvd25yZXYueG1sUEsFBgAAAAADAAMAtwAAAPoCAAAAAA==&#10;" fillcolor="#3c78d8" stroked="f">
+                  <v:textbox inset="2.53958mm,2.53958mm,2.53958mm,2.53958mm">
+                    <w:txbxContent>
+                      <w:p>
+                        <w:pPr>
+                          <w:spacing w:line="240" w:lineRule="auto"/>
+                          <w:jc w:val="center"/>
+                          <w:textDirection w:val="btLr"/>
+                          <w:rPr>
+                            <w:lang w:val="en-US"/>
+                          </w:rPr>
+                        </w:pPr>
                         <w:r>
                           <w:rPr>
                             <w:color w:val="FFFFFF"/>
                             <w:sz w:val="28"/>
+                            <w:lang w:val="en-US"/>
                           </w:rPr>
-                          <w:t>?</w:t>
+                          <w:t>0/2</w:t>
                         </w:r>
                       </w:p>
                     </w:txbxContent>
                   </v:textbox>
                 </v:oval>
-                <v:shape id="Straight Arrow Connector 115677817" o:spid="_x0000_s1046" type="#_x0000_t32" style="position:absolute;left:39090;top:23424;width:3459;height:2937;flip:x;visibility:visible;mso-wrap-style:square" o:connectortype="straight" o:gfxdata="UEsDBBQABgAIAAAAIQDb4fbL7gAAAIUBAAATAAAAW0NvbnRlbnRfVHlwZXNdLnhtbHyQz07DMAyH&#10;70i8Q+QralM4IITa7kDhCAiNB7ASt43WOlEcyvb2pNu4IODoPz9/n1xv9vOkForiPDdwXVagiI23&#10;jocG3rdPxR0oScgWJ8/UwIEENu3lRb09BBKV0ywNjCmFe63FjDSjlD4Q50nv44wpl3HQAc0OB9I3&#10;VXWrjedEnIq03oC27qjHjympx31un0wiTQLq4bS4shrAECZnMGVTvbD9QSnOhDInjzsyuiBXWQP0&#10;r4R18jfgnHvJr4nOknrFmJ5xzhraRtHWf3Kkpfz/yGo5S+H73hkquyhdjr3R8m2lj09svwAAAP//&#10;AwBQSwMEFAAGAAgAAAAhAFr0LFu/AAAAFQEAAAsAAABfcmVscy8ucmVsc2zPwWrDMAwG4Ptg72B0&#10;X5TuUMaI01uh19I+gLGVxCy2jGSy9e1nemrHjpL4P0nD4SetZiPRyNnCruvBUPYcYp4tXC/Htw8w&#10;Wl0ObuVMFm6kcBhfX4Yzra62kC6xqGlKVgtLreUTUf1CyWnHhXKbTCzJ1VbKjMX5LzcTvvf9HuXR&#10;gPHJNKdgQU5hB+ZyK23zHztFL6w81c5zQp6m6P9TMfB3PtPWFCczVQtB9N4U2rp2HOA44NMz4y8A&#10;AAD//wMAUEsDBBQABgAIAAAAIQDhsAoAxQAAAOIAAAAPAAAAZHJzL2Rvd25yZXYueG1sRE9da8Iw&#10;FH0f7D+EO9jbTDvQSjWKEwayF5kK2+OlubbB5qY0WVP/vRGEPR7O93I92lYM1HvjWEE+yUAQV04b&#10;rhWcjp9vcxA+IGtsHZOCK3lYr56fllhqF/mbhkOoRQphX6KCJoSulNJXDVn0E9cRJ+7seoshwb6W&#10;useYwm0r37NsJi0aTg0NdrRtqLoc/qwCE/dm6Hbb+PH18+t1JHOdOqPU68u4WYAINIZ/8cO902l+&#10;Pp0VxTwv4H4pYZCrGwAAAP//AwBQSwECLQAUAAYACAAAACEA2+H2y+4AAACFAQAAEwAAAAAAAAAA&#10;AAAAAAAAAAAAW0NvbnRlbnRfVHlwZXNdLnhtbFBLAQItABQABgAIAAAAIQBa9CxbvwAAABUBAAAL&#10;AAAAAAAAAAAAAAAAAB8BAABfcmVscy8ucmVsc1BLAQItABQABgAIAAAAIQDhsAoAxQAAAOIAAAAP&#10;AAAAAAAAAAAAAAAAAAcCAABkcnMvZG93bnJldi54bWxQSwUGAAAAAAMAAwC3AAAA+QIAAAAA&#10;">
+                <v:shape id="Straight Arrow Connector 115677817" o:spid="_x0000_s1048" type="#_x0000_t32" style="position:absolute;left:39090;top:23424;width:3459;height:2937;flip:x;visibility:visible;mso-wrap-style:square" o:connectortype="straight" o:gfxdata="UEsDBBQABgAIAAAAIQDb4fbL7gAAAIUBAAATAAAAW0NvbnRlbnRfVHlwZXNdLnhtbHyQz07DMAyH&#10;70i8Q+QralM4IITa7kDhCAiNB7ASt43WOlEcyvb2pNu4IODoPz9/n1xv9vOkForiPDdwXVagiI23&#10;jocG3rdPxR0oScgWJ8/UwIEENu3lRb09BBKV0ywNjCmFe63FjDSjlD4Q50nv44wpl3HQAc0OB9I3&#10;VXWrjedEnIq03oC27qjHjympx31un0wiTQLq4bS4shrAECZnMGVTvbD9QSnOhDInjzsyuiBXWQP0&#10;r4R18jfgnHvJr4nOknrFmJ5xzhraRtHWf3Kkpfz/yGo5S+H73hkquyhdjr3R8m2lj09svwAAAP//&#10;AwBQSwMEFAAGAAgAAAAhAFr0LFu/AAAAFQEAAAsAAABfcmVscy8ucmVsc2zPwWrDMAwG4Ptg72B0&#10;X5TuUMaI01uh19I+gLGVxCy2jGSy9e1nemrHjpL4P0nD4SetZiPRyNnCruvBUPYcYp4tXC/Htw8w&#10;Wl0ObuVMFm6kcBhfX4Yzra62kC6xqGlKVgtLreUTUf1CyWnHhXKbTCzJ1VbKjMX5LzcTvvf9HuXR&#10;gPHJNKdgQU5hB+ZyK23zHztFL6w81c5zQp6m6P9TMfB3PtPWFCczVQtB9N4U2rp2HOA44NMz4y8A&#10;AAD//wMAUEsDBBQABgAIAAAAIQDhsAoAxQAAAOIAAAAPAAAAZHJzL2Rvd25yZXYueG1sRE9da8Iw&#10;FH0f7D+EO9jbTDvQSjWKEwayF5kK2+OlubbB5qY0WVP/vRGEPR7O93I92lYM1HvjWEE+yUAQV04b&#10;rhWcjp9vcxA+IGtsHZOCK3lYr56fllhqF/mbhkOoRQphX6KCJoSulNJXDVn0E9cRJ+7seoshwb6W&#10;useYwm0r37NsJi0aTg0NdrRtqLoc/qwCE/dm6Hbb+PH18+t1JHOdOqPU68u4WYAINIZ/8cO902l+&#10;Pp0VxTwv4H4pYZCrGwAAAP//AwBQSwECLQAUAAYACAAAACEA2+H2y+4AAACFAQAAEwAAAAAAAAAA&#10;AAAAAAAAAAAAW0NvbnRlbnRfVHlwZXNdLnhtbFBLAQItABQABgAIAAAAIQBa9CxbvwAAABUBAAAL&#10;AAAAAAAAAAAAAAAAAB8BAABfcmVscy8ucmVsc1BLAQItABQABgAIAAAAIQDhsAoAxQAAAOIAAAAP&#10;AAAAAAAAAAAAAAAAAAcCAABkcnMvZG93bnJldi54bWxQSwUGAAAAAAMAAwC3AAAA+QIAAAAA&#10;">
                   <v:stroke endarrow="block"/>
                 </v:shape>
-                <v:shape id="Straight Arrow Connector 1175044832" o:spid="_x0000_s1047" type="#_x0000_t32" style="position:absolute;left:48478;top:23424;width:4251;height:2937;visibility:visible;mso-wrap-style:square" o:connectortype="straight" o:gfxdata="UEsDBBQABgAIAAAAIQDb4fbL7gAAAIUBAAATAAAAW0NvbnRlbnRfVHlwZXNdLnhtbHyQz07DMAyH&#10;70i8Q+QralM4IITa7kDhCAiNB7ASt43WOlEcyvb2pNu4IODoPz9/n1xv9vOkForiPDdwXVagiI23&#10;jocG3rdPxR0oScgWJ8/UwIEENu3lRb09BBKV0ywNjCmFe63FjDSjlD4Q50nv44wpl3HQAc0OB9I3&#10;VXWrjedEnIq03oC27qjHjympx31un0wiTQLq4bS4shrAECZnMGVTvbD9QSnOhDInjzsyuiBXWQP0&#10;r4R18jfgnHvJr4nOknrFmJ5xzhraRtHWf3Kkpfz/yGo5S+H73hkquyhdjr3R8m2lj09svwAAAP//&#10;AwBQSwMEFAAGAAgAAAAhAFr0LFu/AAAAFQEAAAsAAABfcmVscy8ucmVsc2zPwWrDMAwG4Ptg72B0&#10;X5TuUMaI01uh19I+gLGVxCy2jGSy9e1nemrHjpL4P0nD4SetZiPRyNnCruvBUPYcYp4tXC/Htw8w&#10;Wl0ObuVMFm6kcBhfX4Yzra62kC6xqGlKVgtLreUTUf1CyWnHhXKbTCzJ1VbKjMX5LzcTvvf9HuXR&#10;gPHJNKdgQU5hB+ZyK23zHztFL6w81c5zQp6m6P9TMfB3PtPWFCczVQtB9N4U2rp2HOA44NMz4y8A&#10;AAD//wMAUEsDBBQABgAIAAAAIQClKd6qygAAAOMAAAAPAAAAZHJzL2Rvd25yZXYueG1sRE9La8JA&#10;EL4X+h+WEbzVTdRWja5SCi3F0oMPgt6G7JiEZmfD7qqxv75bKPQ433sWq8404kLO15YVpIMEBHFh&#10;dc2lgv3u9WEKwgdkjY1lUnAjD6vl/d0CM22vvKHLNpQihrDPUEEVQptJ6YuKDPqBbYkjd7LOYIin&#10;K6V2eI3hppHDJHmSBmuODRW29FJR8bU9GwWHj9k5v+WftM7T2fqIzvjv3ZtS/V73PAcRqAv/4j/3&#10;u47z08ljMh5PR0P4/SkCIJc/AAAA//8DAFBLAQItABQABgAIAAAAIQDb4fbL7gAAAIUBAAATAAAA&#10;AAAAAAAAAAAAAAAAAABbQ29udGVudF9UeXBlc10ueG1sUEsBAi0AFAAGAAgAAAAhAFr0LFu/AAAA&#10;FQEAAAsAAAAAAAAAAAAAAAAAHwEAAF9yZWxzLy5yZWxzUEsBAi0AFAAGAAgAAAAhAKUp3qrKAAAA&#10;4wAAAA8AAAAAAAAAAAAAAAAABwIAAGRycy9kb3ducmV2LnhtbFBLBQYAAAAAAwADALcAAAD+AgAA&#10;AAA=&#10;">
+                <v:shape id="Straight Arrow Connector 1175044832" o:spid="_x0000_s1049" type="#_x0000_t32" style="position:absolute;left:48478;top:23424;width:4251;height:2937;visibility:visible;mso-wrap-style:square" o:connectortype="straight" o:gfxdata="UEsDBBQABgAIAAAAIQDb4fbL7gAAAIUBAAATAAAAW0NvbnRlbnRfVHlwZXNdLnhtbHyQz07DMAyH&#10;70i8Q+QralM4IITa7kDhCAiNB7ASt43WOlEcyvb2pNu4IODoPz9/n1xv9vOkForiPDdwXVagiI23&#10;jocG3rdPxR0oScgWJ8/UwIEENu3lRb09BBKV0ywNjCmFe63FjDSjlD4Q50nv44wpl3HQAc0OB9I3&#10;VXWrjedEnIq03oC27qjHjympx31un0wiTQLq4bS4shrAECZnMGVTvbD9QSnOhDInjzsyuiBXWQP0&#10;r4R18jfgnHvJr4nOknrFmJ5xzhraRtHWf3Kkpfz/yGo5S+H73hkquyhdjr3R8m2lj09svwAAAP//&#10;AwBQSwMEFAAGAAgAAAAhAFr0LFu/AAAAFQEAAAsAAABfcmVscy8ucmVsc2zPwWrDMAwG4Ptg72B0&#10;X5TuUMaI01uh19I+gLGVxCy2jGSy9e1nemrHjpL4P0nD4SetZiPRyNnCruvBUPYcYp4tXC/Htw8w&#10;Wl0ObuVMFm6kcBhfX4Yzra62kC6xqGlKVgtLreUTUf1CyWnHhXKbTCzJ1VbKjMX5LzcTvvf9HuXR&#10;gPHJNKdgQU5hB+ZyK23zHztFL6w81c5zQp6m6P9TMfB3PtPWFCczVQtB9N4U2rp2HOA44NMz4y8A&#10;AAD//wMAUEsDBBQABgAIAAAAIQClKd6qygAAAOMAAAAPAAAAZHJzL2Rvd25yZXYueG1sRE9La8JA&#10;EL4X+h+WEbzVTdRWja5SCi3F0oMPgt6G7JiEZmfD7qqxv75bKPQ433sWq8404kLO15YVpIMEBHFh&#10;dc2lgv3u9WEKwgdkjY1lUnAjD6vl/d0CM22vvKHLNpQihrDPUEEVQptJ6YuKDPqBbYkjd7LOYIin&#10;K6V2eI3hppHDJHmSBmuODRW29FJR8bU9GwWHj9k5v+WftM7T2fqIzvjv3ZtS/V73PAcRqAv/4j/3&#10;u47z08ljMh5PR0P4/SkCIJc/AAAA//8DAFBLAQItABQABgAIAAAAIQDb4fbL7gAAAIUBAAATAAAA&#10;AAAAAAAAAAAAAAAAAABbQ29udGVudF9UeXBlc10ueG1sUEsBAi0AFAAGAAgAAAAhAFr0LFu/AAAA&#10;FQEAAAsAAAAAAAAAAAAAAAAAHwEAAF9yZWxzLy5yZWxzUEsBAi0AFAAGAAgAAAAhAKUp3qrKAAAA&#10;4wAAAA8AAAAAAAAAAAAAAAAABwIAAGRycy9kb3ducmV2LnhtbFBLBQYAAAAAAwADALcAAAD+AgAA&#10;AAA=&#10;">
                   <v:stroke endarrow="block"/>
                 </v:shape>
-                <v:shape id="Straight Arrow Connector 1944799281" o:spid="_x0000_s1048" type="#_x0000_t32" style="position:absolute;left:47180;top:33169;width:2586;height:3372;flip:x;visibility:visible;mso-wrap-style:square" o:connectortype="straight" o:gfxdata="UEsDBBQABgAIAAAAIQDb4fbL7gAAAIUBAAATAAAAW0NvbnRlbnRfVHlwZXNdLnhtbHyQz07DMAyH&#10;70i8Q+QralM4IITa7kDhCAiNB7ASt43WOlEcyvb2pNu4IODoPz9/n1xv9vOkForiPDdwXVagiI23&#10;jocG3rdPxR0oScgWJ8/UwIEENu3lRb09BBKV0ywNjCmFe63FjDSjlD4Q50nv44wpl3HQAc0OB9I3&#10;VXWrjedEnIq03oC27qjHjympx31un0wiTQLq4bS4shrAECZnMGVTvbD9QSnOhDInjzsyuiBXWQP0&#10;r4R18jfgnHvJr4nOknrFmJ5xzhraRtHWf3Kkpfz/yGo5S+H73hkquyhdjr3R8m2lj09svwAAAP//&#10;AwBQSwMEFAAGAAgAAAAhAFr0LFu/AAAAFQEAAAsAAABfcmVscy8ucmVsc2zPwWrDMAwG4Ptg72B0&#10;X5TuUMaI01uh19I+gLGVxCy2jGSy9e1nemrHjpL4P0nD4SetZiPRyNnCruvBUPYcYp4tXC/Htw8w&#10;Wl0ObuVMFm6kcBhfX4Yzra62kC6xqGlKVgtLreUTUf1CyWnHhXKbTCzJ1VbKjMX5LzcTvvf9HuXR&#10;gPHJNKdgQU5hB+ZyK23zHztFL6w81c5zQp6m6P9TMfB3PtPWFCczVQtB9N4U2rp2HOA44NMz4y8A&#10;AAD//wMAUEsDBBQABgAIAAAAIQBG7BZDxwAAAOMAAAAPAAAAZHJzL2Rvd25yZXYueG1sRE9fa8Iw&#10;EH8X9h3CDfamqeLUdkbZhIHsRXQDfTyaWxvWXEqTNfXbLwPBx/v9v/V2sI3oqfPGsYLpJANBXDpt&#10;uFLw9fk+XoHwAVlj45gUXMnDdvMwWmOhXeQj9adQiRTCvkAFdQhtIaUva7LoJ64lTty36yyGdHaV&#10;1B3GFG4bOcuyhbRoODXU2NKupvLn9GsVmHgwfbvfxbeP88XrSOb67IxST4/D6wuIQEO4i2/uvU7z&#10;8/l8meez1RT+f0oAyM0fAAAA//8DAFBLAQItABQABgAIAAAAIQDb4fbL7gAAAIUBAAATAAAAAAAA&#10;AAAAAAAAAAAAAABbQ29udGVudF9UeXBlc10ueG1sUEsBAi0AFAAGAAgAAAAhAFr0LFu/AAAAFQEA&#10;AAsAAAAAAAAAAAAAAAAAHwEAAF9yZWxzLy5yZWxzUEsBAi0AFAAGAAgAAAAhAEbsFkPHAAAA4wAA&#10;AA8AAAAAAAAAAAAAAAAABwIAAGRycy9kb3ducmV2LnhtbFBLBQYAAAAAAwADALcAAAD7AgAAAAA=&#10;">
+                <v:shape id="Straight Arrow Connector 1944799281" o:spid="_x0000_s1050" type="#_x0000_t32" style="position:absolute;left:47180;top:33169;width:2586;height:3372;flip:x;visibility:visible;mso-wrap-style:square" o:connectortype="straight" o:gfxdata="UEsDBBQABgAIAAAAIQDb4fbL7gAAAIUBAAATAAAAW0NvbnRlbnRfVHlwZXNdLnhtbHyQz07DMAyH&#10;70i8Q+QralM4IITa7kDhCAiNB7ASt43WOlEcyvb2pNu4IODoPz9/n1xv9vOkForiPDdwXVagiI23&#10;jocG3rdPxR0oScgWJ8/UwIEENu3lRb09BBKV0ywNjCmFe63FjDSjlD4Q50nv44wpl3HQAc0OB9I3&#10;VXWrjedEnIq03oC27qjHjympx31un0wiTQLq4bS4shrAECZnMGVTvbD9QSnOhDInjzsyuiBXWQP0&#10;r4R18jfgnHvJr4nOknrFmJ5xzhraRtHWf3Kkpfz/yGo5S+H73hkquyhdjr3R8m2lj09svwAAAP//&#10;AwBQSwMEFAAGAAgAAAAhAFr0LFu/AAAAFQEAAAsAAABfcmVscy8ucmVsc2zPwWrDMAwG4Ptg72B0&#10;X5TuUMaI01uh19I+gLGVxCy2jGSy9e1nemrHjpL4P0nD4SetZiPRyNnCruvBUPYcYp4tXC/Htw8w&#10;Wl0ObuVMFm6kcBhfX4Yzra62kC6xqGlKVgtLreUTUf1CyWnHhXKbTCzJ1VbKjMX5LzcTvvf9HuXR&#10;gPHJNKdgQU5hB+ZyK23zHztFL6w81c5zQp6m6P9TMfB3PtPWFCczVQtB9N4U2rp2HOA44NMz4y8A&#10;AAD//wMAUEsDBBQABgAIAAAAIQBG7BZDxwAAAOMAAAAPAAAAZHJzL2Rvd25yZXYueG1sRE9fa8Iw&#10;EH8X9h3CDfamqeLUdkbZhIHsRXQDfTyaWxvWXEqTNfXbLwPBx/v9v/V2sI3oqfPGsYLpJANBXDpt&#10;uFLw9fk+XoHwAVlj45gUXMnDdvMwWmOhXeQj9adQiRTCvkAFdQhtIaUva7LoJ64lTty36yyGdHaV&#10;1B3GFG4bOcuyhbRoODXU2NKupvLn9GsVmHgwfbvfxbeP88XrSOb67IxST4/D6wuIQEO4i2/uvU7z&#10;8/l8meez1RT+f0oAyM0fAAAA//8DAFBLAQItABQABgAIAAAAIQDb4fbL7gAAAIUBAAATAAAAAAAA&#10;AAAAAAAAAAAAAABbQ29udGVudF9UeXBlc10ueG1sUEsBAi0AFAAGAAgAAAAhAFr0LFu/AAAAFQEA&#10;AAsAAAAAAAAAAAAAAAAAHwEAAF9yZWxzLy5yZWxzUEsBAi0AFAAGAAgAAAAhAEbsFkPHAAAA4wAA&#10;AA8AAAAAAAAAAAAAAAAABwIAAGRycy9kb3ducmV2LnhtbFBLBQYAAAAAAwADALcAAAD7AgAAAAA=&#10;">
                   <v:stroke endarrow="block"/>
                 </v:shape>
-                <v:shape id="Straight Arrow Connector 654651116" o:spid="_x0000_s1049" type="#_x0000_t32" style="position:absolute;left:55695;top:33169;width:2457;height:3669;visibility:visible;mso-wrap-style:square" o:connectortype="straight" o:gfxdata="UEsDBBQABgAIAAAAIQDb4fbL7gAAAIUBAAATAAAAW0NvbnRlbnRfVHlwZXNdLnhtbHyQz07DMAyH&#10;70i8Q+QralM4IITa7kDhCAiNB7ASt43WOlEcyvb2pNu4IODoPz9/n1xv9vOkForiPDdwXVagiI23&#10;jocG3rdPxR0oScgWJ8/UwIEENu3lRb09BBKV0ywNjCmFe63FjDSjlD4Q50nv44wpl3HQAc0OB9I3&#10;VXWrjedEnIq03oC27qjHjympx31un0wiTQLq4bS4shrAECZnMGVTvbD9QSnOhDInjzsyuiBXWQP0&#10;r4R18jfgnHvJr4nOknrFmJ5xzhraRtHWf3Kkpfz/yGo5S+H73hkquyhdjr3R8m2lj09svwAAAP//&#10;AwBQSwMEFAAGAAgAAAAhAFr0LFu/AAAAFQEAAAsAAABfcmVscy8ucmVsc2zPwWrDMAwG4Ptg72B0&#10;X5TuUMaI01uh19I+gLGVxCy2jGSy9e1nemrHjpL4P0nD4SetZiPRyNnCruvBUPYcYp4tXC/Htw8w&#10;Wl0ObuVMFm6kcBhfX4Yzra62kC6xqGlKVgtLreUTUf1CyWnHhXKbTCzJ1VbKjMX5LzcTvvf9HuXR&#10;gPHJNKdgQU5hB+ZyK23zHztFL6w81c5zQp6m6P9TMfB3PtPWFCczVQtB9N4U2rp2HOA44NMz4y8A&#10;AAD//wMAUEsDBBQABgAIAAAAIQBmbB7cywAAAOIAAAAPAAAAZHJzL2Rvd25yZXYueG1sRI9BSwMx&#10;FITvQv9DeAVvNhuxi902LSIoUvHQVhZ7e2yeu4ublyVJ262/vikIHoeZ+YZZrAbbiSP50DrWoCYZ&#10;COLKmZZrDZ+7l7tHECEiG+wck4YzBVgtRzcLLIw78YaO21iLBOFQoIYmxr6QMlQNWQwT1xMn79t5&#10;izFJX0vj8ZTgtpP3WZZLiy2nhQZ7em6o+tkerIav99mhPJcftC7VbL1Hb8Pv7lXr2/HwNAcRaYj/&#10;4b/2m9GQTx/yqVIqh+uldAfk8gIAAP//AwBQSwECLQAUAAYACAAAACEA2+H2y+4AAACFAQAAEwAA&#10;AAAAAAAAAAAAAAAAAAAAW0NvbnRlbnRfVHlwZXNdLnhtbFBLAQItABQABgAIAAAAIQBa9CxbvwAA&#10;ABUBAAALAAAAAAAAAAAAAAAAAB8BAABfcmVscy8ucmVsc1BLAQItABQABgAIAAAAIQBmbB7cywAA&#10;AOIAAAAPAAAAAAAAAAAAAAAAAAcCAABkcnMvZG93bnJldi54bWxQSwUGAAAAAAMAAwC3AAAA/wIA&#10;AAAA&#10;">
+                <v:shape id="Straight Arrow Connector 654651116" o:spid="_x0000_s1051" type="#_x0000_t32" style="position:absolute;left:55695;top:33169;width:2457;height:3669;visibility:visible;mso-wrap-style:square" o:connectortype="straight" o:gfxdata="UEsDBBQABgAIAAAAIQDb4fbL7gAAAIUBAAATAAAAW0NvbnRlbnRfVHlwZXNdLnhtbHyQz07DMAyH&#10;70i8Q+QralM4IITa7kDhCAiNB7ASt43WOlEcyvb2pNu4IODoPz9/n1xv9vOkForiPDdwXVagiI23&#10;jocG3rdPxR0oScgWJ8/UwIEENu3lRb09BBKV0ywNjCmFe63FjDSjlD4Q50nv44wpl3HQAc0OB9I3&#10;VXWrjedEnIq03oC27qjHjympx31un0wiTQLq4bS4shrAECZnMGVTvbD9QSnOhDInjzsyuiBXWQP0&#10;r4R18jfgnHvJr4nOknrFmJ5xzhraRtHWf3Kkpfz/yGo5S+H73hkquyhdjr3R8m2lj09svwAAAP//&#10;AwBQSwMEFAAGAAgAAAAhAFr0LFu/AAAAFQEAAAsAAABfcmVscy8ucmVsc2zPwWrDMAwG4Ptg72B0&#10;X5TuUMaI01uh19I+gLGVxCy2jGSy9e1nemrHjpL4P0nD4SetZiPRyNnCruvBUPYcYp4tXC/Htw8w&#10;Wl0ObuVMFm6kcBhfX4Yzra62kC6xqGlKVgtLreUTUf1CyWnHhXKbTCzJ1VbKjMX5LzcTvvf9HuXR&#10;gPHJNKdgQU5hB+ZyK23zHztFL6w81c5zQp6m6P9TMfB3PtPWFCczVQtB9N4U2rp2HOA44NMz4y8A&#10;AAD//wMAUEsDBBQABgAIAAAAIQBmbB7cywAAAOIAAAAPAAAAZHJzL2Rvd25yZXYueG1sRI9BSwMx&#10;FITvQv9DeAVvNhuxi902LSIoUvHQVhZ7e2yeu4ublyVJ262/vikIHoeZ+YZZrAbbiSP50DrWoCYZ&#10;COLKmZZrDZ+7l7tHECEiG+wck4YzBVgtRzcLLIw78YaO21iLBOFQoIYmxr6QMlQNWQwT1xMn79t5&#10;izFJX0vj8ZTgtpP3WZZLiy2nhQZ7em6o+tkerIav99mhPJcftC7VbL1Hb8Pv7lXr2/HwNAcRaYj/&#10;4b/2m9GQTx/yqVIqh+uldAfk8gIAAP//AwBQSwECLQAUAAYACAAAACEA2+H2y+4AAACFAQAAEwAA&#10;AAAAAAAAAAAAAAAAAAAAW0NvbnRlbnRfVHlwZXNdLnhtbFBLAQItABQABgAIAAAAIQBa9CxbvwAA&#10;ABUBAAALAAAAAAAAAAAAAAAAAB8BAABfcmVscy8ucmVsc1BLAQItABQABgAIAAAAIQBmbB7cywAA&#10;AOIAAAAPAAAAAAAAAAAAAAAAAAcCAABkcnMvZG93bnJldi54bWxQSwUGAAAAAAMAAwC3AAAA/wIA&#10;AAAA&#10;">
                   <v:stroke endarrow="block"/>
                 </v:shape>
-                <v:shapetype id="_x0000_t202" coordsize="21600,21600" o:spt="202" path="m,l,21600r21600,l21600,xe">
-                  <v:stroke joinstyle="miter"/>
-                  <v:path gradientshapeok="t" o:connecttype="rect"/>
-                </v:shapetype>
-                <v:shape id="Text Box 1558510351" o:spid="_x0000_s1050" type="#_x0000_t202" style="position:absolute;left:21861;top:12752;width:3459;height:3117;visibility:visible;mso-wrap-style:square;v-text-anchor:top" o:gfxdata="UEsDBBQABgAIAAAAIQDb4fbL7gAAAIUBAAATAAAAW0NvbnRlbnRfVHlwZXNdLnhtbHyQz07DMAyH&#10;70i8Q+QralM4IITa7kDhCAiNB7ASt43WOlEcyvb2pNu4IODoPz9/n1xv9vOkForiPDdwXVagiI23&#10;jocG3rdPxR0oScgWJ8/UwIEENu3lRb09BBKV0ywNjCmFe63FjDSjlD4Q50nv44wpl3HQAc0OB9I3&#10;VXWrjedEnIq03oC27qjHjympx31un0wiTQLq4bS4shrAECZnMGVTvbD9QSnOhDInjzsyuiBXWQP0&#10;r4R18jfgnHvJr4nOknrFmJ5xzhraRtHWf3Kkpfz/yGo5S+H73hkquyhdjr3R8m2lj09svwAAAP//&#10;AwBQSwMEFAAGAAgAAAAhAFr0LFu/AAAAFQEAAAsAAABfcmVscy8ucmVsc2zPwWrDMAwG4Ptg72B0&#10;X5TuUMaI01uh19I+gLGVxCy2jGSy9e1nemrHjpL4P0nD4SetZiPRyNnCruvBUPYcYp4tXC/Htw8w&#10;Wl0ObuVMFm6kcBhfX4Yzra62kC6xqGlKVgtLreUTUf1CyWnHhXKbTCzJ1VbKjMX5LzcTvvf9HuXR&#10;gPHJNKdgQU5hB+ZyK23zHztFL6w81c5zQp6m6P9TMfB3PtPWFCczVQtB9N4U2rp2HOA44NMz4y8A&#10;AAD//wMAUEsDBBQABgAIAAAAIQBvZVB/ygAAAOMAAAAPAAAAZHJzL2Rvd25yZXYueG1sRE9fS8Mw&#10;EH8X9h3CDXwRl1bpmN2yIYIyhCFWEfd2NNcm2lxqE7fqpzeC4OP9/t9qM7pOHGgI1rOCfJaBIK69&#10;ttwqeH66PV+ACBFZY+eZFHxRgM16crLCUvsjP9Khiq1IIRxKVGBi7EspQ23IYZj5njhxjR8cxnQO&#10;rdQDHlO46+RFls2lQ8upwWBPN4bq9+rTKbh6eT1r9tZ8t3cPb/NmW+3sx/1OqdPpeL0EEWmM/+I/&#10;91an+UWxKPLsssjh96cEgFz/AAAA//8DAFBLAQItABQABgAIAAAAIQDb4fbL7gAAAIUBAAATAAAA&#10;AAAAAAAAAAAAAAAAAABbQ29udGVudF9UeXBlc10ueG1sUEsBAi0AFAAGAAgAAAAhAFr0LFu/AAAA&#10;FQEAAAsAAAAAAAAAAAAAAAAAHwEAAF9yZWxzLy5yZWxzUEsBAi0AFAAGAAgAAAAhAG9lUH/KAAAA&#10;4wAAAA8AAAAAAAAAAAAAAAAABwIAAGRycy9kb3ducmV2LnhtbFBLBQYAAAAAAwADALcAAAD+AgAA&#10;AAA=&#10;" filled="f" stroked="f">
+                <v:shape id="Text Box 1558510351" o:spid="_x0000_s1052" type="#_x0000_t202" style="position:absolute;left:21853;top:11677;width:3459;height:4087;visibility:visible;mso-wrap-style:square;v-text-anchor:top" o:gfxdata="UEsDBBQABgAIAAAAIQDb4fbL7gAAAIUBAAATAAAAW0NvbnRlbnRfVHlwZXNdLnhtbHyQz07DMAyH&#10;70i8Q+QralM4IITa7kDhCAiNB7ASt43WOlEcyvb2pNu4IODoPz9/n1xv9vOkForiPDdwXVagiI23&#10;jocG3rdPxR0oScgWJ8/UwIEENu3lRb09BBKV0ywNjCmFe63FjDSjlD4Q50nv44wpl3HQAc0OB9I3&#10;VXWrjedEnIq03oC27qjHjympx31un0wiTQLq4bS4shrAECZnMGVTvbD9QSnOhDInjzsyuiBXWQP0&#10;r4R18jfgnHvJr4nOknrFmJ5xzhraRtHWf3Kkpfz/yGo5S+H73hkquyhdjr3R8m2lj09svwAAAP//&#10;AwBQSwMEFAAGAAgAAAAhAFr0LFu/AAAAFQEAAAsAAABfcmVscy8ucmVsc2zPwWrDMAwG4Ptg72B0&#10;X5TuUMaI01uh19I+gLGVxCy2jGSy9e1nemrHjpL4P0nD4SetZiPRyNnCruvBUPYcYp4tXC/Htw8w&#10;Wl0ObuVMFm6kcBhfX4Yzra62kC6xqGlKVgtLreUTUf1CyWnHhXKbTCzJ1VbKjMX5LzcTvvf9HuXR&#10;gPHJNKdgQU5hB+ZyK23zHztFL6w81c5zQp6m6P9TMfB3PtPWFCczVQtB9N4U2rp2HOA44NMz4y8A&#10;AAD//wMAUEsDBBQABgAIAAAAIQBvZVB/ygAAAOMAAAAPAAAAZHJzL2Rvd25yZXYueG1sRE9fS8Mw&#10;EH8X9h3CDXwRl1bpmN2yIYIyhCFWEfd2NNcm2lxqE7fqpzeC4OP9/t9qM7pOHGgI1rOCfJaBIK69&#10;ttwqeH66PV+ACBFZY+eZFHxRgM16crLCUvsjP9Khiq1IIRxKVGBi7EspQ23IYZj5njhxjR8cxnQO&#10;rdQDHlO46+RFls2lQ8upwWBPN4bq9+rTKbh6eT1r9tZ8t3cPb/NmW+3sx/1OqdPpeL0EEWmM/+I/&#10;91an+UWxKPLsssjh96cEgFz/AAAA//8DAFBLAQItABQABgAIAAAAIQDb4fbL7gAAAIUBAAATAAAA&#10;AAAAAAAAAAAAAAAAAABbQ29udGVudF9UeXBlc10ueG1sUEsBAi0AFAAGAAgAAAAhAFr0LFu/AAAA&#10;FQEAAAsAAAAAAAAAAAAAAAAAHwEAAF9yZWxzLy5yZWxzUEsBAi0AFAAGAAgAAAAhAG9lUH/KAAAA&#10;4wAAAA8AAAAAAAAAAAAAAAAABwIAAGRycy9kb3ducmV2LnhtbFBLBQYAAAAAAwADALcAAAD+AgAA&#10;AAA=&#10;" filled="f" stroked="f">
                   <v:textbox inset="2.53958mm,2.53958mm,2.53958mm,2.53958mm">
                     <w:txbxContent>
                       <w:p>
@@ -35518,7 +35767,7 @@
                     </w:txbxContent>
                   </v:textbox>
                 </v:shape>
-                <v:shape id="Text Box 30513956" o:spid="_x0000_s1051" type="#_x0000_t202" style="position:absolute;left:41321;top:12752;width:3459;height:3117;visibility:visible;mso-wrap-style:square;v-text-anchor:top" o:gfxdata="UEsDBBQABgAIAAAAIQDb4fbL7gAAAIUBAAATAAAAW0NvbnRlbnRfVHlwZXNdLnhtbHyQz07DMAyH&#10;70i8Q+QralM4IITa7kDhCAiNB7ASt43WOlEcyvb2pNu4IODoPz9/n1xv9vOkForiPDdwXVagiI23&#10;jocG3rdPxR0oScgWJ8/UwIEENu3lRb09BBKV0ywNjCmFe63FjDSjlD4Q50nv44wpl3HQAc0OB9I3&#10;VXWrjedEnIq03oC27qjHjympx31un0wiTQLq4bS4shrAECZnMGVTvbD9QSnOhDInjzsyuiBXWQP0&#10;r4R18jfgnHvJr4nOknrFmJ5xzhraRtHWf3Kkpfz/yGo5S+H73hkquyhdjr3R8m2lj09svwAAAP//&#10;AwBQSwMEFAAGAAgAAAAhAFr0LFu/AAAAFQEAAAsAAABfcmVscy8ucmVsc2zPwWrDMAwG4Ptg72B0&#10;X5TuUMaI01uh19I+gLGVxCy2jGSy9e1nemrHjpL4P0nD4SetZiPRyNnCruvBUPYcYp4tXC/Htw8w&#10;Wl0ObuVMFm6kcBhfX4Yzra62kC6xqGlKVgtLreUTUf1CyWnHhXKbTCzJ1VbKjMX5LzcTvvf9HuXR&#10;gPHJNKdgQU5hB+ZyK23zHztFL6w81c5zQp6m6P9TMfB3PtPWFCczVQtB9N4U2rp2HOA44NMz4y8A&#10;AAD//wMAUEsDBBQABgAIAAAAIQAp4wnGzAAAAOEAAAAPAAAAZHJzL2Rvd25yZXYueG1sRI9RS8Mw&#10;FIXfBf9DuANfxKVzrLhu2RiCMoQxrCL6dmlum7jmpjZxq/56Iwg+Hs453+Es14NrxZH6YD0rmIwz&#10;EMSV15YbBc9Pd1c3IEJE1th6JgVfFGC9Oj9bYqH9iR/pWMZGJAiHAhWYGLtCylAZchjGviNOXu17&#10;hzHJvpG6x1OCu1ZeZ1kuHVpOCwY7ujVUHcpPp2D+8npZv1nz3dzv3/N6W+7sx8NOqYvRsFmAiDTE&#10;//Bfe6sVTLPZZDqf5fD7KL0BufoBAAD//wMAUEsBAi0AFAAGAAgAAAAhANvh9svuAAAAhQEAABMA&#10;AAAAAAAAAAAAAAAAAAAAAFtDb250ZW50X1R5cGVzXS54bWxQSwECLQAUAAYACAAAACEAWvQsW78A&#10;AAAVAQAACwAAAAAAAAAAAAAAAAAfAQAAX3JlbHMvLnJlbHNQSwECLQAUAAYACAAAACEAKeMJxswA&#10;AADhAAAADwAAAAAAAAAAAAAAAAAHAgAAZHJzL2Rvd25yZXYueG1sUEsFBgAAAAADAAMAtwAAAAAD&#10;AAAAAA==&#10;" filled="f" stroked="f">
+                <v:shape id="Text Box 30513956" o:spid="_x0000_s1053" type="#_x0000_t202" style="position:absolute;left:41313;top:12476;width:3459;height:4026;visibility:visible;mso-wrap-style:square;v-text-anchor:top" o:gfxdata="UEsDBBQABgAIAAAAIQDb4fbL7gAAAIUBAAATAAAAW0NvbnRlbnRfVHlwZXNdLnhtbHyQz07DMAyH&#10;70i8Q+QralM4IITa7kDhCAiNB7ASt43WOlEcyvb2pNu4IODoPz9/n1xv9vOkForiPDdwXVagiI23&#10;jocG3rdPxR0oScgWJ8/UwIEENu3lRb09BBKV0ywNjCmFe63FjDSjlD4Q50nv44wpl3HQAc0OB9I3&#10;VXWrjedEnIq03oC27qjHjympx31un0wiTQLq4bS4shrAECZnMGVTvbD9QSnOhDInjzsyuiBXWQP0&#10;r4R18jfgnHvJr4nOknrFmJ5xzhraRtHWf3Kkpfz/yGo5S+H73hkquyhdjr3R8m2lj09svwAAAP//&#10;AwBQSwMEFAAGAAgAAAAhAFr0LFu/AAAAFQEAAAsAAABfcmVscy8ucmVsc2zPwWrDMAwG4Ptg72B0&#10;X5TuUMaI01uh19I+gLGVxCy2jGSy9e1nemrHjpL4P0nD4SetZiPRyNnCruvBUPYcYp4tXC/Htw8w&#10;Wl0ObuVMFm6kcBhfX4Yzra62kC6xqGlKVgtLreUTUf1CyWnHhXKbTCzJ1VbKjMX5LzcTvvf9HuXR&#10;gPHJNKdgQU5hB+ZyK23zHztFL6w81c5zQp6m6P9TMfB3PtPWFCczVQtB9N4U2rp2HOA44NMz4y8A&#10;AAD//wMAUEsDBBQABgAIAAAAIQAp4wnGzAAAAOEAAAAPAAAAZHJzL2Rvd25yZXYueG1sRI9RS8Mw&#10;FIXfBf9DuANfxKVzrLhu2RiCMoQxrCL6dmlum7jmpjZxq/56Iwg+Hs453+Es14NrxZH6YD0rmIwz&#10;EMSV15YbBc9Pd1c3IEJE1th6JgVfFGC9Oj9bYqH9iR/pWMZGJAiHAhWYGLtCylAZchjGviNOXu17&#10;hzHJvpG6x1OCu1ZeZ1kuHVpOCwY7ujVUHcpPp2D+8npZv1nz3dzv3/N6W+7sx8NOqYvRsFmAiDTE&#10;//Bfe6sVTLPZZDqf5fD7KL0BufoBAAD//wMAUEsBAi0AFAAGAAgAAAAhANvh9svuAAAAhQEAABMA&#10;AAAAAAAAAAAAAAAAAAAAAFtDb250ZW50X1R5cGVzXS54bWxQSwECLQAUAAYACAAAACEAWvQsW78A&#10;AAAVAQAACwAAAAAAAAAAAAAAAAAfAQAAX3JlbHMvLnJlbHNQSwECLQAUAAYACAAAACEAKeMJxswA&#10;AADhAAAADwAAAAAAAAAAAAAAAAAHAgAAZHJzL2Rvd25yZXYueG1sUEsFBgAAAAADAAMAtwAAAAAD&#10;AAAAAA==&#10;" filled="f" stroked="f">
                   <v:textbox inset="2.53958mm,2.53958mm,2.53958mm,2.53958mm">
                     <w:txbxContent>
                       <w:p>
@@ -35537,7 +35786,7 @@
                     </w:txbxContent>
                   </v:textbox>
                 </v:shape>
-                <v:shape id="Text Box 1490206371" o:spid="_x0000_s1052" type="#_x0000_t202" style="position:absolute;left:60781;top:12752;width:3459;height:3117;visibility:visible;mso-wrap-style:square;v-text-anchor:top" o:gfxdata="UEsDBBQABgAIAAAAIQDb4fbL7gAAAIUBAAATAAAAW0NvbnRlbnRfVHlwZXNdLnhtbHyQz07DMAyH&#10;70i8Q+QralM4IITa7kDhCAiNB7ASt43WOlEcyvb2pNu4IODoPz9/n1xv9vOkForiPDdwXVagiI23&#10;jocG3rdPxR0oScgWJ8/UwIEENu3lRb09BBKV0ywNjCmFe63FjDSjlD4Q50nv44wpl3HQAc0OB9I3&#10;VXWrjedEnIq03oC27qjHjympx31un0wiTQLq4bS4shrAECZnMGVTvbD9QSnOhDInjzsyuiBXWQP0&#10;r4R18jfgnHvJr4nOknrFmJ5xzhraRtHWf3Kkpfz/yGo5S+H73hkquyhdjr3R8m2lj09svwAAAP//&#10;AwBQSwMEFAAGAAgAAAAhAFr0LFu/AAAAFQEAAAsAAABfcmVscy8ucmVsc2zPwWrDMAwG4Ptg72B0&#10;X5TuUMaI01uh19I+gLGVxCy2jGSy9e1nemrHjpL4P0nD4SetZiPRyNnCruvBUPYcYp4tXC/Htw8w&#10;Wl0ObuVMFm6kcBhfX4Yzra62kC6xqGlKVgtLreUTUf1CyWnHhXKbTCzJ1VbKjMX5LzcTvvf9HuXR&#10;gPHJNKdgQU5hB+ZyK23zHztFL6w81c5zQp6m6P9TMfB3PtPWFCczVQtB9N4U2rp2HOA44NMz4y8A&#10;AAD//wMAUEsDBBQABgAIAAAAIQAhbPMhygAAAOMAAAAPAAAAZHJzL2Rvd25yZXYueG1sRE9fS8Mw&#10;EH8X/A7hBF/EJZtSXV02RFCGMMQqom9Hc22izaU2cav79EYQfLzf/1usRt+JLQ3RBdYwnSgQxHUw&#10;jlsNz0+3p5cgYkI22AUmDd8UYbU8PFhgacKOH2lbpVbkEI4larAp9aWUsbbkMU5CT5y5JgweUz6H&#10;VpoBdzncd3KmVCE9Os4NFnu6sVR/VF9ew/zl9aR5c3bf3j28F8262rjP+43Wx0fj9RWIRGP6F/+5&#10;1ybPP5+rmSrOLqbw+1MGQC5/AAAA//8DAFBLAQItABQABgAIAAAAIQDb4fbL7gAAAIUBAAATAAAA&#10;AAAAAAAAAAAAAAAAAABbQ29udGVudF9UeXBlc10ueG1sUEsBAi0AFAAGAAgAAAAhAFr0LFu/AAAA&#10;FQEAAAsAAAAAAAAAAAAAAAAAHwEAAF9yZWxzLy5yZWxzUEsBAi0AFAAGAAgAAAAhACFs8yHKAAAA&#10;4wAAAA8AAAAAAAAAAAAAAAAABwIAAGRycy9kb3ducmV2LnhtbFBLBQYAAAAAAwADALcAAAD+AgAA&#10;AAA=&#10;" filled="f" stroked="f">
+                <v:shape id="Text Box 1490206371" o:spid="_x0000_s1054" type="#_x0000_t202" style="position:absolute;left:60774;top:11805;width:3459;height:4063;visibility:visible;mso-wrap-style:square;v-text-anchor:top" o:gfxdata="UEsDBBQABgAIAAAAIQDb4fbL7gAAAIUBAAATAAAAW0NvbnRlbnRfVHlwZXNdLnhtbHyQz07DMAyH&#10;70i8Q+QralM4IITa7kDhCAiNB7ASt43WOlEcyvb2pNu4IODoPz9/n1xv9vOkForiPDdwXVagiI23&#10;jocG3rdPxR0oScgWJ8/UwIEENu3lRb09BBKV0ywNjCmFe63FjDSjlD4Q50nv44wpl3HQAc0OB9I3&#10;VXWrjedEnIq03oC27qjHjympx31un0wiTQLq4bS4shrAECZnMGVTvbD9QSnOhDInjzsyuiBXWQP0&#10;r4R18jfgnHvJr4nOknrFmJ5xzhraRtHWf3Kkpfz/yGo5S+H73hkquyhdjr3R8m2lj09svwAAAP//&#10;AwBQSwMEFAAGAAgAAAAhAFr0LFu/AAAAFQEAAAsAAABfcmVscy8ucmVsc2zPwWrDMAwG4Ptg72B0&#10;X5TuUMaI01uh19I+gLGVxCy2jGSy9e1nemrHjpL4P0nD4SetZiPRyNnCruvBUPYcYp4tXC/Htw8w&#10;Wl0ObuVMFm6kcBhfX4Yzra62kC6xqGlKVgtLreUTUf1CyWnHhXKbTCzJ1VbKjMX5LzcTvvf9HuXR&#10;gPHJNKdgQU5hB+ZyK23zHztFL6w81c5zQp6m6P9TMfB3PtPWFCczVQtB9N4U2rp2HOA44NMz4y8A&#10;AAD//wMAUEsDBBQABgAIAAAAIQAhbPMhygAAAOMAAAAPAAAAZHJzL2Rvd25yZXYueG1sRE9fS8Mw&#10;EH8X/A7hBF/EJZtSXV02RFCGMMQqom9Hc22izaU2cav79EYQfLzf/1usRt+JLQ3RBdYwnSgQxHUw&#10;jlsNz0+3p5cgYkI22AUmDd8UYbU8PFhgacKOH2lbpVbkEI4larAp9aWUsbbkMU5CT5y5JgweUz6H&#10;VpoBdzncd3KmVCE9Os4NFnu6sVR/VF9ew/zl9aR5c3bf3j28F8262rjP+43Wx0fj9RWIRGP6F/+5&#10;1ybPP5+rmSrOLqbw+1MGQC5/AAAA//8DAFBLAQItABQABgAIAAAAIQDb4fbL7gAAAIUBAAATAAAA&#10;AAAAAAAAAAAAAAAAAABbQ29udGVudF9UeXBlc10ueG1sUEsBAi0AFAAGAAgAAAAhAFr0LFu/AAAA&#10;FQEAAAsAAAAAAAAAAAAAAAAAHwEAAF9yZWxzLy5yZWxzUEsBAi0AFAAGAAgAAAAhACFs8yHKAAAA&#10;4wAAAA8AAAAAAAAAAAAAAAAABwIAAGRycy9kb3ducmV2LnhtbFBLBQYAAAAAAwADALcAAAD+AgAA&#10;AAA=&#10;" filled="f" stroked="f">
                   <v:textbox inset="2.53958mm,2.53958mm,2.53958mm,2.53958mm">
                     <w:txbxContent>
                       <w:p>
@@ -35556,7 +35805,7 @@
                     </w:txbxContent>
                   </v:textbox>
                 </v:shape>
-                <v:shape id="Text Box 1860222704" o:spid="_x0000_s1053" type="#_x0000_t202" style="position:absolute;left:41863;top:5260;width:7302;height:4428;visibility:visible;mso-wrap-style:square;v-text-anchor:top" o:gfxdata="UEsDBBQABgAIAAAAIQDb4fbL7gAAAIUBAAATAAAAW0NvbnRlbnRfVHlwZXNdLnhtbHyQz07DMAyH&#10;70i8Q+QralM4IITa7kDhCAiNB7ASt43WOlEcyvb2pNu4IODoPz9/n1xv9vOkForiPDdwXVagiI23&#10;jocG3rdPxR0oScgWJ8/UwIEENu3lRb09BBKV0ywNjCmFe63FjDSjlD4Q50nv44wpl3HQAc0OB9I3&#10;VXWrjedEnIq03oC27qjHjympx31un0wiTQLq4bS4shrAECZnMGVTvbD9QSnOhDInjzsyuiBXWQP0&#10;r4R18jfgnHvJr4nOknrFmJ5xzhraRtHWf3Kkpfz/yGo5S+H73hkquyhdjr3R8m2lj09svwAAAP//&#10;AwBQSwMEFAAGAAgAAAAhAFr0LFu/AAAAFQEAAAsAAABfcmVscy8ucmVsc2zPwWrDMAwG4Ptg72B0&#10;X5TuUMaI01uh19I+gLGVxCy2jGSy9e1nemrHjpL4P0nD4SetZiPRyNnCruvBUPYcYp4tXC/Htw8w&#10;Wl0ObuVMFm6kcBhfX4Yzra62kC6xqGlKVgtLreUTUf1CyWnHhXKbTCzJ1VbKjMX5LzcTvvf9HuXR&#10;gPHJNKdgQU5hB+ZyK23zHztFL6w81c5zQp6m6P9TMfB3PtPWFCczVQtB9N4U2rp2HOA44NMz4y8A&#10;AAD//wMAUEsDBBQABgAIAAAAIQBXefpAyQAAAOMAAAAPAAAAZHJzL2Rvd25yZXYueG1sRE9fS8Mw&#10;EH8X/A7hBF/EJRapsy4bIihDGMMqom9Hc22izaU2cat+eiMIPt7v/y1Wk+/FjsboAms4mykQxE0w&#10;jjsNT4+3p3MQMSEb7AOThi+KsFoeHiywMmHPD7SrUydyCMcKNdiUhkrK2FjyGGdhIM5cG0aPKZ9j&#10;J82I+xzue1koVUqPjnODxYFuLDXv9afXcPn8ctK+Ovvd3W3fynZdb9zH/Ubr46Pp+gpEoin9i//c&#10;a5Pnz0tVFMWFOoffnzIAcvkDAAD//wMAUEsBAi0AFAAGAAgAAAAhANvh9svuAAAAhQEAABMAAAAA&#10;AAAAAAAAAAAAAAAAAFtDb250ZW50X1R5cGVzXS54bWxQSwECLQAUAAYACAAAACEAWvQsW78AAAAV&#10;AQAACwAAAAAAAAAAAAAAAAAfAQAAX3JlbHMvLnJlbHNQSwECLQAUAAYACAAAACEAV3n6QMkAAADj&#10;AAAADwAAAAAAAAAAAAAAAAAHAgAAZHJzL2Rvd25yZXYueG1sUEsFBgAAAAADAAMAtwAAAP0CAAAA&#10;AA==&#10;" filled="f" stroked="f">
+                <v:shape id="Text Box 1860222704" o:spid="_x0000_s1055" type="#_x0000_t202" style="position:absolute;left:41569;top:4791;width:11700;height:4428;visibility:visible;mso-wrap-style:square;v-text-anchor:top" o:gfxdata="UEsDBBQABgAIAAAAIQDb4fbL7gAAAIUBAAATAAAAW0NvbnRlbnRfVHlwZXNdLnhtbHyQz07DMAyH&#10;70i8Q+QralM4IITa7kDhCAiNB7ASt43WOlEcyvb2pNu4IODoPz9/n1xv9vOkForiPDdwXVagiI23&#10;jocG3rdPxR0oScgWJ8/UwIEENu3lRb09BBKV0ywNjCmFe63FjDSjlD4Q50nv44wpl3HQAc0OB9I3&#10;VXWrjedEnIq03oC27qjHjympx31un0wiTQLq4bS4shrAECZnMGVTvbD9QSnOhDInjzsyuiBXWQP0&#10;r4R18jfgnHvJr4nOknrFmJ5xzhraRtHWf3Kkpfz/yGo5S+H73hkquyhdjr3R8m2lj09svwAAAP//&#10;AwBQSwMEFAAGAAgAAAAhAFr0LFu/AAAAFQEAAAsAAABfcmVscy8ucmVsc2zPwWrDMAwG4Ptg72B0&#10;X5TuUMaI01uh19I+gLGVxCy2jGSy9e1nemrHjpL4P0nD4SetZiPRyNnCruvBUPYcYp4tXC/Htw8w&#10;Wl0ObuVMFm6kcBhfX4Yzra62kC6xqGlKVgtLreUTUf1CyWnHhXKbTCzJ1VbKjMX5LzcTvvf9HuXR&#10;gPHJNKdgQU5hB+ZyK23zHztFL6w81c5zQp6m6P9TMfB3PtPWFCczVQtB9N4U2rp2HOA44NMz4y8A&#10;AAD//wMAUEsDBBQABgAIAAAAIQBXefpAyQAAAOMAAAAPAAAAZHJzL2Rvd25yZXYueG1sRE9fS8Mw&#10;EH8X/A7hBF/EJRapsy4bIihDGMMqom9Hc22izaU2cat+eiMIPt7v/y1Wk+/FjsboAms4mykQxE0w&#10;jjsNT4+3p3MQMSEb7AOThi+KsFoeHiywMmHPD7SrUydyCMcKNdiUhkrK2FjyGGdhIM5cG0aPKZ9j&#10;J82I+xzue1koVUqPjnODxYFuLDXv9afXcPn8ctK+Ovvd3W3fynZdb9zH/Ubr46Pp+gpEoin9i//c&#10;a5Pnz0tVFMWFOoffnzIAcvkDAAD//wMAUEsBAi0AFAAGAAgAAAAhANvh9svuAAAAhQEAABMAAAAA&#10;AAAAAAAAAAAAAAAAAFtDb250ZW50X1R5cGVzXS54bWxQSwECLQAUAAYACAAAACEAWvQsW78AAAAV&#10;AQAACwAAAAAAAAAAAAAAAAAfAQAAX3JlbHMvLnJlbHNQSwECLQAUAAYACAAAACEAV3n6QMkAAADj&#10;AAAADwAAAAAAAAAAAAAAAAAHAgAAZHJzL2Rvd25yZXYueG1sUEsFBgAAAAADAAMAtwAAAP0CAAAA&#10;AA==&#10;" filled="f" stroked="f">
                   <v:textbox inset="2.53958mm,2.53958mm,2.53958mm,2.53958mm">
                     <w:txbxContent>
                       <w:p>
@@ -35578,7 +35827,7 @@
                     </w:txbxContent>
                   </v:textbox>
                 </v:shape>
-                <v:shape id="Text Box 1016706522" o:spid="_x0000_s1054" type="#_x0000_t202" style="position:absolute;left:43388;top:18391;width:4251;height:4428;visibility:visible;mso-wrap-style:square;v-text-anchor:top" o:gfxdata="UEsDBBQABgAIAAAAIQDb4fbL7gAAAIUBAAATAAAAW0NvbnRlbnRfVHlwZXNdLnhtbHyQz07DMAyH&#10;70i8Q+QralM4IITa7kDhCAiNB7ASt43WOlEcyvb2pNu4IODoPz9/n1xv9vOkForiPDdwXVagiI23&#10;jocG3rdPxR0oScgWJ8/UwIEENu3lRb09BBKV0ywNjCmFe63FjDSjlD4Q50nv44wpl3HQAc0OB9I3&#10;VXWrjedEnIq03oC27qjHjympx31un0wiTQLq4bS4shrAECZnMGVTvbD9QSnOhDInjzsyuiBXWQP0&#10;r4R18jfgnHvJr4nOknrFmJ5xzhraRtHWf3Kkpfz/yGo5S+H73hkquyhdjr3R8m2lj09svwAAAP//&#10;AwBQSwMEFAAGAAgAAAAhAFr0LFu/AAAAFQEAAAsAAABfcmVscy8ucmVsc2zPwWrDMAwG4Ptg72B0&#10;X5TuUMaI01uh19I+gLGVxCy2jGSy9e1nemrHjpL4P0nD4SetZiPRyNnCruvBUPYcYp4tXC/Htw8w&#10;Wl0ObuVMFm6kcBhfX4Yzra62kC6xqGlKVgtLreUTUf1CyWnHhXKbTCzJ1VbKjMX5LzcTvvf9HuXR&#10;gPHJNKdgQU5hB+ZyK23zHztFL6w81c5zQp6m6P9TMfB3PtPWFCczVQtB9N4U2rp2HOA44NMz4y8A&#10;AAD//wMAUEsDBBQABgAIAAAAIQCh4B4OyQAAAOMAAAAPAAAAZHJzL2Rvd25yZXYueG1sRE9fS8Mw&#10;EH8X/A7hBF/EJStYtS4bIihDGMMqom9Hc22izaU2cat+eiMIPt7v/y1Wk+/FjsboAmuYzxQI4iYY&#10;x52Gp8fb0wsQMSEb7AOThi+KsFoeHiywMmHPD7SrUydyCMcKNdiUhkrK2FjyGGdhIM5cG0aPKZ9j&#10;J82I+xzue1koVUqPjnODxYFuLDXv9afXcPn8ctK+Ovvd3W3fynZdb9zH/Ubr46Pp+gpEoin9i//c&#10;a5Pnq3l5rsqzooDfnzIAcvkDAAD//wMAUEsBAi0AFAAGAAgAAAAhANvh9svuAAAAhQEAABMAAAAA&#10;AAAAAAAAAAAAAAAAAFtDb250ZW50X1R5cGVzXS54bWxQSwECLQAUAAYACAAAACEAWvQsW78AAAAV&#10;AQAACwAAAAAAAAAAAAAAAAAfAQAAX3JlbHMvLnJlbHNQSwECLQAUAAYACAAAACEAoeAeDskAAADj&#10;AAAADwAAAAAAAAAAAAAAAAAHAgAAZHJzL2Rvd25yZXYueG1sUEsFBgAAAAADAAMAtwAAAP0CAAAA&#10;AA==&#10;" filled="f" stroked="f">
+                <v:shape id="Text Box 1016706522" o:spid="_x0000_s1056" type="#_x0000_t202" style="position:absolute;left:43095;top:18389;width:5378;height:4428;visibility:visible;mso-wrap-style:square;v-text-anchor:top" o:gfxdata="UEsDBBQABgAIAAAAIQDb4fbL7gAAAIUBAAATAAAAW0NvbnRlbnRfVHlwZXNdLnhtbHyQz07DMAyH&#10;70i8Q+QralM4IITa7kDhCAiNB7ASt43WOlEcyvb2pNu4IODoPz9/n1xv9vOkForiPDdwXVagiI23&#10;jocG3rdPxR0oScgWJ8/UwIEENu3lRb09BBKV0ywNjCmFe63FjDSjlD4Q50nv44wpl3HQAc0OB9I3&#10;VXWrjedEnIq03oC27qjHjympx31un0wiTQLq4bS4shrAECZnMGVTvbD9QSnOhDInjzsyuiBXWQP0&#10;r4R18jfgnHvJr4nOknrFmJ5xzhraRtHWf3Kkpfz/yGo5S+H73hkquyhdjr3R8m2lj09svwAAAP//&#10;AwBQSwMEFAAGAAgAAAAhAFr0LFu/AAAAFQEAAAsAAABfcmVscy8ucmVsc2zPwWrDMAwG4Ptg72B0&#10;X5TuUMaI01uh19I+gLGVxCy2jGSy9e1nemrHjpL4P0nD4SetZiPRyNnCruvBUPYcYp4tXC/Htw8w&#10;Wl0ObuVMFm6kcBhfX4Yzra62kC6xqGlKVgtLreUTUf1CyWnHhXKbTCzJ1VbKjMX5LzcTvvf9HuXR&#10;gPHJNKdgQU5hB+ZyK23zHztFL6w81c5zQp6m6P9TMfB3PtPWFCczVQtB9N4U2rp2HOA44NMz4y8A&#10;AAD//wMAUEsDBBQABgAIAAAAIQCh4B4OyQAAAOMAAAAPAAAAZHJzL2Rvd25yZXYueG1sRE9fS8Mw&#10;EH8X/A7hBF/EJStYtS4bIihDGMMqom9Hc22izaU2cat+eiMIPt7v/y1Wk+/FjsboAmuYzxQI4iYY&#10;x52Gp8fb0wsQMSEb7AOThi+KsFoeHiywMmHPD7SrUydyCMcKNdiUhkrK2FjyGGdhIM5cG0aPKZ9j&#10;J82I+xzue1koVUqPjnODxYFuLDXv9afXcPn8ctK+Ovvd3W3fynZdb9zH/Ubr46Pp+gpEoin9i//c&#10;a5Pnq3l5rsqzooDfnzIAcvkDAAD//wMAUEsBAi0AFAAGAAgAAAAhANvh9svuAAAAhQEAABMAAAAA&#10;AAAAAAAAAAAAAAAAAFtDb250ZW50X1R5cGVzXS54bWxQSwECLQAUAAYACAAAACEAWvQsW78AAAAV&#10;AQAACwAAAAAAAAAAAAAAAAAfAQAAX3JlbHMvLnJlbHNQSwECLQAUAAYACAAAACEAoeAeDskAAADj&#10;AAAADwAAAAAAAAAAAAAAAAAHAgAAZHJzL2Rvd25yZXYueG1sUEsFBgAAAAADAAMAtwAAAP0CAAAA&#10;AA==&#10;" filled="f" stroked="f">
                   <v:textbox inset="2.53958mm,2.53958mm,2.53958mm,2.53958mm">
                     <w:txbxContent>
                       <w:p>
@@ -35600,7 +35849,7 @@
                     </w:txbxContent>
                   </v:textbox>
                 </v:shape>
-                <v:shape id="Text Box 1777880224" o:spid="_x0000_s1055" type="#_x0000_t202" style="position:absolute;left:60299;top:18390;width:5103;height:4428;visibility:visible;mso-wrap-style:square;v-text-anchor:top" o:gfxdata="UEsDBBQABgAIAAAAIQDb4fbL7gAAAIUBAAATAAAAW0NvbnRlbnRfVHlwZXNdLnhtbHyQz07DMAyH&#10;70i8Q+QralM4IITa7kDhCAiNB7ASt43WOlEcyvb2pNu4IODoPz9/n1xv9vOkForiPDdwXVagiI23&#10;jocG3rdPxR0oScgWJ8/UwIEENu3lRb09BBKV0ywNjCmFe63FjDSjlD4Q50nv44wpl3HQAc0OB9I3&#10;VXWrjedEnIq03oC27qjHjympx31un0wiTQLq4bS4shrAECZnMGVTvbD9QSnOhDInjzsyuiBXWQP0&#10;r4R18jfgnHvJr4nOknrFmJ5xzhraRtHWf3Kkpfz/yGo5S+H73hkquyhdjr3R8m2lj09svwAAAP//&#10;AwBQSwMEFAAGAAgAAAAhAFr0LFu/AAAAFQEAAAsAAABfcmVscy8ucmVsc2zPwWrDMAwG4Ptg72B0&#10;X5TuUMaI01uh19I+gLGVxCy2jGSy9e1nemrHjpL4P0nD4SetZiPRyNnCruvBUPYcYp4tXC/Htw8w&#10;Wl0ObuVMFm6kcBhfX4Yzra62kC6xqGlKVgtLreUTUf1CyWnHhXKbTCzJ1VbKjMX5LzcTvvf9HuXR&#10;gPHJNKdgQU5hB+ZyK23zHztFL6w81c5zQp6m6P9TMfB3PtPWFCczVQtB9N4U2rp2HOA44NMz4y8A&#10;AAD//wMAUEsDBBQABgAIAAAAIQCIjE+AygAAAOMAAAAPAAAAZHJzL2Rvd25yZXYueG1sRE9fS8Mw&#10;EH8X/A7hBF/EpRZZa102RFCGMMQ6hr4dzbWJNpfaxK366Y0g+Hi//7dYTa4XexqD9azgYpaBIG68&#10;ttwp2D7fnZcgQkTW2HsmBV8UYLU8Plpgpf2Bn2hfx06kEA4VKjAxDpWUoTHkMMz8QJy41o8OYzrH&#10;TuoRDync9TLPsrl0aDk1GBzo1lDzXn86BVe7l7P21Zrv7v7xbd6u6439eNgodXoy3VyDiDTFf/Gf&#10;e63T/KIoyjLL80v4/SkBIJc/AAAA//8DAFBLAQItABQABgAIAAAAIQDb4fbL7gAAAIUBAAATAAAA&#10;AAAAAAAAAAAAAAAAAABbQ29udGVudF9UeXBlc10ueG1sUEsBAi0AFAAGAAgAAAAhAFr0LFu/AAAA&#10;FQEAAAsAAAAAAAAAAAAAAAAAHwEAAF9yZWxzLy5yZWxzUEsBAi0AFAAGAAgAAAAhAIiMT4DKAAAA&#10;4wAAAA8AAAAAAAAAAAAAAAAABwIAAGRycy9kb3ducmV2LnhtbFBLBQYAAAAAAwADALcAAAD+AgAA&#10;AAA=&#10;" filled="f" stroked="f">
+                <v:shape id="Text Box 1777880224" o:spid="_x0000_s1057" type="#_x0000_t202" style="position:absolute;left:60158;top:18389;width:7242;height:4428;visibility:visible;mso-wrap-style:square;v-text-anchor:top" o:gfxdata="UEsDBBQABgAIAAAAIQDb4fbL7gAAAIUBAAATAAAAW0NvbnRlbnRfVHlwZXNdLnhtbHyQz07DMAyH&#10;70i8Q+QralM4IITa7kDhCAiNB7ASt43WOlEcyvb2pNu4IODoPz9/n1xv9vOkForiPDdwXVagiI23&#10;jocG3rdPxR0oScgWJ8/UwIEENu3lRb09BBKV0ywNjCmFe63FjDSjlD4Q50nv44wpl3HQAc0OB9I3&#10;VXWrjedEnIq03oC27qjHjympx31un0wiTQLq4bS4shrAECZnMGVTvbD9QSnOhDInjzsyuiBXWQP0&#10;r4R18jfgnHvJr4nOknrFmJ5xzhraRtHWf3Kkpfz/yGo5S+H73hkquyhdjr3R8m2lj09svwAAAP//&#10;AwBQSwMEFAAGAAgAAAAhAFr0LFu/AAAAFQEAAAsAAABfcmVscy8ucmVsc2zPwWrDMAwG4Ptg72B0&#10;X5TuUMaI01uh19I+gLGVxCy2jGSy9e1nemrHjpL4P0nD4SetZiPRyNnCruvBUPYcYp4tXC/Htw8w&#10;Wl0ObuVMFm6kcBhfX4Yzra62kC6xqGlKVgtLreUTUf1CyWnHhXKbTCzJ1VbKjMX5LzcTvvf9HuXR&#10;gPHJNKdgQU5hB+ZyK23zHztFL6w81c5zQp6m6P9TMfB3PtPWFCczVQtB9N4U2rp2HOA44NMz4y8A&#10;AAD//wMAUEsDBBQABgAIAAAAIQCIjE+AygAAAOMAAAAPAAAAZHJzL2Rvd25yZXYueG1sRE9fS8Mw&#10;EH8X/A7hBF/EpRZZa102RFCGMMQ6hr4dzbWJNpfaxK366Y0g+Hi//7dYTa4XexqD9azgYpaBIG68&#10;ttwp2D7fnZcgQkTW2HsmBV8UYLU8Plpgpf2Bn2hfx06kEA4VKjAxDpWUoTHkMMz8QJy41o8OYzrH&#10;TuoRDync9TLPsrl0aDk1GBzo1lDzXn86BVe7l7P21Zrv7v7xbd6u6439eNgodXoy3VyDiDTFf/Gf&#10;e63T/KIoyjLL80v4/SkBIJc/AAAA//8DAFBLAQItABQABgAIAAAAIQDb4fbL7gAAAIUBAAATAAAA&#10;AAAAAAAAAAAAAAAAAABbQ29udGVudF9UeXBlc10ueG1sUEsBAi0AFAAGAAgAAAAhAFr0LFu/AAAA&#10;FQEAAAsAAAAAAAAAAAAAAAAAHwEAAF9yZWxzLy5yZWxzUEsBAi0AFAAGAAgAAAAhAIiMT4DKAAAA&#10;4wAAAA8AAAAAAAAAAAAAAAAABwIAAGRycy9kb3ducmV2LnhtbFBLBQYAAAAAAwADALcAAAD+AgAA&#10;AAA=&#10;" filled="f" stroked="f">
                   <v:textbox inset="2.53958mm,2.53958mm,2.53958mm,2.53958mm">
                     <w:txbxContent>
                       <w:p>
@@ -35620,7 +35869,7 @@
                     </w:txbxContent>
                   </v:textbox>
                 </v:shape>
-                <v:shape id="Text Box 760950949" o:spid="_x0000_s1056" type="#_x0000_t202" style="position:absolute;left:36965;top:28315;width:4251;height:4428;visibility:visible;mso-wrap-style:square;v-text-anchor:top" o:gfxdata="UEsDBBQABgAIAAAAIQDb4fbL7gAAAIUBAAATAAAAW0NvbnRlbnRfVHlwZXNdLnhtbHyQz07DMAyH&#10;70i8Q+QralM4IITa7kDhCAiNB7ASt43WOlEcyvb2pNu4IODoPz9/n1xv9vOkForiPDdwXVagiI23&#10;jocG3rdPxR0oScgWJ8/UwIEENu3lRb09BBKV0ywNjCmFe63FjDSjlD4Q50nv44wpl3HQAc0OB9I3&#10;VXWrjedEnIq03oC27qjHjympx31un0wiTQLq4bS4shrAECZnMGVTvbD9QSnOhDInjzsyuiBXWQP0&#10;r4R18jfgnHvJr4nOknrFmJ5xzhraRtHWf3Kkpfz/yGo5S+H73hkquyhdjr3R8m2lj09svwAAAP//&#10;AwBQSwMEFAAGAAgAAAAhAFr0LFu/AAAAFQEAAAsAAABfcmVscy8ucmVsc2zPwWrDMAwG4Ptg72B0&#10;X5TuUMaI01uh19I+gLGVxCy2jGSy9e1nemrHjpL4P0nD4SetZiPRyNnCruvBUPYcYp4tXC/Htw8w&#10;Wl0ObuVMFm6kcBhfX4Yzra62kC6xqGlKVgtLreUTUf1CyWnHhXKbTCzJ1VbKjMX5LzcTvvf9HuXR&#10;gPHJNKdgQU5hB+ZyK23zHztFL6w81c5zQp6m6P9TMfB3PtPWFCczVQtB9N4U2rp2HOA44NMz4y8A&#10;AAD//wMAUEsDBBQABgAIAAAAIQBzp3fjzAAAAOIAAAAPAAAAZHJzL2Rvd25yZXYueG1sRI9BS8Qw&#10;FITvgv8hPMGLuImi1dbNLiIoi7CIVURvj+a1iTYvtYm7dX+9EQSPw8x8w8yXk+/FhsboAms4mSkQ&#10;xE0wjjsNz0+3x5cgYkI22AcmDd8UYbnY35tjZcKWH2lTp05kCMcKNdiUhkrK2FjyGGdhIM5eG0aP&#10;Kcuxk2bEbYb7Xp4qVUiPjvOCxYFuLDUf9ZfXUL68HrVvzu66u4f3ol3Va/d5v9b68GC6vgKRaEr/&#10;4b/2ymi4KFR5rsqzEn4v5TsgFz8AAAD//wMAUEsBAi0AFAAGAAgAAAAhANvh9svuAAAAhQEAABMA&#10;AAAAAAAAAAAAAAAAAAAAAFtDb250ZW50X1R5cGVzXS54bWxQSwECLQAUAAYACAAAACEAWvQsW78A&#10;AAAVAQAACwAAAAAAAAAAAAAAAAAfAQAAX3JlbHMvLnJlbHNQSwECLQAUAAYACAAAACEAc6d348wA&#10;AADiAAAADwAAAAAAAAAAAAAAAAAHAgAAZHJzL2Rvd25yZXYueG1sUEsFBgAAAAADAAMAtwAAAAAD&#10;AAAAAA==&#10;" filled="f" stroked="f">
+                <v:shape id="Text Box 760950949" o:spid="_x0000_s1058" type="#_x0000_t202" style="position:absolute;left:36951;top:28313;width:5291;height:4428;visibility:visible;mso-wrap-style:square;v-text-anchor:top" o:gfxdata="UEsDBBQABgAIAAAAIQDb4fbL7gAAAIUBAAATAAAAW0NvbnRlbnRfVHlwZXNdLnhtbHyQz07DMAyH&#10;70i8Q+QralM4IITa7kDhCAiNB7ASt43WOlEcyvb2pNu4IODoPz9/n1xv9vOkForiPDdwXVagiI23&#10;jocG3rdPxR0oScgWJ8/UwIEENu3lRb09BBKV0ywNjCmFe63FjDSjlD4Q50nv44wpl3HQAc0OB9I3&#10;VXWrjedEnIq03oC27qjHjympx31un0wiTQLq4bS4shrAECZnMGVTvbD9QSnOhDInjzsyuiBXWQP0&#10;r4R18jfgnHvJr4nOknrFmJ5xzhraRtHWf3Kkpfz/yGo5S+H73hkquyhdjr3R8m2lj09svwAAAP//&#10;AwBQSwMEFAAGAAgAAAAhAFr0LFu/AAAAFQEAAAsAAABfcmVscy8ucmVsc2zPwWrDMAwG4Ptg72B0&#10;X5TuUMaI01uh19I+gLGVxCy2jGSy9e1nemrHjpL4P0nD4SetZiPRyNnCruvBUPYcYp4tXC/Htw8w&#10;Wl0ObuVMFm6kcBhfX4Yzra62kC6xqGlKVgtLreUTUf1CyWnHhXKbTCzJ1VbKjMX5LzcTvvf9HuXR&#10;gPHJNKdgQU5hB+ZyK23zHztFL6w81c5zQp6m6P9TMfB3PtPWFCczVQtB9N4U2rp2HOA44NMz4y8A&#10;AAD//wMAUEsDBBQABgAIAAAAIQBzp3fjzAAAAOIAAAAPAAAAZHJzL2Rvd25yZXYueG1sRI9BS8Qw&#10;FITvgv8hPMGLuImi1dbNLiIoi7CIVURvj+a1iTYvtYm7dX+9EQSPw8x8w8yXk+/FhsboAms4mSkQ&#10;xE0wjjsNz0+3x5cgYkI22AcmDd8UYbnY35tjZcKWH2lTp05kCMcKNdiUhkrK2FjyGGdhIM5eG0aP&#10;Kcuxk2bEbYb7Xp4qVUiPjvOCxYFuLDUf9ZfXUL68HrVvzu66u4f3ol3Va/d5v9b68GC6vgKRaEr/&#10;4b/2ymi4KFR5rsqzEn4v5TsgFz8AAAD//wMAUEsBAi0AFAAGAAgAAAAhANvh9svuAAAAhQEAABMA&#10;AAAAAAAAAAAAAAAAAAAAAFtDb250ZW50X1R5cGVzXS54bWxQSwECLQAUAAYACAAAACEAWvQsW78A&#10;AAAVAQAACwAAAAAAAAAAAAAAAAAfAQAAX3JlbHMvLnJlbHNQSwECLQAUAAYACAAAACEAc6d348wA&#10;AADiAAAADwAAAAAAAAAAAAAAAAAHAgAAZHJzL2Rvd25yZXYueG1sUEsFBgAAAAADAAMAtwAAAAAD&#10;AAAAAA==&#10;" filled="f" stroked="f">
                   <v:textbox inset="2.53958mm,2.53958mm,2.53958mm,2.53958mm">
                     <w:txbxContent>
                       <w:p>
@@ -35642,7 +35891,7 @@
                     </w:txbxContent>
                   </v:textbox>
                 </v:shape>
-                <v:shape id="Text Box 2089258678" o:spid="_x0000_s1057" type="#_x0000_t202" style="position:absolute;left:50605;top:28315;width:4251;height:4428;visibility:visible;mso-wrap-style:square;v-text-anchor:top" o:gfxdata="UEsDBBQABgAIAAAAIQDb4fbL7gAAAIUBAAATAAAAW0NvbnRlbnRfVHlwZXNdLnhtbHyQz07DMAyH&#10;70i8Q+QralM4IITa7kDhCAiNB7ASt43WOlEcyvb2pNu4IODoPz9/n1xv9vOkForiPDdwXVagiI23&#10;jocG3rdPxR0oScgWJ8/UwIEENu3lRb09BBKV0ywNjCmFe63FjDSjlD4Q50nv44wpl3HQAc0OB9I3&#10;VXWrjedEnIq03oC27qjHjympx31un0wiTQLq4bS4shrAECZnMGVTvbD9QSnOhDInjzsyuiBXWQP0&#10;r4R18jfgnHvJr4nOknrFmJ5xzhraRtHWf3Kkpfz/yGo5S+H73hkquyhdjr3R8m2lj09svwAAAP//&#10;AwBQSwMEFAAGAAgAAAAhAFr0LFu/AAAAFQEAAAsAAABfcmVscy8ucmVsc2zPwWrDMAwG4Ptg72B0&#10;X5TuUMaI01uh19I+gLGVxCy2jGSy9e1nemrHjpL4P0nD4SetZiPRyNnCruvBUPYcYp4tXC/Htw8w&#10;Wl0ObuVMFm6kcBhfX4Yzra62kC6xqGlKVgtLreUTUf1CyWnHhXKbTCzJ1VbKjMX5LzcTvvf9HuXR&#10;gPHJNKdgQU5hB+ZyK23zHztFL6w81c5zQp6m6P9TMfB3PtPWFCczVQtB9N4U2rp2HOA44NMz4y8A&#10;AAD//wMAUEsDBBQABgAIAAAAIQCxDMG1ygAAAOMAAAAPAAAAZHJzL2Rvd25yZXYueG1sRE9dS8Mw&#10;FH0X/A/hCr7IllqwdnXZEEEZwhjWIfp2aW6baHNTm7hVf715EHw8nO/lenK9ONAYrGcFl/MMBHHj&#10;teVOwf75flaCCBFZY++ZFHxTgPXq9GSJlfZHfqJDHTuRQjhUqMDEOFRShsaQwzD3A3HiWj86jAmO&#10;ndQjHlO462WeZYV0aDk1GBzozlDzUX85BYuX14v2zZqf7mH3XrSbems/H7dKnZ9NtzcgIk3xX/zn&#10;3mgFeVYu8quyuE6j06f0B+TqFwAA//8DAFBLAQItABQABgAIAAAAIQDb4fbL7gAAAIUBAAATAAAA&#10;AAAAAAAAAAAAAAAAAABbQ29udGVudF9UeXBlc10ueG1sUEsBAi0AFAAGAAgAAAAhAFr0LFu/AAAA&#10;FQEAAAsAAAAAAAAAAAAAAAAAHwEAAF9yZWxzLy5yZWxzUEsBAi0AFAAGAAgAAAAhALEMwbXKAAAA&#10;4wAAAA8AAAAAAAAAAAAAAAAABwIAAGRycy9kb3ducmV2LnhtbFBLBQYAAAAAAwADALcAAAD+AgAA&#10;AAA=&#10;" filled="f" stroked="f">
+                <v:shape id="Text Box 2089258678" o:spid="_x0000_s1059" type="#_x0000_t202" style="position:absolute;left:50590;top:28314;width:5173;height:4428;visibility:visible;mso-wrap-style:square;v-text-anchor:top" o:gfxdata="UEsDBBQABgAIAAAAIQDb4fbL7gAAAIUBAAATAAAAW0NvbnRlbnRfVHlwZXNdLnhtbHyQz07DMAyH&#10;70i8Q+QralM4IITa7kDhCAiNB7ASt43WOlEcyvb2pNu4IODoPz9/n1xv9vOkForiPDdwXVagiI23&#10;jocG3rdPxR0oScgWJ8/UwIEENu3lRb09BBKV0ywNjCmFe63FjDSjlD4Q50nv44wpl3HQAc0OB9I3&#10;VXWrjedEnIq03oC27qjHjympx31un0wiTQLq4bS4shrAECZnMGVTvbD9QSnOhDInjzsyuiBXWQP0&#10;r4R18jfgnHvJr4nOknrFmJ5xzhraRtHWf3Kkpfz/yGo5S+H73hkquyhdjr3R8m2lj09svwAAAP//&#10;AwBQSwMEFAAGAAgAAAAhAFr0LFu/AAAAFQEAAAsAAABfcmVscy8ucmVsc2zPwWrDMAwG4Ptg72B0&#10;X5TuUMaI01uh19I+gLGVxCy2jGSy9e1nemrHjpL4P0nD4SetZiPRyNnCruvBUPYcYp4tXC/Htw8w&#10;Wl0ObuVMFm6kcBhfX4Yzra62kC6xqGlKVgtLreUTUf1CyWnHhXKbTCzJ1VbKjMX5LzcTvvf9HuXR&#10;gPHJNKdgQU5hB+ZyK23zHztFL6w81c5zQp6m6P9TMfB3PtPWFCczVQtB9N4U2rp2HOA44NMz4y8A&#10;AAD//wMAUEsDBBQABgAIAAAAIQCxDMG1ygAAAOMAAAAPAAAAZHJzL2Rvd25yZXYueG1sRE9dS8Mw&#10;FH0X/A/hCr7IllqwdnXZEEEZwhjWIfp2aW6baHNTm7hVf715EHw8nO/lenK9ONAYrGcFl/MMBHHj&#10;teVOwf75flaCCBFZY++ZFHxTgPXq9GSJlfZHfqJDHTuRQjhUqMDEOFRShsaQwzD3A3HiWj86jAmO&#10;ndQjHlO462WeZYV0aDk1GBzozlDzUX85BYuX14v2zZqf7mH3XrSbems/H7dKnZ9NtzcgIk3xX/zn&#10;3mgFeVYu8quyuE6j06f0B+TqFwAA//8DAFBLAQItABQABgAIAAAAIQDb4fbL7gAAAIUBAAATAAAA&#10;AAAAAAAAAAAAAAAAAABbQ29udGVudF9UeXBlc10ueG1sUEsBAi0AFAAGAAgAAAAhAFr0LFu/AAAA&#10;FQEAAAsAAAAAAAAAAAAAAAAAHwEAAF9yZWxzLy5yZWxzUEsBAi0AFAAGAAgAAAAhALEMwbXKAAAA&#10;4wAAAA8AAAAAAAAAAAAAAAAABwIAAGRycy9kb3ducmV2LnhtbFBLBQYAAAAAAwADALcAAAD+AgAA&#10;AAA=&#10;" filled="f" stroked="f">
                   <v:textbox inset="2.53958mm,2.53958mm,2.53958mm,2.53958mm">
                     <w:txbxContent>
                       <w:p>
@@ -35664,7 +35913,7 @@
                     </w:txbxContent>
                   </v:textbox>
                 </v:shape>
-                <v:shape id="Text Box 1509383360" o:spid="_x0000_s1058" type="#_x0000_t202" style="position:absolute;left:45016;top:38323;width:4329;height:4428;visibility:visible;mso-wrap-style:square;v-text-anchor:top" o:gfxdata="UEsDBBQABgAIAAAAIQDb4fbL7gAAAIUBAAATAAAAW0NvbnRlbnRfVHlwZXNdLnhtbHyQz07DMAyH&#10;70i8Q+QralM4IITa7kDhCAiNB7ASt43WOlEcyvb2pNu4IODoPz9/n1xv9vOkForiPDdwXVagiI23&#10;jocG3rdPxR0oScgWJ8/UwIEENu3lRb09BBKV0ywNjCmFe63FjDSjlD4Q50nv44wpl3HQAc0OB9I3&#10;VXWrjedEnIq03oC27qjHjympx31un0wiTQLq4bS4shrAECZnMGVTvbD9QSnOhDInjzsyuiBXWQP0&#10;r4R18jfgnHvJr4nOknrFmJ5xzhraRtHWf3Kkpfz/yGo5S+H73hkquyhdjr3R8m2lj09svwAAAP//&#10;AwBQSwMEFAAGAAgAAAAhAFr0LFu/AAAAFQEAAAsAAABfcmVscy8ucmVsc2zPwWrDMAwG4Ptg72B0&#10;X5TuUMaI01uh19I+gLGVxCy2jGSy9e1nemrHjpL4P0nD4SetZiPRyNnCruvBUPYcYp4tXC/Htw8w&#10;Wl0ObuVMFm6kcBhfX4Yzra62kC6xqGlKVgtLreUTUf1CyWnHhXKbTCzJ1VbKjMX5LzcTvvf9HuXR&#10;gPHJNKdgQU5hB+ZyK23zHztFL6w81c5zQp6m6P9TMfB3PtPWFCczVQtB9N4U2rp2HOA44NMz4y8A&#10;AAD//wMAUEsDBBQABgAIAAAAIQA6rdXjzgAAAOMAAAAPAAAAZHJzL2Rvd25yZXYueG1sRI9BS8NA&#10;EIXvgv9hGcGL2I0GQ5t2W0RQilCKUcTehuwku212NmbXNvrr3YPgcWbevPe+xWp0nTjSEKxnBTeT&#10;DARx7bXlVsHb6+P1FESIyBo7z6TgmwKsludnCyy1P/ELHavYimTCoUQFJsa+lDLUhhyGie+J063x&#10;g8OYxqGVesBTMnedvM2yQjq0nBIM9vRgqD5UX07B7P3jqtlZ89M+bfdFs6429vN5o9TlxXg/BxFp&#10;jP/iv++1TvXvslk+zfMiUSSmtAC5/AUAAP//AwBQSwECLQAUAAYACAAAACEA2+H2y+4AAACFAQAA&#10;EwAAAAAAAAAAAAAAAAAAAAAAW0NvbnRlbnRfVHlwZXNdLnhtbFBLAQItABQABgAIAAAAIQBa9Cxb&#10;vwAAABUBAAALAAAAAAAAAAAAAAAAAB8BAABfcmVscy8ucmVsc1BLAQItABQABgAIAAAAIQA6rdXj&#10;zgAAAOMAAAAPAAAAAAAAAAAAAAAAAAcCAABkcnMvZG93bnJldi54bWxQSwUGAAAAAAMAAwC3AAAA&#10;AgMAAAAA&#10;" filled="f" stroked="f">
+                <v:shape id="Text Box 1509383360" o:spid="_x0000_s1060" type="#_x0000_t202" style="position:absolute;left:44772;top:38389;width:7253;height:4428;visibility:visible;mso-wrap-style:square;v-text-anchor:top" o:gfxdata="UEsDBBQABgAIAAAAIQDb4fbL7gAAAIUBAAATAAAAW0NvbnRlbnRfVHlwZXNdLnhtbHyQz07DMAyH&#10;70i8Q+QralM4IITa7kDhCAiNB7ASt43WOlEcyvb2pNu4IODoPz9/n1xv9vOkForiPDdwXVagiI23&#10;jocG3rdPxR0oScgWJ8/UwIEENu3lRb09BBKV0ywNjCmFe63FjDSjlD4Q50nv44wpl3HQAc0OB9I3&#10;VXWrjedEnIq03oC27qjHjympx31un0wiTQLq4bS4shrAECZnMGVTvbD9QSnOhDInjzsyuiBXWQP0&#10;r4R18jfgnHvJr4nOknrFmJ5xzhraRtHWf3Kkpfz/yGo5S+H73hkquyhdjr3R8m2lj09svwAAAP//&#10;AwBQSwMEFAAGAAgAAAAhAFr0LFu/AAAAFQEAAAsAAABfcmVscy8ucmVsc2zPwWrDMAwG4Ptg72B0&#10;X5TuUMaI01uh19I+gLGVxCy2jGSy9e1nemrHjpL4P0nD4SetZiPRyNnCruvBUPYcYp4tXC/Htw8w&#10;Wl0ObuVMFm6kcBhfX4Yzra62kC6xqGlKVgtLreUTUf1CyWnHhXKbTCzJ1VbKjMX5LzcTvvf9HuXR&#10;gPHJNKdgQU5hB+ZyK23zHztFL6w81c5zQp6m6P9TMfB3PtPWFCczVQtB9N4U2rp2HOA44NMz4y8A&#10;AAD//wMAUEsDBBQABgAIAAAAIQA6rdXjzgAAAOMAAAAPAAAAZHJzL2Rvd25yZXYueG1sRI9BS8NA&#10;EIXvgv9hGcGL2I0GQ5t2W0RQilCKUcTehuwku212NmbXNvrr3YPgcWbevPe+xWp0nTjSEKxnBTeT&#10;DARx7bXlVsHb6+P1FESIyBo7z6TgmwKsludnCyy1P/ELHavYimTCoUQFJsa+lDLUhhyGie+J063x&#10;g8OYxqGVesBTMnedvM2yQjq0nBIM9vRgqD5UX07B7P3jqtlZ89M+bfdFs6429vN5o9TlxXg/BxFp&#10;jP/iv++1TvXvslk+zfMiUSSmtAC5/AUAAP//AwBQSwECLQAUAAYACAAAACEA2+H2y+4AAACFAQAA&#10;EwAAAAAAAAAAAAAAAAAAAAAAW0NvbnRlbnRfVHlwZXNdLnhtbFBLAQItABQABgAIAAAAIQBa9Cxb&#10;vwAAABUBAAALAAAAAAAAAAAAAAAAAB8BAABfcmVscy8ucmVsc1BLAQItABQABgAIAAAAIQA6rdXj&#10;zgAAAOMAAAAPAAAAAAAAAAAAAAAAAAcCAABkcnMvZG93bnJldi54bWxQSwUGAAAAAAMAAwC3AAAA&#10;AgMAAAAA&#10;" filled="f" stroked="f">
                   <v:textbox inset="2.53958mm,2.53958mm,2.53958mm,2.53958mm">
                     <w:txbxContent>
                       <w:p>
@@ -35686,7 +35935,7 @@
                     </w:txbxContent>
                   </v:textbox>
                 </v:shape>
-                <v:shape id="Text Box 500601590" o:spid="_x0000_s1059" type="#_x0000_t202" style="position:absolute;left:4378;top:37880;width:6219;height:4428;visibility:visible;mso-wrap-style:square;v-text-anchor:top" o:gfxdata="UEsDBBQABgAIAAAAIQDb4fbL7gAAAIUBAAATAAAAW0NvbnRlbnRfVHlwZXNdLnhtbHyQz07DMAyH&#10;70i8Q+QralM4IITa7kDhCAiNB7ASt43WOlEcyvb2pNu4IODoPz9/n1xv9vOkForiPDdwXVagiI23&#10;jocG3rdPxR0oScgWJ8/UwIEENu3lRb09BBKV0ywNjCmFe63FjDSjlD4Q50nv44wpl3HQAc0OB9I3&#10;VXWrjedEnIq03oC27qjHjympx31un0wiTQLq4bS4shrAECZnMGVTvbD9QSnOhDInjzsyuiBXWQP0&#10;r4R18jfgnHvJr4nOknrFmJ5xzhraRtHWf3Kkpfz/yGo5S+H73hkquyhdjr3R8m2lj09svwAAAP//&#10;AwBQSwMEFAAGAAgAAAAhAFr0LFu/AAAAFQEAAAsAAABfcmVscy8ucmVsc2zPwWrDMAwG4Ptg72B0&#10;X5TuUMaI01uh19I+gLGVxCy2jGSy9e1nemrHjpL4P0nD4SetZiPRyNnCruvBUPYcYp4tXC/Htw8w&#10;Wl0ObuVMFm6kcBhfX4Yzra62kC6xqGlKVgtLreUTUf1CyWnHhXKbTCzJ1VbKjMX5LzcTvvf9HuXR&#10;gPHJNKdgQU5hB+ZyK23zHztFL6w81c5zQp6m6P9TMfB3PtPWFCczVQtB9N4U2rp2HOA44NMz4y8A&#10;AAD//wMAUEsDBBQABgAIAAAAIQAFJDVBywAAAOIAAAAPAAAAZHJzL2Rvd25yZXYueG1sRI9BSwMx&#10;EIXvgv8hjOBFbLZCi12bFhGUIhRxlVJvw2Z2E91M1k1sV3+9cxA8Dm/e9/iW6zF06kBD8pENTCcF&#10;KOI6Ws+tgdeX+8trUCkjW+wik4FvSrBenZ4ssbTxyM90qHKrBMKpRAMu577UOtWOAqZJ7Ikla+IQ&#10;MMs5tNoOeBR46PRVUcx1QM+y4LCnO0f1R/UVDCx2+4vmzbuf9uHpfd5sqq3/fNwac3423t6AyjTm&#10;/+e/9sYamAmxmM4WIiFKogN69QsAAP//AwBQSwECLQAUAAYACAAAACEA2+H2y+4AAACFAQAAEwAA&#10;AAAAAAAAAAAAAAAAAAAAW0NvbnRlbnRfVHlwZXNdLnhtbFBLAQItABQABgAIAAAAIQBa9CxbvwAA&#10;ABUBAAALAAAAAAAAAAAAAAAAAB8BAABfcmVscy8ucmVsc1BLAQItABQABgAIAAAAIQAFJDVBywAA&#10;AOIAAAAPAAAAAAAAAAAAAAAAAAcCAABkcnMvZG93bnJldi54bWxQSwUGAAAAAAMAAwC3AAAA/wIA&#10;AAAA&#10;" filled="f" stroked="f">
+                <v:shape id="Text Box 500601590" o:spid="_x0000_s1061" type="#_x0000_t202" style="position:absolute;left:3772;top:37879;width:9747;height:4428;visibility:visible;mso-wrap-style:square;v-text-anchor:top" o:gfxdata="UEsDBBQABgAIAAAAIQDb4fbL7gAAAIUBAAATAAAAW0NvbnRlbnRfVHlwZXNdLnhtbHyQz07DMAyH&#10;70i8Q+QralM4IITa7kDhCAiNB7ASt43WOlEcyvb2pNu4IODoPz9/n1xv9vOkForiPDdwXVagiI23&#10;jocG3rdPxR0oScgWJ8/UwIEENu3lRb09BBKV0ywNjCmFe63FjDSjlD4Q50nv44wpl3HQAc0OB9I3&#10;VXWrjedEnIq03oC27qjHjympx31un0wiTQLq4bS4shrAECZnMGVTvbD9QSnOhDInjzsyuiBXWQP0&#10;r4R18jfgnHvJr4nOknrFmJ5xzhraRtHWf3Kkpfz/yGo5S+H73hkquyhdjr3R8m2lj09svwAAAP//&#10;AwBQSwMEFAAGAAgAAAAhAFr0LFu/AAAAFQEAAAsAAABfcmVscy8ucmVsc2zPwWrDMAwG4Ptg72B0&#10;X5TuUMaI01uh19I+gLGVxCy2jGSy9e1nemrHjpL4P0nD4SetZiPRyNnCruvBUPYcYp4tXC/Htw8w&#10;Wl0ObuVMFm6kcBhfX4Yzra62kC6xqGlKVgtLreUTUf1CyWnHhXKbTCzJ1VbKjMX5LzcTvvf9HuXR&#10;gPHJNKdgQU5hB+ZyK23zHztFL6w81c5zQp6m6P9TMfB3PtPWFCczVQtB9N4U2rp2HOA44NMz4y8A&#10;AAD//wMAUEsDBBQABgAIAAAAIQAFJDVBywAAAOIAAAAPAAAAZHJzL2Rvd25yZXYueG1sRI9BSwMx&#10;EIXvgv8hjOBFbLZCi12bFhGUIhRxlVJvw2Z2E91M1k1sV3+9cxA8Dm/e9/iW6zF06kBD8pENTCcF&#10;KOI6Ws+tgdeX+8trUCkjW+wik4FvSrBenZ4ssbTxyM90qHKrBMKpRAMu577UOtWOAqZJ7Ikla+IQ&#10;MMs5tNoOeBR46PRVUcx1QM+y4LCnO0f1R/UVDCx2+4vmzbuf9uHpfd5sqq3/fNwac3423t6AyjTm&#10;/+e/9sYamAmxmM4WIiFKogN69QsAAP//AwBQSwECLQAUAAYACAAAACEA2+H2y+4AAACFAQAAEwAA&#10;AAAAAAAAAAAAAAAAAAAAW0NvbnRlbnRfVHlwZXNdLnhtbFBLAQItABQABgAIAAAAIQBa9CxbvwAA&#10;ABUBAAALAAAAAAAAAAAAAAAAAB8BAABfcmVscy8ucmVsc1BLAQItABQABgAIAAAAIQAFJDVBywAA&#10;AOIAAAAPAAAAAAAAAAAAAAAAAAcCAABkcnMvZG93bnJldi54bWxQSwUGAAAAAAMAAwC3AAAA/wIA&#10;AAAA&#10;" filled="f" stroked="f">
                   <v:textbox inset="2.53958mm,2.53958mm,2.53958mm,2.53958mm">
                     <w:txbxContent>
                       <w:p>
@@ -35706,7 +35955,7 @@
                     </w:txbxContent>
                   </v:textbox>
                 </v:shape>
-                <v:shape id="Text Box 1402137807" o:spid="_x0000_s1060" type="#_x0000_t202" style="position:absolute;left:18543;top:37880;width:4251;height:4428;visibility:visible;mso-wrap-style:square;v-text-anchor:top" o:gfxdata="UEsDBBQABgAIAAAAIQDb4fbL7gAAAIUBAAATAAAAW0NvbnRlbnRfVHlwZXNdLnhtbHyQz07DMAyH&#10;70i8Q+QralM4IITa7kDhCAiNB7ASt43WOlEcyvb2pNu4IODoPz9/n1xv9vOkForiPDdwXVagiI23&#10;jocG3rdPxR0oScgWJ8/UwIEENu3lRb09BBKV0ywNjCmFe63FjDSjlD4Q50nv44wpl3HQAc0OB9I3&#10;VXWrjedEnIq03oC27qjHjympx31un0wiTQLq4bS4shrAECZnMGVTvbD9QSnOhDInjzsyuiBXWQP0&#10;r4R18jfgnHvJr4nOknrFmJ5xzhraRtHWf3Kkpfz/yGo5S+H73hkquyhdjr3R8m2lj09svwAAAP//&#10;AwBQSwMEFAAGAAgAAAAhAFr0LFu/AAAAFQEAAAsAAABfcmVscy8ucmVsc2zPwWrDMAwG4Ptg72B0&#10;X5TuUMaI01uh19I+gLGVxCy2jGSy9e1nemrHjpL4P0nD4SetZiPRyNnCruvBUPYcYp4tXC/Htw8w&#10;Wl0ObuVMFm6kcBhfX4Yzra62kC6xqGlKVgtLreUTUf1CyWnHhXKbTCzJ1VbKjMX5LzcTvvf9HuXR&#10;gPHJNKdgQU5hB+ZyK23zHztFL6w81c5zQp6m6P9TMfB3PtPWFCczVQtB9N4U2rp2HOA44NMz4y8A&#10;AAD//wMAUEsDBBQABgAIAAAAIQC0NrvkygAAAOMAAAAPAAAAZHJzL2Rvd25yZXYueG1sRE9fS8Mw&#10;EH8X/A7hBF/EJZuyzbpsiKAMYYjdEH07mmsTbS61iVv10xtB8PF+/2+xGnwr9tRHF1jDeKRAEFfB&#10;OG407LZ353MQMSEbbAOThi+KsFoeHy2wMOHAT7QvUyNyCMcCNdiUukLKWFnyGEehI85cHXqPKZ99&#10;I02PhxzuWzlRaio9Os4NFju6tVS9l59ew9Xzy1n96ux3c//4Nq3X5cZ9PGy0Pj0Zbq5BJBrSv/jP&#10;vTZ5/qWajC9mczWD358yAHL5AwAA//8DAFBLAQItABQABgAIAAAAIQDb4fbL7gAAAIUBAAATAAAA&#10;AAAAAAAAAAAAAAAAAABbQ29udGVudF9UeXBlc10ueG1sUEsBAi0AFAAGAAgAAAAhAFr0LFu/AAAA&#10;FQEAAAsAAAAAAAAAAAAAAAAAHwEAAF9yZWxzLy5yZWxzUEsBAi0AFAAGAAgAAAAhALQ2u+TKAAAA&#10;4wAAAA8AAAAAAAAAAAAAAAAABwIAAGRycy9kb3ducmV2LnhtbFBLBQYAAAAAAwADALcAAAD+AgAA&#10;AAA=&#10;" filled="f" stroked="f">
+                <v:shape id="Text Box 1402137807" o:spid="_x0000_s1062" type="#_x0000_t202" style="position:absolute;left:18480;top:37880;width:5864;height:4428;visibility:visible;mso-wrap-style:square;v-text-anchor:top" o:gfxdata="UEsDBBQABgAIAAAAIQDb4fbL7gAAAIUBAAATAAAAW0NvbnRlbnRfVHlwZXNdLnhtbHyQz07DMAyH&#10;70i8Q+QralM4IITa7kDhCAiNB7ASt43WOlEcyvb2pNu4IODoPz9/n1xv9vOkForiPDdwXVagiI23&#10;jocG3rdPxR0oScgWJ8/UwIEENu3lRb09BBKV0ywNjCmFe63FjDSjlD4Q50nv44wpl3HQAc0OB9I3&#10;VXWrjedEnIq03oC27qjHjympx31un0wiTQLq4bS4shrAECZnMGVTvbD9QSnOhDInjzsyuiBXWQP0&#10;r4R18jfgnHvJr4nOknrFmJ5xzhraRtHWf3Kkpfz/yGo5S+H73hkquyhdjr3R8m2lj09svwAAAP//&#10;AwBQSwMEFAAGAAgAAAAhAFr0LFu/AAAAFQEAAAsAAABfcmVscy8ucmVsc2zPwWrDMAwG4Ptg72B0&#10;X5TuUMaI01uh19I+gLGVxCy2jGSy9e1nemrHjpL4P0nD4SetZiPRyNnCruvBUPYcYp4tXC/Htw8w&#10;Wl0ObuVMFm6kcBhfX4Yzra62kC6xqGlKVgtLreUTUf1CyWnHhXKbTCzJ1VbKjMX5LzcTvvf9HuXR&#10;gPHJNKdgQU5hB+ZyK23zHztFL6w81c5zQp6m6P9TMfB3PtPWFCczVQtB9N4U2rp2HOA44NMz4y8A&#10;AAD//wMAUEsDBBQABgAIAAAAIQC0NrvkygAAAOMAAAAPAAAAZHJzL2Rvd25yZXYueG1sRE9fS8Mw&#10;EH8X/A7hBF/EJZuyzbpsiKAMYYjdEH07mmsTbS61iVv10xtB8PF+/2+xGnwr9tRHF1jDeKRAEFfB&#10;OG407LZ353MQMSEbbAOThi+KsFoeHy2wMOHAT7QvUyNyCMcCNdiUukLKWFnyGEehI85cHXqPKZ99&#10;I02PhxzuWzlRaio9Os4NFju6tVS9l59ew9Xzy1n96ux3c//4Nq3X5cZ9PGy0Pj0Zbq5BJBrSv/jP&#10;vTZ5/qWajC9mczWD358yAHL5AwAA//8DAFBLAQItABQABgAIAAAAIQDb4fbL7gAAAIUBAAATAAAA&#10;AAAAAAAAAAAAAAAAAABbQ29udGVudF9UeXBlc10ueG1sUEsBAi0AFAAGAAgAAAAhAFr0LFu/AAAA&#10;FQEAAAsAAAAAAAAAAAAAAAAAHwEAAF9yZWxzLy5yZWxzUEsBAi0AFAAGAAgAAAAhALQ2u+TKAAAA&#10;4wAAAA8AAAAAAAAAAAAAAAAABwIAAGRycy9kb3ducmV2LnhtbFBLBQYAAAAAAwADALcAAAD+AgAA&#10;AAA=&#10;" filled="f" stroked="f">
                   <v:textbox inset="2.53958mm,2.53958mm,2.53958mm,2.53958mm">
                     <w:txbxContent>
                       <w:p>
@@ -41007,6 +41256,16 @@
       <w:contextualSpacing/>
     </w:pPr>
   </w:style>
+  <w:style w:type="character" w:styleId="PlaceholderText">
+    <w:name w:val="Placeholder Text"/>
+    <w:basedOn w:val="DefaultParagraphFont"/>
+    <w:uiPriority w:val="99"/>
+    <w:semiHidden/>
+    <w:rsid w:val="00193AE9"/>
+    <w:rPr>
+      <w:color w:val="666666"/>
+    </w:rPr>
+  </w:style>
 </w:styles>
 </file>
 

</xml_diff>